<commit_message>
feat: Add progress 'Auth0'
</commit_message>
<xml_diff>
--- a/big-interview/auth0/summary notes.docx
+++ b/big-interview/auth0/summary notes.docx
@@ -20,7 +20,57 @@
           <w:sz w:val="36"/>
           <w:szCs w:val="36"/>
         </w:rPr>
-        <w:t>Why did you choose this career?</w:t>
+        <w:t>Why did you ch</w:t>
+      </w:r>
+      <w:r>
+        <w:rPr>
+          <w:rFonts w:asciiTheme="minorHAnsi" w:hAnsiTheme="minorHAnsi" w:cstheme="minorHAnsi"/>
+          <w:b/>
+          <w:bCs/>
+          <w:sz w:val="36"/>
+          <w:szCs w:val="36"/>
+        </w:rPr>
+        <w:softHyphen/>
+      </w:r>
+      <w:r>
+        <w:rPr>
+          <w:rFonts w:asciiTheme="minorHAnsi" w:hAnsiTheme="minorHAnsi" w:cstheme="minorHAnsi"/>
+          <w:b/>
+          <w:bCs/>
+          <w:sz w:val="36"/>
+          <w:szCs w:val="36"/>
+        </w:rPr>
+        <w:softHyphen/>
+      </w:r>
+      <w:r>
+        <w:rPr>
+          <w:rFonts w:asciiTheme="minorHAnsi" w:hAnsiTheme="minorHAnsi" w:cstheme="minorHAnsi"/>
+          <w:b/>
+          <w:bCs/>
+          <w:sz w:val="36"/>
+          <w:szCs w:val="36"/>
+        </w:rPr>
+        <w:softHyphen/>
+      </w:r>
+      <w:r>
+        <w:rPr>
+          <w:rFonts w:asciiTheme="minorHAnsi" w:hAnsiTheme="minorHAnsi" w:cstheme="minorHAnsi"/>
+          <w:b/>
+          <w:bCs/>
+          <w:sz w:val="36"/>
+          <w:szCs w:val="36"/>
+        </w:rPr>
+        <w:softHyphen/>
+      </w:r>
+      <w:r>
+        <w:rPr>
+          <w:rFonts w:asciiTheme="minorHAnsi" w:hAnsiTheme="minorHAnsi" w:cstheme="minorHAnsi"/>
+          <w:b/>
+          <w:bCs/>
+          <w:sz w:val="36"/>
+          <w:szCs w:val="36"/>
+        </w:rPr>
+        <w:t>oose this career?</w:t>
       </w:r>
     </w:p>
     <w:p/>
@@ -77,6 +127,12 @@
       <w:r>
         <w:t>I continued ever since</w:t>
       </w:r>
+      <w:r>
+        <w:softHyphen/>
+      </w:r>
+      <w:r>
+        <w:softHyphen/>
+      </w:r>
     </w:p>
     <w:p>
       <w:pPr>
@@ -150,25 +206,7 @@
           <w:sz w:val="28"/>
           <w:szCs w:val="28"/>
         </w:rPr>
-        <w:t xml:space="preserve">I worked at </w:t>
-      </w:r>
-      <w:proofErr w:type="spellStart"/>
-      <w:r>
-        <w:rPr>
-          <w:rFonts w:asciiTheme="minorHAnsi" w:hAnsiTheme="minorHAnsi" w:cstheme="minorHAnsi"/>
-          <w:sz w:val="28"/>
-          <w:szCs w:val="28"/>
-        </w:rPr>
-        <w:t>Sitemax</w:t>
-      </w:r>
-      <w:proofErr w:type="spellEnd"/>
-      <w:r>
-        <w:rPr>
-          <w:rFonts w:asciiTheme="minorHAnsi" w:hAnsiTheme="minorHAnsi" w:cstheme="minorHAnsi"/>
-          <w:sz w:val="28"/>
-          <w:szCs w:val="28"/>
-        </w:rPr>
-        <w:t xml:space="preserve"> Systems from January 2018 to December 2019 as Junior Front End Developer</w:t>
+        <w:t>I worked at Sitemax Systems from January 2018 to December 2019 as Junior Front End Developer</w:t>
       </w:r>
     </w:p>
     <w:p>
@@ -190,25 +228,7 @@
           <w:sz w:val="28"/>
           <w:szCs w:val="28"/>
         </w:rPr>
-        <w:t xml:space="preserve">There I was responsible for developing and maintaining features of the </w:t>
-      </w:r>
-      <w:proofErr w:type="spellStart"/>
-      <w:r>
-        <w:rPr>
-          <w:rFonts w:asciiTheme="minorHAnsi" w:hAnsiTheme="minorHAnsi" w:cstheme="minorHAnsi"/>
-          <w:sz w:val="28"/>
-          <w:szCs w:val="28"/>
-        </w:rPr>
-        <w:t>SiteMax</w:t>
-      </w:r>
-      <w:proofErr w:type="spellEnd"/>
-      <w:r>
-        <w:rPr>
-          <w:rFonts w:asciiTheme="minorHAnsi" w:hAnsiTheme="minorHAnsi" w:cstheme="minorHAnsi"/>
-          <w:sz w:val="28"/>
-          <w:szCs w:val="28"/>
-        </w:rPr>
-        <w:t xml:space="preserve"> Systems</w:t>
+        <w:t>There I was responsible for developing and maintaining features of the SiteMax Systems</w:t>
       </w:r>
     </w:p>
     <w:p>
@@ -230,87 +250,15 @@
           <w:sz w:val="28"/>
           <w:szCs w:val="28"/>
         </w:rPr>
-        <w:t xml:space="preserve">I assisted with the development of </w:t>
-      </w:r>
-      <w:proofErr w:type="spellStart"/>
+        <w:t xml:space="preserve">I assisted with the development of SItemax’s mission critical Sitemax 3 and Sitemax 3.5 mobile application, and </w:t>
+      </w:r>
       <w:r>
         <w:rPr>
           <w:rFonts w:asciiTheme="minorHAnsi" w:hAnsiTheme="minorHAnsi" w:cstheme="minorHAnsi"/>
           <w:sz w:val="28"/>
           <w:szCs w:val="28"/>
         </w:rPr>
-        <w:t>SItemax’s</w:t>
-      </w:r>
-      <w:proofErr w:type="spellEnd"/>
-      <w:r>
-        <w:rPr>
-          <w:rFonts w:asciiTheme="minorHAnsi" w:hAnsiTheme="minorHAnsi" w:cstheme="minorHAnsi"/>
-          <w:sz w:val="28"/>
-          <w:szCs w:val="28"/>
-        </w:rPr>
-        <w:t xml:space="preserve"> mission critical </w:t>
-      </w:r>
-      <w:proofErr w:type="spellStart"/>
-      <w:r>
-        <w:rPr>
-          <w:rFonts w:asciiTheme="minorHAnsi" w:hAnsiTheme="minorHAnsi" w:cstheme="minorHAnsi"/>
-          <w:sz w:val="28"/>
-          <w:szCs w:val="28"/>
-        </w:rPr>
-        <w:t>Sitemax</w:t>
-      </w:r>
-      <w:proofErr w:type="spellEnd"/>
-      <w:r>
-        <w:rPr>
-          <w:rFonts w:asciiTheme="minorHAnsi" w:hAnsiTheme="minorHAnsi" w:cstheme="minorHAnsi"/>
-          <w:sz w:val="28"/>
-          <w:szCs w:val="28"/>
-        </w:rPr>
-        <w:t xml:space="preserve"> 3 and </w:t>
-      </w:r>
-      <w:proofErr w:type="spellStart"/>
-      <w:r>
-        <w:rPr>
-          <w:rFonts w:asciiTheme="minorHAnsi" w:hAnsiTheme="minorHAnsi" w:cstheme="minorHAnsi"/>
-          <w:sz w:val="28"/>
-          <w:szCs w:val="28"/>
-        </w:rPr>
-        <w:t>Sitemax</w:t>
-      </w:r>
-      <w:proofErr w:type="spellEnd"/>
-      <w:r>
-        <w:rPr>
-          <w:rFonts w:asciiTheme="minorHAnsi" w:hAnsiTheme="minorHAnsi" w:cstheme="minorHAnsi"/>
-          <w:sz w:val="28"/>
-          <w:szCs w:val="28"/>
-        </w:rPr>
-        <w:t xml:space="preserve"> 3.5 mobile application, and </w:t>
-      </w:r>
-      <w:r>
-        <w:rPr>
-          <w:rFonts w:asciiTheme="minorHAnsi" w:hAnsiTheme="minorHAnsi" w:cstheme="minorHAnsi"/>
-          <w:sz w:val="28"/>
-          <w:szCs w:val="28"/>
-        </w:rPr>
-        <w:t xml:space="preserve">I took </w:t>
-      </w:r>
-      <w:proofErr w:type="gramStart"/>
-      <w:r>
-        <w:rPr>
-          <w:rFonts w:asciiTheme="minorHAnsi" w:hAnsiTheme="minorHAnsi" w:cstheme="minorHAnsi"/>
-          <w:sz w:val="28"/>
-          <w:szCs w:val="28"/>
-        </w:rPr>
-        <w:t>leadership</w:t>
-      </w:r>
-      <w:proofErr w:type="gramEnd"/>
-      <w:r>
-        <w:rPr>
-          <w:rFonts w:asciiTheme="minorHAnsi" w:hAnsiTheme="minorHAnsi" w:cstheme="minorHAnsi"/>
-          <w:sz w:val="28"/>
-          <w:szCs w:val="28"/>
-        </w:rPr>
-        <w:t xml:space="preserve"> so the company’s </w:t>
+        <w:t xml:space="preserve">I took leadership so the company’s </w:t>
       </w:r>
       <w:r>
         <w:rPr>
@@ -358,25 +306,7 @@
           <w:sz w:val="28"/>
           <w:szCs w:val="28"/>
         </w:rPr>
-        <w:t xml:space="preserve">I developed, and made sure that the app looked great and delivered on time so the clients would join and stay. During that time, I developed over 300 single page </w:t>
-      </w:r>
-      <w:proofErr w:type="spellStart"/>
-      <w:r>
-        <w:rPr>
-          <w:rFonts w:asciiTheme="minorHAnsi" w:hAnsiTheme="minorHAnsi" w:cstheme="minorHAnsi"/>
-          <w:sz w:val="28"/>
-          <w:szCs w:val="28"/>
-        </w:rPr>
-        <w:t>angularJS</w:t>
-      </w:r>
-      <w:proofErr w:type="spellEnd"/>
-      <w:r>
-        <w:rPr>
-          <w:rFonts w:asciiTheme="minorHAnsi" w:hAnsiTheme="minorHAnsi" w:cstheme="minorHAnsi"/>
-          <w:sz w:val="28"/>
-          <w:szCs w:val="28"/>
-        </w:rPr>
-        <w:t xml:space="preserve"> based applications and maintained over 2000 of them.</w:t>
+        <w:t>I developed, and made sure that the app looked great and delivered on time so the clients would join and stay. During that time, I developed over 300 single page angularJS based applications and maintained over 2000 of them.</w:t>
       </w:r>
     </w:p>
     <w:p>
@@ -675,21 +605,7 @@
         <w:rPr>
           <w:rFonts w:asciiTheme="minorHAnsi" w:eastAsia="Batang" w:hAnsiTheme="minorHAnsi" w:cstheme="minorHAnsi"/>
         </w:rPr>
-        <w:t xml:space="preserve"> This has been true at </w:t>
-      </w:r>
-      <w:proofErr w:type="spellStart"/>
-      <w:r>
-        <w:rPr>
-          <w:rFonts w:asciiTheme="minorHAnsi" w:eastAsia="Batang" w:hAnsiTheme="minorHAnsi" w:cstheme="minorHAnsi"/>
-        </w:rPr>
-        <w:t>sitemax</w:t>
-      </w:r>
-      <w:proofErr w:type="spellEnd"/>
-      <w:r>
-        <w:rPr>
-          <w:rFonts w:asciiTheme="minorHAnsi" w:eastAsia="Batang" w:hAnsiTheme="minorHAnsi" w:cstheme="minorHAnsi"/>
-        </w:rPr>
-        <w:t xml:space="preserve">. </w:t>
+        <w:t xml:space="preserve"> This has been true at sitemax. </w:t>
       </w:r>
     </w:p>
     <w:p>
@@ -799,21 +715,7 @@
         <w:rPr>
           <w:rFonts w:asciiTheme="minorHAnsi" w:eastAsia="Batang" w:hAnsiTheme="minorHAnsi" w:cstheme="minorHAnsi"/>
         </w:rPr>
-        <w:t xml:space="preserve"> from different departments. Together, we’ve built over 300 forms and I could use this experience and </w:t>
-      </w:r>
-      <w:proofErr w:type="spellStart"/>
-      <w:r>
-        <w:rPr>
-          <w:rFonts w:asciiTheme="minorHAnsi" w:eastAsia="Batang" w:hAnsiTheme="minorHAnsi" w:cstheme="minorHAnsi"/>
-        </w:rPr>
-        <w:t>experitise</w:t>
-      </w:r>
-      <w:proofErr w:type="spellEnd"/>
-      <w:r>
-        <w:rPr>
-          <w:rFonts w:asciiTheme="minorHAnsi" w:eastAsia="Batang" w:hAnsiTheme="minorHAnsi" w:cstheme="minorHAnsi"/>
-        </w:rPr>
-        <w:t xml:space="preserve"> in benefit of company</w:t>
+        <w:t xml:space="preserve"> from different departments. Together, we’ve built over 300 forms and I could use this experience and experitise in benefit of company</w:t>
       </w:r>
     </w:p>
     <w:p>
@@ -859,33 +761,11 @@
           <w:rFonts w:asciiTheme="minorHAnsi" w:eastAsia="Batang" w:hAnsiTheme="minorHAnsi" w:cstheme="minorHAnsi"/>
         </w:rPr>
       </w:pPr>
-      <w:proofErr w:type="spellStart"/>
-      <w:r>
-        <w:rPr>
-          <w:rFonts w:asciiTheme="minorHAnsi" w:eastAsia="Batang" w:hAnsiTheme="minorHAnsi" w:cstheme="minorHAnsi"/>
-        </w:rPr>
-        <w:t>Sitemax</w:t>
-      </w:r>
-      <w:proofErr w:type="spellEnd"/>
-      <w:r>
-        <w:rPr>
-          <w:rFonts w:asciiTheme="minorHAnsi" w:eastAsia="Batang" w:hAnsiTheme="minorHAnsi" w:cstheme="minorHAnsi"/>
-        </w:rPr>
-        <w:t xml:space="preserve"> 3 and </w:t>
-      </w:r>
-      <w:proofErr w:type="spellStart"/>
-      <w:r>
-        <w:rPr>
-          <w:rFonts w:asciiTheme="minorHAnsi" w:eastAsia="Batang" w:hAnsiTheme="minorHAnsi" w:cstheme="minorHAnsi"/>
-        </w:rPr>
-        <w:t>SiteMax</w:t>
-      </w:r>
-      <w:proofErr w:type="spellEnd"/>
-      <w:r>
-        <w:rPr>
-          <w:rFonts w:asciiTheme="minorHAnsi" w:eastAsia="Batang" w:hAnsiTheme="minorHAnsi" w:cstheme="minorHAnsi"/>
-        </w:rPr>
-        <w:t xml:space="preserve"> 3.5 applications</w:t>
+      <w:r>
+        <w:rPr>
+          <w:rFonts w:asciiTheme="minorHAnsi" w:eastAsia="Batang" w:hAnsiTheme="minorHAnsi" w:cstheme="minorHAnsi"/>
+        </w:rPr>
+        <w:t>Sitemax 3 and SiteMax 3.5 applications</w:t>
       </w:r>
     </w:p>
     <w:p>
@@ -927,16 +807,8 @@
         <w:rPr>
           <w:rFonts w:asciiTheme="minorHAnsi" w:eastAsia="Batang" w:hAnsiTheme="minorHAnsi" w:cstheme="minorHAnsi"/>
         </w:rPr>
-        <w:t xml:space="preserve">Improving UI of single page </w:t>
-      </w:r>
-      <w:proofErr w:type="spellStart"/>
-      <w:r>
-        <w:rPr>
-          <w:rFonts w:asciiTheme="minorHAnsi" w:eastAsia="Batang" w:hAnsiTheme="minorHAnsi" w:cstheme="minorHAnsi"/>
-        </w:rPr>
-        <w:t>appliations</w:t>
-      </w:r>
-      <w:proofErr w:type="spellEnd"/>
+        <w:t>Improving UI of single page appliations</w:t>
+      </w:r>
     </w:p>
     <w:p>
       <w:pPr>
@@ -966,23 +838,7 @@
           <w:rFonts w:asciiTheme="minorHAnsi" w:hAnsiTheme="minorHAnsi"/>
           <w:color w:val="000000" w:themeColor="text1"/>
         </w:rPr>
-        <w:t xml:space="preserve"> with proven history of self-learning in web development and securing a job at </w:t>
-      </w:r>
-      <w:proofErr w:type="spellStart"/>
-      <w:r>
-        <w:rPr>
-          <w:rFonts w:asciiTheme="minorHAnsi" w:hAnsiTheme="minorHAnsi"/>
-          <w:color w:val="000000" w:themeColor="text1"/>
-        </w:rPr>
-        <w:t>SiteMax</w:t>
-      </w:r>
-      <w:proofErr w:type="spellEnd"/>
-      <w:r>
-        <w:rPr>
-          <w:rFonts w:asciiTheme="minorHAnsi" w:hAnsiTheme="minorHAnsi"/>
-          <w:color w:val="000000" w:themeColor="text1"/>
-        </w:rPr>
-        <w:t xml:space="preserve"> Systems</w:t>
+        <w:t xml:space="preserve"> with proven history of self-learning in web development and securing a job at SiteMax Systems</w:t>
       </w:r>
     </w:p>
     <w:p>
@@ -1526,14 +1382,12 @@
           <w:rFonts w:asciiTheme="minorHAnsi" w:eastAsia="Batang" w:hAnsiTheme="minorHAnsi" w:cstheme="minorHAnsi"/>
         </w:rPr>
       </w:pPr>
-      <w:proofErr w:type="spellStart"/>
       <w:r>
         <w:rPr>
           <w:rFonts w:asciiTheme="minorHAnsi" w:eastAsia="Batang" w:hAnsiTheme="minorHAnsi" w:cstheme="minorHAnsi"/>
         </w:rPr>
         <w:t>leetcode</w:t>
       </w:r>
-      <w:proofErr w:type="spellEnd"/>
       <w:r>
         <w:rPr>
           <w:rFonts w:asciiTheme="minorHAnsi" w:eastAsia="Batang" w:hAnsiTheme="minorHAnsi" w:cstheme="minorHAnsi" w:hint="eastAsia"/>
@@ -1546,7 +1400,6 @@
         </w:rPr>
         <w:t xml:space="preserve"> </w:t>
       </w:r>
-      <w:proofErr w:type="spellStart"/>
       <w:r>
         <w:rPr>
           <w:rFonts w:asciiTheme="minorHAnsi" w:eastAsia="Batang" w:hAnsiTheme="minorHAnsi" w:cstheme="minorHAnsi"/>
@@ -1559,7 +1412,6 @@
         </w:rPr>
         <w:t>를</w:t>
       </w:r>
-      <w:proofErr w:type="spellEnd"/>
       <w:r>
         <w:rPr>
           <w:rFonts w:asciiTheme="minorHAnsi" w:eastAsia="Batang" w:hAnsiTheme="minorHAnsi" w:cstheme="minorHAnsi" w:hint="eastAsia"/>
@@ -1614,14 +1466,12 @@
         </w:rPr>
         <w:t xml:space="preserve"> </w:t>
       </w:r>
-      <w:proofErr w:type="spellStart"/>
       <w:r>
         <w:rPr>
           <w:rFonts w:asciiTheme="minorHAnsi" w:eastAsia="Batang" w:hAnsiTheme="minorHAnsi" w:cstheme="minorHAnsi" w:hint="eastAsia"/>
         </w:rPr>
         <w:t>연습했었고</w:t>
       </w:r>
-      <w:proofErr w:type="spellEnd"/>
     </w:p>
     <w:p>
       <w:pPr>
@@ -1673,14 +1523,12 @@
         </w:rPr>
         <w:t xml:space="preserve"> </w:t>
       </w:r>
-      <w:proofErr w:type="spellStart"/>
       <w:r>
         <w:rPr>
           <w:rFonts w:asciiTheme="minorHAnsi" w:eastAsia="Batang" w:hAnsiTheme="minorHAnsi" w:cstheme="minorHAnsi" w:hint="eastAsia"/>
         </w:rPr>
         <w:t>돌아올때</w:t>
       </w:r>
-      <w:proofErr w:type="spellEnd"/>
       <w:r>
         <w:rPr>
           <w:rFonts w:asciiTheme="minorHAnsi" w:eastAsia="Batang" w:hAnsiTheme="minorHAnsi" w:cstheme="minorHAnsi" w:hint="eastAsia"/>
@@ -1699,14 +1547,12 @@
         </w:rPr>
         <w:t xml:space="preserve"> </w:t>
       </w:r>
-      <w:proofErr w:type="spellStart"/>
       <w:r>
         <w:rPr>
           <w:rFonts w:asciiTheme="minorHAnsi" w:eastAsia="Batang" w:hAnsiTheme="minorHAnsi" w:cstheme="minorHAnsi"/>
         </w:rPr>
         <w:t>pushup</w:t>
       </w:r>
-      <w:proofErr w:type="spellEnd"/>
       <w:r>
         <w:rPr>
           <w:rFonts w:asciiTheme="minorHAnsi" w:eastAsia="Batang" w:hAnsiTheme="minorHAnsi" w:cstheme="minorHAnsi" w:hint="eastAsia"/>
@@ -1815,14 +1661,12 @@
         </w:rPr>
         <w:t xml:space="preserve"> </w:t>
       </w:r>
-      <w:proofErr w:type="spellStart"/>
       <w:r>
         <w:rPr>
           <w:rFonts w:asciiTheme="minorHAnsi" w:eastAsia="Batang" w:hAnsiTheme="minorHAnsi" w:cstheme="minorHAnsi" w:hint="eastAsia"/>
         </w:rPr>
         <w:t>외었습니다</w:t>
       </w:r>
-      <w:proofErr w:type="spellEnd"/>
     </w:p>
     <w:p>
       <w:pPr>
@@ -1939,21 +1783,7 @@
         <w:rPr>
           <w:rFonts w:asciiTheme="minorHAnsi" w:eastAsia="Batang" w:hAnsiTheme="minorHAnsi" w:cstheme="minorHAnsi"/>
         </w:rPr>
-        <w:t xml:space="preserve"> This has been true at </w:t>
-      </w:r>
-      <w:proofErr w:type="spellStart"/>
-      <w:r>
-        <w:rPr>
-          <w:rFonts w:asciiTheme="minorHAnsi" w:eastAsia="Batang" w:hAnsiTheme="minorHAnsi" w:cstheme="minorHAnsi"/>
-        </w:rPr>
-        <w:t>sitemax</w:t>
-      </w:r>
-      <w:proofErr w:type="spellEnd"/>
-      <w:r>
-        <w:rPr>
-          <w:rFonts w:asciiTheme="minorHAnsi" w:eastAsia="Batang" w:hAnsiTheme="minorHAnsi" w:cstheme="minorHAnsi"/>
-        </w:rPr>
-        <w:t xml:space="preserve">. </w:t>
+        <w:t xml:space="preserve"> This has been true at sitemax. </w:t>
       </w:r>
     </w:p>
     <w:p>
@@ -2064,21 +1894,7 @@
         <w:rPr>
           <w:rFonts w:asciiTheme="minorHAnsi" w:eastAsia="Batang" w:hAnsiTheme="minorHAnsi" w:cstheme="minorHAnsi"/>
         </w:rPr>
-        <w:t xml:space="preserve"> from different departments. Together, we’ve built over 300 forms and I could use this experience and </w:t>
-      </w:r>
-      <w:proofErr w:type="spellStart"/>
-      <w:r>
-        <w:rPr>
-          <w:rFonts w:asciiTheme="minorHAnsi" w:eastAsia="Batang" w:hAnsiTheme="minorHAnsi" w:cstheme="minorHAnsi"/>
-        </w:rPr>
-        <w:t>experitise</w:t>
-      </w:r>
-      <w:proofErr w:type="spellEnd"/>
-      <w:r>
-        <w:rPr>
-          <w:rFonts w:asciiTheme="minorHAnsi" w:eastAsia="Batang" w:hAnsiTheme="minorHAnsi" w:cstheme="minorHAnsi"/>
-        </w:rPr>
-        <w:t xml:space="preserve"> in benefit of company</w:t>
+        <w:t xml:space="preserve"> from different departments. Together, we’ve built over 300 forms and I could use this experience and experitise in benefit of company</w:t>
       </w:r>
     </w:p>
     <w:p>
@@ -2124,33 +1940,11 @@
           <w:rFonts w:asciiTheme="minorHAnsi" w:eastAsia="Batang" w:hAnsiTheme="minorHAnsi" w:cstheme="minorHAnsi"/>
         </w:rPr>
       </w:pPr>
-      <w:proofErr w:type="spellStart"/>
-      <w:r>
-        <w:rPr>
-          <w:rFonts w:asciiTheme="minorHAnsi" w:eastAsia="Batang" w:hAnsiTheme="minorHAnsi" w:cstheme="minorHAnsi"/>
-        </w:rPr>
-        <w:t>Sitemax</w:t>
-      </w:r>
-      <w:proofErr w:type="spellEnd"/>
-      <w:r>
-        <w:rPr>
-          <w:rFonts w:asciiTheme="minorHAnsi" w:eastAsia="Batang" w:hAnsiTheme="minorHAnsi" w:cstheme="minorHAnsi"/>
-        </w:rPr>
-        <w:t xml:space="preserve"> 3 and </w:t>
-      </w:r>
-      <w:proofErr w:type="spellStart"/>
-      <w:r>
-        <w:rPr>
-          <w:rFonts w:asciiTheme="minorHAnsi" w:eastAsia="Batang" w:hAnsiTheme="minorHAnsi" w:cstheme="minorHAnsi"/>
-        </w:rPr>
-        <w:t>SiteMax</w:t>
-      </w:r>
-      <w:proofErr w:type="spellEnd"/>
-      <w:r>
-        <w:rPr>
-          <w:rFonts w:asciiTheme="minorHAnsi" w:eastAsia="Batang" w:hAnsiTheme="minorHAnsi" w:cstheme="minorHAnsi"/>
-        </w:rPr>
-        <w:t xml:space="preserve"> 3.5 applications</w:t>
+      <w:r>
+        <w:rPr>
+          <w:rFonts w:asciiTheme="minorHAnsi" w:eastAsia="Batang" w:hAnsiTheme="minorHAnsi" w:cstheme="minorHAnsi"/>
+        </w:rPr>
+        <w:t>Sitemax 3 and SiteMax 3.5 applications</w:t>
       </w:r>
     </w:p>
     <w:p>
@@ -2192,16 +1986,8 @@
         <w:rPr>
           <w:rFonts w:asciiTheme="minorHAnsi" w:eastAsia="Batang" w:hAnsiTheme="minorHAnsi" w:cstheme="minorHAnsi"/>
         </w:rPr>
-        <w:t xml:space="preserve">Improving UI of single page </w:t>
-      </w:r>
-      <w:proofErr w:type="spellStart"/>
-      <w:r>
-        <w:rPr>
-          <w:rFonts w:asciiTheme="minorHAnsi" w:eastAsia="Batang" w:hAnsiTheme="minorHAnsi" w:cstheme="minorHAnsi"/>
-        </w:rPr>
-        <w:t>appliations</w:t>
-      </w:r>
-      <w:proofErr w:type="spellEnd"/>
+        <w:t>Improving UI of single page appliations</w:t>
+      </w:r>
     </w:p>
     <w:p>
       <w:pPr>
@@ -2231,23 +2017,7 @@
           <w:rFonts w:asciiTheme="minorHAnsi" w:hAnsiTheme="minorHAnsi"/>
           <w:color w:val="000000" w:themeColor="text1"/>
         </w:rPr>
-        <w:t xml:space="preserve"> with proven history of self-learning in web development and securing a job at </w:t>
-      </w:r>
-      <w:proofErr w:type="spellStart"/>
-      <w:r>
-        <w:rPr>
-          <w:rFonts w:asciiTheme="minorHAnsi" w:hAnsiTheme="minorHAnsi"/>
-          <w:color w:val="000000" w:themeColor="text1"/>
-        </w:rPr>
-        <w:t>SiteMax</w:t>
-      </w:r>
-      <w:proofErr w:type="spellEnd"/>
-      <w:r>
-        <w:rPr>
-          <w:rFonts w:asciiTheme="minorHAnsi" w:hAnsiTheme="minorHAnsi"/>
-          <w:color w:val="000000" w:themeColor="text1"/>
-        </w:rPr>
-        <w:t xml:space="preserve"> Systems</w:t>
+        <w:t xml:space="preserve"> with proven history of self-learning in web development and securing a job at SiteMax Systems</w:t>
       </w:r>
     </w:p>
     <w:p>
@@ -2315,21 +2085,7 @@
         <w:rPr>
           <w:rFonts w:asciiTheme="minorHAnsi" w:eastAsia="Batang" w:hAnsiTheme="minorHAnsi" w:cstheme="minorHAnsi"/>
         </w:rPr>
-        <w:t xml:space="preserve">Story about building bash program for </w:t>
-      </w:r>
-      <w:proofErr w:type="spellStart"/>
-      <w:r>
-        <w:rPr>
-          <w:rFonts w:asciiTheme="minorHAnsi" w:eastAsia="Batang" w:hAnsiTheme="minorHAnsi" w:cstheme="minorHAnsi"/>
-        </w:rPr>
-        <w:t>sitemax</w:t>
-      </w:r>
-      <w:proofErr w:type="spellEnd"/>
-      <w:r>
-        <w:rPr>
-          <w:rFonts w:asciiTheme="minorHAnsi" w:eastAsia="Batang" w:hAnsiTheme="minorHAnsi" w:cstheme="minorHAnsi"/>
-        </w:rPr>
-        <w:t xml:space="preserve"> 3</w:t>
+        <w:t>Story about building bash program for sitemax 3</w:t>
       </w:r>
     </w:p>
     <w:p>
@@ -2542,23 +2298,7 @@
           <w:rFonts w:asciiTheme="minorHAnsi" w:hAnsiTheme="minorHAnsi"/>
           <w:color w:val="000000" w:themeColor="text1"/>
         </w:rPr>
-        <w:t xml:space="preserve">I have proven history of self-learning which I love and securing a job at </w:t>
-      </w:r>
-      <w:proofErr w:type="spellStart"/>
-      <w:r>
-        <w:rPr>
-          <w:rFonts w:asciiTheme="minorHAnsi" w:hAnsiTheme="minorHAnsi"/>
-          <w:color w:val="000000" w:themeColor="text1"/>
-        </w:rPr>
-        <w:t>SiteMax</w:t>
-      </w:r>
-      <w:proofErr w:type="spellEnd"/>
-      <w:r>
-        <w:rPr>
-          <w:rFonts w:asciiTheme="minorHAnsi" w:hAnsiTheme="minorHAnsi"/>
-          <w:color w:val="000000" w:themeColor="text1"/>
-        </w:rPr>
-        <w:t xml:space="preserve"> Systems</w:t>
+        <w:t>I have proven history of self-learning which I love and securing a job at SiteMax Systems</w:t>
       </w:r>
     </w:p>
     <w:p>
@@ -2580,17 +2320,8 @@
           <w:rFonts w:asciiTheme="minorHAnsi" w:hAnsiTheme="minorHAnsi"/>
           <w:color w:val="000000" w:themeColor="text1"/>
         </w:rPr>
-        <w:t xml:space="preserve">Story about Getting a job at </w:t>
-      </w:r>
-      <w:proofErr w:type="spellStart"/>
-      <w:r>
-        <w:rPr>
-          <w:rFonts w:asciiTheme="minorHAnsi" w:hAnsiTheme="minorHAnsi"/>
-          <w:color w:val="000000" w:themeColor="text1"/>
-        </w:rPr>
-        <w:t>SiteMax</w:t>
-      </w:r>
-      <w:proofErr w:type="spellEnd"/>
+        <w:t>Story about Getting a job at SiteMax</w:t>
+      </w:r>
     </w:p>
     <w:p>
       <w:pPr>
@@ -2611,17 +2342,8 @@
           <w:rFonts w:asciiTheme="minorHAnsi" w:hAnsiTheme="minorHAnsi"/>
           <w:color w:val="000000" w:themeColor="text1"/>
         </w:rPr>
-        <w:t xml:space="preserve">Story about practicing Algorithm at </w:t>
-      </w:r>
-      <w:proofErr w:type="spellStart"/>
-      <w:r>
-        <w:rPr>
-          <w:rFonts w:asciiTheme="minorHAnsi" w:hAnsiTheme="minorHAnsi"/>
-          <w:color w:val="000000" w:themeColor="text1"/>
-        </w:rPr>
-        <w:t>SiteMax</w:t>
-      </w:r>
-      <w:proofErr w:type="spellEnd"/>
+        <w:t>Story about practicing Algorithm at SiteMax</w:t>
+      </w:r>
     </w:p>
     <w:p>
       <w:pPr>
@@ -2756,23 +2478,7 @@
           <w:rFonts w:asciiTheme="minorHAnsi" w:hAnsiTheme="minorHAnsi"/>
           <w:color w:val="000000" w:themeColor="text1"/>
         </w:rPr>
-        <w:t xml:space="preserve">I want to work for an organization where I grow my career as software </w:t>
-      </w:r>
-      <w:proofErr w:type="gramStart"/>
-      <w:r>
-        <w:rPr>
-          <w:rFonts w:asciiTheme="minorHAnsi" w:hAnsiTheme="minorHAnsi"/>
-          <w:color w:val="000000" w:themeColor="text1"/>
-        </w:rPr>
-        <w:t>engineer, and</w:t>
-      </w:r>
-      <w:proofErr w:type="gramEnd"/>
-      <w:r>
-        <w:rPr>
-          <w:rFonts w:asciiTheme="minorHAnsi" w:hAnsiTheme="minorHAnsi"/>
-          <w:color w:val="000000" w:themeColor="text1"/>
-        </w:rPr>
-        <w:t xml:space="preserve"> be acknowledged that I am a valuable senior engineer.</w:t>
+        <w:t>I want to work for an organization where I grow my career as software engineer, and be acknowledged that I am a valuable senior engineer.</w:t>
       </w:r>
     </w:p>
     <w:p>
@@ -3019,17 +2725,8 @@
           <w:rFonts w:asciiTheme="minorHAnsi" w:hAnsiTheme="minorHAnsi"/>
           <w:color w:val="000000" w:themeColor="text1"/>
         </w:rPr>
-        <w:t xml:space="preserve">What qualities do you think are most important for someone to excel in this </w:t>
-      </w:r>
-      <w:proofErr w:type="gramStart"/>
-      <w:r>
-        <w:rPr>
-          <w:rFonts w:asciiTheme="minorHAnsi" w:hAnsiTheme="minorHAnsi"/>
-          <w:color w:val="000000" w:themeColor="text1"/>
-        </w:rPr>
-        <w:t>position</w:t>
-      </w:r>
-      <w:proofErr w:type="gramEnd"/>
+        <w:t>What qualities do you think are most important for someone to excel in this position</w:t>
+      </w:r>
     </w:p>
     <w:p>
       <w:pPr>
@@ -3156,15 +2853,7 @@
     </w:p>
     <w:p>
       <w:r>
-        <w:t xml:space="preserve">First </w:t>
-      </w:r>
-      <w:proofErr w:type="gramStart"/>
-      <w:r>
-        <w:t>Practice :</w:t>
-      </w:r>
-      <w:proofErr w:type="gramEnd"/>
-      <w:r>
-        <w:t xml:space="preserve"> </w:t>
+        <w:t xml:space="preserve">First Practice : </w:t>
       </w:r>
       <w:hyperlink r:id="rId5" w:history="1">
         <w:r>
@@ -3228,43 +2917,7 @@
           <w:szCs w:val="28"/>
         </w:rPr>
         <w:tab/>
-        <w:t xml:space="preserve"> experience. For the past 2 years in my previous workplace in </w:t>
-      </w:r>
-      <w:proofErr w:type="spellStart"/>
-      <w:r>
-        <w:rPr>
-          <w:rFonts w:asciiTheme="minorHAnsi" w:hAnsiTheme="minorHAnsi" w:cstheme="minorHAnsi"/>
-          <w:sz w:val="28"/>
-          <w:szCs w:val="28"/>
-        </w:rPr>
-        <w:t>SiteMax</w:t>
-      </w:r>
-      <w:proofErr w:type="spellEnd"/>
-      <w:r>
-        <w:rPr>
-          <w:rFonts w:asciiTheme="minorHAnsi" w:hAnsiTheme="minorHAnsi" w:cstheme="minorHAnsi"/>
-          <w:sz w:val="28"/>
-          <w:szCs w:val="28"/>
-        </w:rPr>
-        <w:t xml:space="preserve"> Systems Inc, I was responsible of developing and maintaining the features of the </w:t>
-      </w:r>
-      <w:proofErr w:type="spellStart"/>
-      <w:r>
-        <w:rPr>
-          <w:rFonts w:asciiTheme="minorHAnsi" w:hAnsiTheme="minorHAnsi" w:cstheme="minorHAnsi"/>
-          <w:sz w:val="28"/>
-          <w:szCs w:val="28"/>
-        </w:rPr>
-        <w:t>SiteMax</w:t>
-      </w:r>
-      <w:proofErr w:type="spellEnd"/>
-      <w:r>
-        <w:rPr>
-          <w:rFonts w:asciiTheme="minorHAnsi" w:hAnsiTheme="minorHAnsi" w:cstheme="minorHAnsi"/>
-          <w:sz w:val="28"/>
-          <w:szCs w:val="28"/>
-        </w:rPr>
-        <w:t xml:space="preserve"> system.</w:t>
+        <w:t xml:space="preserve"> experience. For the past 2 years in my previous workplace in SiteMax Systems Inc, I was responsible of developing and maintaining the features of the SiteMax system.</w:t>
       </w:r>
     </w:p>
     <w:p>
@@ -3296,100 +2949,46 @@
           <w:color w:val="1F314A"/>
           <w:shd w:val="clear" w:color="auto" w:fill="F2F7FE"/>
         </w:rPr>
-        <w:t xml:space="preserve">For the past two years, I worked with my teammates from different </w:t>
-      </w:r>
-      <w:proofErr w:type="spellStart"/>
-      <w:r>
+        <w:t>For the past two years, I worked with my teammates from different departemnts and built over 300 angularJS based single page applications, and maintained over  2000 of them. As well, I assisted my senior developers with developer There I was praised by my team members for building beautiful applications that delights customers and lots of fist bumps and high fives.</w:t>
+      </w:r>
+    </w:p>
+    <w:p>
+      <w:pPr>
+        <w:tabs>
+          <w:tab w:val="left" w:pos="6440"/>
+        </w:tabs>
         <w:rPr>
           <w:rFonts w:ascii="Arial" w:hAnsi="Arial" w:cs="Arial"/>
           <w:color w:val="1F314A"/>
           <w:shd w:val="clear" w:color="auto" w:fill="F2F7FE"/>
         </w:rPr>
-        <w:t>departemnts</w:t>
-      </w:r>
-      <w:proofErr w:type="spellEnd"/>
-      <w:r>
+      </w:pPr>
+    </w:p>
+    <w:p>
+      <w:pPr>
+        <w:tabs>
+          <w:tab w:val="left" w:pos="6440"/>
+        </w:tabs>
         <w:rPr>
           <w:rFonts w:ascii="Arial" w:hAnsi="Arial" w:cs="Arial"/>
           <w:color w:val="1F314A"/>
           <w:shd w:val="clear" w:color="auto" w:fill="F2F7FE"/>
         </w:rPr>
-        <w:t xml:space="preserve"> and built over 300 </w:t>
-      </w:r>
-      <w:proofErr w:type="spellStart"/>
+      </w:pPr>
       <w:r>
         <w:rPr>
           <w:rFonts w:ascii="Arial" w:hAnsi="Arial" w:cs="Arial"/>
           <w:color w:val="1F314A"/>
           <w:shd w:val="clear" w:color="auto" w:fill="F2F7FE"/>
         </w:rPr>
-        <w:t>angularJS</w:t>
-      </w:r>
-      <w:proofErr w:type="spellEnd"/>
+        <w:t xml:space="preserve">Over the years, I felt the need for better growth and opportunities. I’ve been practicing over the years, and now that I am ready for a new role, this position </w:t>
+      </w:r>
       <w:r>
         <w:rPr>
           <w:rFonts w:ascii="Arial" w:hAnsi="Arial" w:cs="Arial"/>
           <w:color w:val="1F314A"/>
           <w:shd w:val="clear" w:color="auto" w:fill="F2F7FE"/>
         </w:rPr>
-        <w:t xml:space="preserve"> based single page applications, and maintained </w:t>
-      </w:r>
-      <w:proofErr w:type="gramStart"/>
-      <w:r>
-        <w:rPr>
-          <w:rFonts w:ascii="Arial" w:hAnsi="Arial" w:cs="Arial"/>
-          <w:color w:val="1F314A"/>
-          <w:shd w:val="clear" w:color="auto" w:fill="F2F7FE"/>
-        </w:rPr>
-        <w:t>over  2000</w:t>
-      </w:r>
-      <w:proofErr w:type="gramEnd"/>
-      <w:r>
-        <w:rPr>
-          <w:rFonts w:ascii="Arial" w:hAnsi="Arial" w:cs="Arial"/>
-          <w:color w:val="1F314A"/>
-          <w:shd w:val="clear" w:color="auto" w:fill="F2F7FE"/>
-        </w:rPr>
-        <w:t xml:space="preserve"> of them. As well, I assisted my senior developers with developer There I was praised by my team members for building beautiful applications that delights customers and lots of fist bumps and high fives.</w:t>
-      </w:r>
-    </w:p>
-    <w:p>
-      <w:pPr>
-        <w:tabs>
-          <w:tab w:val="left" w:pos="6440"/>
-        </w:tabs>
-        <w:rPr>
-          <w:rFonts w:ascii="Arial" w:hAnsi="Arial" w:cs="Arial"/>
-          <w:color w:val="1F314A"/>
-          <w:shd w:val="clear" w:color="auto" w:fill="F2F7FE"/>
-        </w:rPr>
-      </w:pPr>
-    </w:p>
-    <w:p>
-      <w:pPr>
-        <w:tabs>
-          <w:tab w:val="left" w:pos="6440"/>
-        </w:tabs>
-        <w:rPr>
-          <w:rFonts w:ascii="Arial" w:hAnsi="Arial" w:cs="Arial"/>
-          <w:color w:val="1F314A"/>
-          <w:shd w:val="clear" w:color="auto" w:fill="F2F7FE"/>
-        </w:rPr>
-      </w:pPr>
-      <w:r>
-        <w:rPr>
-          <w:rFonts w:ascii="Arial" w:hAnsi="Arial" w:cs="Arial"/>
-          <w:color w:val="1F314A"/>
-          <w:shd w:val="clear" w:color="auto" w:fill="F2F7FE"/>
-        </w:rPr>
-        <w:t xml:space="preserve">Over the years, I felt the need for better growth and opportunities. I’ve been practicing over the years, and now that I am ready for a new role, this position </w:t>
-      </w:r>
-      <w:r>
-        <w:rPr>
-          <w:rFonts w:ascii="Arial" w:hAnsi="Arial" w:cs="Arial"/>
-          <w:color w:val="1F314A"/>
-          <w:shd w:val="clear" w:color="auto" w:fill="F2F7FE"/>
-        </w:rPr>
         <w:t>is the one that I felt I could excel in.</w:t>
       </w:r>
     </w:p>
@@ -3454,12 +3053,7 @@
           <w:szCs w:val="32"/>
         </w:rPr>
       </w:pPr>
-    </w:p>
-    <w:p>
-      <w:pPr>
-        <w:tabs>
-          <w:tab w:val="left" w:pos="6440"/>
-        </w:tabs>
+      <w:r>
         <w:rPr>
           <w:rFonts w:asciiTheme="minorHAnsi" w:hAnsiTheme="minorHAnsi"/>
           <w:b/>
@@ -3468,91 +3062,7 @@
           <w:sz w:val="32"/>
           <w:szCs w:val="32"/>
         </w:rPr>
-      </w:pPr>
-    </w:p>
-    <w:p>
-      <w:pPr>
-        <w:tabs>
-          <w:tab w:val="left" w:pos="6440"/>
-        </w:tabs>
-        <w:rPr>
-          <w:rFonts w:asciiTheme="minorHAnsi" w:hAnsiTheme="minorHAnsi"/>
-          <w:b/>
-          <w:bCs/>
-          <w:color w:val="000000" w:themeColor="text1"/>
-          <w:sz w:val="32"/>
-          <w:szCs w:val="32"/>
-        </w:rPr>
-      </w:pPr>
-    </w:p>
-    <w:p>
-      <w:pPr>
-        <w:tabs>
-          <w:tab w:val="left" w:pos="6440"/>
-        </w:tabs>
-        <w:rPr>
-          <w:rFonts w:asciiTheme="minorHAnsi" w:hAnsiTheme="minorHAnsi"/>
-          <w:b/>
-          <w:bCs/>
-          <w:color w:val="000000" w:themeColor="text1"/>
-          <w:sz w:val="32"/>
-          <w:szCs w:val="32"/>
-        </w:rPr>
-      </w:pPr>
-    </w:p>
-    <w:p>
-      <w:pPr>
-        <w:tabs>
-          <w:tab w:val="left" w:pos="6440"/>
-        </w:tabs>
-        <w:rPr>
-          <w:rFonts w:asciiTheme="minorHAnsi" w:hAnsiTheme="minorHAnsi"/>
-          <w:b/>
-          <w:bCs/>
-          <w:color w:val="000000" w:themeColor="text1"/>
-          <w:sz w:val="32"/>
-          <w:szCs w:val="32"/>
-        </w:rPr>
-      </w:pPr>
-    </w:p>
-    <w:p>
-      <w:pPr>
-        <w:tabs>
-          <w:tab w:val="left" w:pos="6440"/>
-        </w:tabs>
-        <w:rPr>
-          <w:rFonts w:asciiTheme="minorHAnsi" w:hAnsiTheme="minorHAnsi"/>
-          <w:b/>
-          <w:bCs/>
-          <w:color w:val="000000" w:themeColor="text1"/>
-          <w:sz w:val="32"/>
-          <w:szCs w:val="32"/>
-        </w:rPr>
-      </w:pPr>
-    </w:p>
-    <w:p>
-      <w:pPr>
-        <w:tabs>
-          <w:tab w:val="left" w:pos="6440"/>
-        </w:tabs>
-        <w:rPr>
-          <w:rFonts w:asciiTheme="minorHAnsi" w:hAnsiTheme="minorHAnsi"/>
-          <w:b/>
-          <w:bCs/>
-          <w:color w:val="000000" w:themeColor="text1"/>
-          <w:sz w:val="32"/>
-          <w:szCs w:val="32"/>
-        </w:rPr>
-      </w:pPr>
-      <w:r>
-        <w:rPr>
-          <w:rFonts w:asciiTheme="minorHAnsi" w:hAnsiTheme="minorHAnsi"/>
-          <w:b/>
-          <w:bCs/>
-          <w:color w:val="000000" w:themeColor="text1"/>
-          <w:sz w:val="32"/>
-          <w:szCs w:val="32"/>
-        </w:rPr>
+        <w:lastRenderedPageBreak/>
         <w:t>Why do you want to be here?</w:t>
       </w:r>
     </w:p>
@@ -3609,6 +3119,7 @@
       <w:r>
         <w:rPr>
           <w:rFonts w:ascii="Arial" w:hAnsi="Arial" w:cs="Arial"/>
+          <w:noProof/>
           <w:color w:val="1F314A"/>
           <w:shd w:val="clear" w:color="auto" w:fill="F2F7FE"/>
         </w:rPr>
@@ -3745,25 +3256,7 @@
           <w:color w:val="1F314A"/>
           <w:shd w:val="clear" w:color="auto" w:fill="F2F7FE"/>
         </w:rPr>
-        <w:t xml:space="preserve">I want to work in the environment of </w:t>
-      </w:r>
-      <w:proofErr w:type="gramStart"/>
-      <w:r>
-        <w:rPr>
-          <w:rFonts w:ascii="Arial" w:hAnsi="Arial" w:cs="Arial"/>
-          <w:color w:val="1F314A"/>
-          <w:shd w:val="clear" w:color="auto" w:fill="F2F7FE"/>
-        </w:rPr>
-        <w:t>learning</w:t>
-      </w:r>
-      <w:proofErr w:type="gramEnd"/>
-      <w:r>
-        <w:rPr>
-          <w:rFonts w:ascii="Arial" w:hAnsi="Arial" w:cs="Arial"/>
-          <w:color w:val="1F314A"/>
-          <w:shd w:val="clear" w:color="auto" w:fill="F2F7FE"/>
-        </w:rPr>
-        <w:t xml:space="preserve"> so I become better developer day after day</w:t>
+        <w:t>I want to work in the environment of learning so I become better developer day after day</w:t>
       </w:r>
     </w:p>
     <w:p>
@@ -3813,44 +3306,7 @@
           <w:color w:val="1F314A"/>
           <w:shd w:val="clear" w:color="auto" w:fill="F2F7FE"/>
         </w:rPr>
-        <w:lastRenderedPageBreak/>
-        <w:t xml:space="preserve">The job description </w:t>
-      </w:r>
-      <w:proofErr w:type="spellStart"/>
-      <w:r>
-        <w:rPr>
-          <w:rFonts w:ascii="Arial" w:hAnsi="Arial" w:cs="Arial"/>
-          <w:color w:val="1F314A"/>
-          <w:shd w:val="clear" w:color="auto" w:fill="F2F7FE"/>
-        </w:rPr>
-        <w:t>empahasizes</w:t>
-      </w:r>
-      <w:proofErr w:type="spellEnd"/>
-      <w:r>
-        <w:rPr>
-          <w:rFonts w:ascii="Arial" w:hAnsi="Arial" w:cs="Arial"/>
-          <w:color w:val="1F314A"/>
-          <w:shd w:val="clear" w:color="auto" w:fill="F2F7FE"/>
-        </w:rPr>
-        <w:t xml:space="preserve"> two qualities --- passion for </w:t>
-      </w:r>
-      <w:proofErr w:type="gramStart"/>
-      <w:r>
-        <w:rPr>
-          <w:rFonts w:ascii="Arial" w:hAnsi="Arial" w:cs="Arial"/>
-          <w:color w:val="1F314A"/>
-          <w:shd w:val="clear" w:color="auto" w:fill="F2F7FE"/>
-        </w:rPr>
-        <w:t>learning,  and</w:t>
-      </w:r>
-      <w:proofErr w:type="gramEnd"/>
-      <w:r>
-        <w:rPr>
-          <w:rFonts w:ascii="Arial" w:hAnsi="Arial" w:cs="Arial"/>
-          <w:color w:val="1F314A"/>
-          <w:shd w:val="clear" w:color="auto" w:fill="F2F7FE"/>
-        </w:rPr>
-        <w:t xml:space="preserve"> obsessed with delivering customer value</w:t>
+        <w:t>The job description empahasizes two qualities --- passion for learning,  and obsessed with delivering customer value</w:t>
       </w:r>
     </w:p>
     <w:p>
@@ -3892,7 +3348,7 @@
           <w:tab w:val="left" w:pos="6440"/>
         </w:tabs>
         <w:rPr>
-          <w:rFonts w:asciiTheme="minorHAnsi" w:hAnsiTheme="minorHAnsi" w:hint="eastAsia"/>
+          <w:rFonts w:asciiTheme="minorHAnsi" w:hAnsiTheme="minorHAnsi"/>
           <w:color w:val="000000" w:themeColor="text1"/>
         </w:rPr>
       </w:pPr>

</xml_diff>

<commit_message>
feat: Add progress #2 'Auth0'
</commit_message>
<xml_diff>
--- a/big-interview/auth0/summary notes.docx
+++ b/big-interview/auth0/summary notes.docx
@@ -75,6 +75,24 @@
     </w:p>
     <w:p/>
     <w:p>
+      <w:r>
+        <w:t xml:space="preserve">First Practice: </w:t>
+      </w:r>
+      <w:hyperlink r:id="rId5" w:history="1">
+        <w:r>
+          <w:rPr>
+            <w:rStyle w:val="Hyperlink"/>
+          </w:rPr>
+          <w:t>https://app.biginterview.com/s/440d431d05</w:t>
+        </w:r>
+      </w:hyperlink>
+      <w:r>
+        <w:t xml:space="preserve"> </w:t>
+      </w:r>
+    </w:p>
+    <w:p/>
+    <w:p/>
+    <w:p>
       <w:pPr>
         <w:pStyle w:val="ListParagraph"/>
         <w:numPr>
@@ -174,6 +192,33 @@
           <w:szCs w:val="36"/>
         </w:rPr>
         <w:t>Describe your current and most recent job role</w:t>
+      </w:r>
+    </w:p>
+    <w:p>
+      <w:pPr>
+        <w:rPr>
+          <w:rFonts w:asciiTheme="minorHAnsi" w:hAnsiTheme="minorHAnsi" w:cstheme="minorHAnsi"/>
+          <w:b/>
+          <w:bCs/>
+          <w:sz w:val="28"/>
+          <w:szCs w:val="28"/>
+        </w:rPr>
+      </w:pPr>
+    </w:p>
+    <w:p>
+      <w:r>
+        <w:t xml:space="preserve">First Practice: </w:t>
+      </w:r>
+      <w:hyperlink r:id="rId6" w:history="1">
+        <w:r>
+          <w:rPr>
+            <w:rStyle w:val="Hyperlink"/>
+          </w:rPr>
+          <w:t>https://app.biginterview.com/s/af1104c8ff</w:t>
+        </w:r>
+      </w:hyperlink>
+      <w:r>
+        <w:t xml:space="preserve"> </w:t>
       </w:r>
     </w:p>
     <w:p>
@@ -556,7 +601,6 @@
           <w:sz w:val="32"/>
           <w:szCs w:val="32"/>
         </w:rPr>
-        <w:lastRenderedPageBreak/>
         <w:t>What are your most relevant qualifications for this position?</w:t>
       </w:r>
       <w:r>
@@ -1761,6 +1805,7 @@
           <w:b/>
           <w:bCs/>
         </w:rPr>
+        <w:lastRenderedPageBreak/>
         <w:t>Getting to the bottom of something and solving the problem</w:t>
       </w:r>
       <w:r>
@@ -1829,7 +1874,6 @@
           <w:b/>
           <w:bCs/>
         </w:rPr>
-        <w:lastRenderedPageBreak/>
         <w:t xml:space="preserve">I have customer centric mind </w:t>
       </w:r>
     </w:p>
@@ -2855,7 +2899,7 @@
       <w:r>
         <w:t xml:space="preserve">First Practice : </w:t>
       </w:r>
-      <w:hyperlink r:id="rId5" w:history="1">
+      <w:hyperlink r:id="rId7" w:history="1">
         <w:r>
           <w:rPr>
             <w:rStyle w:val="Hyperlink"/>
@@ -2872,7 +2916,7 @@
       <w:r>
         <w:t xml:space="preserve">Second Practice: </w:t>
       </w:r>
-      <w:hyperlink r:id="rId6" w:history="1">
+      <w:hyperlink r:id="rId8" w:history="1">
         <w:r>
           <w:rPr>
             <w:rStyle w:val="Hyperlink"/>
@@ -3062,7 +3106,6 @@
           <w:sz w:val="32"/>
           <w:szCs w:val="32"/>
         </w:rPr>
-        <w:lastRenderedPageBreak/>
         <w:t>Why do you want to be here?</w:t>
       </w:r>
     </w:p>
@@ -3139,7 +3182,7 @@
                     <pic:cNvPicPr/>
                   </pic:nvPicPr>
                   <pic:blipFill>
-                    <a:blip r:embed="rId7"/>
+                    <a:blip r:embed="rId9"/>
                     <a:stretch>
                       <a:fillRect/>
                     </a:stretch>

</xml_diff>

<commit_message>
feat: Add progress #3 'Auth0'
</commit_message>
<xml_diff>
--- a/big-interview/auth0/summary notes.docx
+++ b/big-interview/auth0/summary notes.docx
@@ -251,7 +251,25 @@
           <w:sz w:val="28"/>
           <w:szCs w:val="28"/>
         </w:rPr>
-        <w:t>I worked at Sitemax Systems from January 2018 to December 2019 as Junior Front End Developer</w:t>
+        <w:t xml:space="preserve">I worked at </w:t>
+      </w:r>
+      <w:proofErr w:type="spellStart"/>
+      <w:r>
+        <w:rPr>
+          <w:rFonts w:asciiTheme="minorHAnsi" w:hAnsiTheme="minorHAnsi" w:cstheme="minorHAnsi"/>
+          <w:sz w:val="28"/>
+          <w:szCs w:val="28"/>
+        </w:rPr>
+        <w:t>Sitemax</w:t>
+      </w:r>
+      <w:proofErr w:type="spellEnd"/>
+      <w:r>
+        <w:rPr>
+          <w:rFonts w:asciiTheme="minorHAnsi" w:hAnsiTheme="minorHAnsi" w:cstheme="minorHAnsi"/>
+          <w:sz w:val="28"/>
+          <w:szCs w:val="28"/>
+        </w:rPr>
+        <w:t xml:space="preserve"> Systems from January 2018 to December 2019 as Junior Front End Developer</w:t>
       </w:r>
     </w:p>
     <w:p>
@@ -273,7 +291,25 @@
           <w:sz w:val="28"/>
           <w:szCs w:val="28"/>
         </w:rPr>
-        <w:t>There I was responsible for developing and maintaining features of the SiteMax Systems</w:t>
+        <w:t xml:space="preserve">There I was responsible for developing and maintaining features of the </w:t>
+      </w:r>
+      <w:proofErr w:type="spellStart"/>
+      <w:r>
+        <w:rPr>
+          <w:rFonts w:asciiTheme="minorHAnsi" w:hAnsiTheme="minorHAnsi" w:cstheme="minorHAnsi"/>
+          <w:sz w:val="28"/>
+          <w:szCs w:val="28"/>
+        </w:rPr>
+        <w:t>SiteMax</w:t>
+      </w:r>
+      <w:proofErr w:type="spellEnd"/>
+      <w:r>
+        <w:rPr>
+          <w:rFonts w:asciiTheme="minorHAnsi" w:hAnsiTheme="minorHAnsi" w:cstheme="minorHAnsi"/>
+          <w:sz w:val="28"/>
+          <w:szCs w:val="28"/>
+        </w:rPr>
+        <w:t xml:space="preserve"> Systems</w:t>
       </w:r>
     </w:p>
     <w:p>
@@ -295,15 +331,87 @@
           <w:sz w:val="28"/>
           <w:szCs w:val="28"/>
         </w:rPr>
-        <w:t xml:space="preserve">I assisted with the development of SItemax’s mission critical Sitemax 3 and Sitemax 3.5 mobile application, and </w:t>
-      </w:r>
+        <w:t xml:space="preserve">I assisted with the development of </w:t>
+      </w:r>
+      <w:proofErr w:type="spellStart"/>
       <w:r>
         <w:rPr>
           <w:rFonts w:asciiTheme="minorHAnsi" w:hAnsiTheme="minorHAnsi" w:cstheme="minorHAnsi"/>
           <w:sz w:val="28"/>
           <w:szCs w:val="28"/>
         </w:rPr>
-        <w:t xml:space="preserve">I took leadership so the company’s </w:t>
+        <w:t>SItemax’s</w:t>
+      </w:r>
+      <w:proofErr w:type="spellEnd"/>
+      <w:r>
+        <w:rPr>
+          <w:rFonts w:asciiTheme="minorHAnsi" w:hAnsiTheme="minorHAnsi" w:cstheme="minorHAnsi"/>
+          <w:sz w:val="28"/>
+          <w:szCs w:val="28"/>
+        </w:rPr>
+        <w:t xml:space="preserve"> mission critical </w:t>
+      </w:r>
+      <w:proofErr w:type="spellStart"/>
+      <w:r>
+        <w:rPr>
+          <w:rFonts w:asciiTheme="minorHAnsi" w:hAnsiTheme="minorHAnsi" w:cstheme="minorHAnsi"/>
+          <w:sz w:val="28"/>
+          <w:szCs w:val="28"/>
+        </w:rPr>
+        <w:t>Sitemax</w:t>
+      </w:r>
+      <w:proofErr w:type="spellEnd"/>
+      <w:r>
+        <w:rPr>
+          <w:rFonts w:asciiTheme="minorHAnsi" w:hAnsiTheme="minorHAnsi" w:cstheme="minorHAnsi"/>
+          <w:sz w:val="28"/>
+          <w:szCs w:val="28"/>
+        </w:rPr>
+        <w:t xml:space="preserve"> 3 and </w:t>
+      </w:r>
+      <w:proofErr w:type="spellStart"/>
+      <w:r>
+        <w:rPr>
+          <w:rFonts w:asciiTheme="minorHAnsi" w:hAnsiTheme="minorHAnsi" w:cstheme="minorHAnsi"/>
+          <w:sz w:val="28"/>
+          <w:szCs w:val="28"/>
+        </w:rPr>
+        <w:t>Sitemax</w:t>
+      </w:r>
+      <w:proofErr w:type="spellEnd"/>
+      <w:r>
+        <w:rPr>
+          <w:rFonts w:asciiTheme="minorHAnsi" w:hAnsiTheme="minorHAnsi" w:cstheme="minorHAnsi"/>
+          <w:sz w:val="28"/>
+          <w:szCs w:val="28"/>
+        </w:rPr>
+        <w:t xml:space="preserve"> 3.5 mobile application, and </w:t>
+      </w:r>
+      <w:r>
+        <w:rPr>
+          <w:rFonts w:asciiTheme="minorHAnsi" w:hAnsiTheme="minorHAnsi" w:cstheme="minorHAnsi"/>
+          <w:sz w:val="28"/>
+          <w:szCs w:val="28"/>
+        </w:rPr>
+        <w:t xml:space="preserve">I took </w:t>
+      </w:r>
+      <w:proofErr w:type="gramStart"/>
+      <w:r>
+        <w:rPr>
+          <w:rFonts w:asciiTheme="minorHAnsi" w:hAnsiTheme="minorHAnsi" w:cstheme="minorHAnsi"/>
+          <w:sz w:val="28"/>
+          <w:szCs w:val="28"/>
+        </w:rPr>
+        <w:t>leadership</w:t>
+      </w:r>
+      <w:proofErr w:type="gramEnd"/>
+      <w:r>
+        <w:rPr>
+          <w:rFonts w:asciiTheme="minorHAnsi" w:hAnsiTheme="minorHAnsi" w:cstheme="minorHAnsi"/>
+          <w:sz w:val="28"/>
+          <w:szCs w:val="28"/>
+        </w:rPr>
+        <w:t xml:space="preserve"> so the company’s </w:t>
       </w:r>
       <w:r>
         <w:rPr>
@@ -351,7 +459,25 @@
           <w:sz w:val="28"/>
           <w:szCs w:val="28"/>
         </w:rPr>
-        <w:t>I developed, and made sure that the app looked great and delivered on time so the clients would join and stay. During that time, I developed over 300 single page angularJS based applications and maintained over 2000 of them.</w:t>
+        <w:t xml:space="preserve">I developed, and made sure that the app looked great and delivered on time so the clients would join and stay. During that time, I developed over 300 single page </w:t>
+      </w:r>
+      <w:proofErr w:type="spellStart"/>
+      <w:r>
+        <w:rPr>
+          <w:rFonts w:asciiTheme="minorHAnsi" w:hAnsiTheme="minorHAnsi" w:cstheme="minorHAnsi"/>
+          <w:sz w:val="28"/>
+          <w:szCs w:val="28"/>
+        </w:rPr>
+        <w:t>angularJS</w:t>
+      </w:r>
+      <w:proofErr w:type="spellEnd"/>
+      <w:r>
+        <w:rPr>
+          <w:rFonts w:asciiTheme="minorHAnsi" w:hAnsiTheme="minorHAnsi" w:cstheme="minorHAnsi"/>
+          <w:sz w:val="28"/>
+          <w:szCs w:val="28"/>
+        </w:rPr>
+        <w:t xml:space="preserve"> based applications and maintained over 2000 of them.</w:t>
       </w:r>
     </w:p>
     <w:p>
@@ -410,6 +536,38 @@
     </w:p>
     <w:p>
       <w:pPr>
+        <w:rPr>
+          <w:rFonts w:asciiTheme="minorHAnsi" w:hAnsiTheme="minorHAnsi"/>
+          <w:color w:val="000000" w:themeColor="text1"/>
+        </w:rPr>
+      </w:pPr>
+      <w:r>
+        <w:rPr>
+          <w:rFonts w:asciiTheme="minorHAnsi" w:hAnsiTheme="minorHAnsi"/>
+          <w:color w:val="000000" w:themeColor="text1"/>
+        </w:rPr>
+        <w:t xml:space="preserve">First Practice: </w:t>
+      </w:r>
+      <w:hyperlink r:id="rId7" w:history="1">
+        <w:r>
+          <w:rPr>
+            <w:rStyle w:val="Hyperlink"/>
+            <w:rFonts w:asciiTheme="minorHAnsi" w:hAnsiTheme="minorHAnsi"/>
+          </w:rPr>
+          <w:t>https://app.biginterview.com/s/1c4c52a502</w:t>
+        </w:r>
+      </w:hyperlink>
+    </w:p>
+    <w:p>
+      <w:pPr>
+        <w:rPr>
+          <w:rFonts w:asciiTheme="minorHAnsi" w:hAnsiTheme="minorHAnsi"/>
+          <w:color w:val="000000" w:themeColor="text1"/>
+        </w:rPr>
+      </w:pPr>
+    </w:p>
+    <w:p>
+      <w:pPr>
         <w:pStyle w:val="ListParagraph"/>
         <w:numPr>
           <w:ilvl w:val="0"/>
@@ -649,7 +807,21 @@
         <w:rPr>
           <w:rFonts w:asciiTheme="minorHAnsi" w:eastAsia="Batang" w:hAnsiTheme="minorHAnsi" w:cstheme="minorHAnsi"/>
         </w:rPr>
-        <w:t xml:space="preserve"> This has been true at sitemax. </w:t>
+        <w:t xml:space="preserve"> This has been true at </w:t>
+      </w:r>
+      <w:proofErr w:type="spellStart"/>
+      <w:r>
+        <w:rPr>
+          <w:rFonts w:asciiTheme="minorHAnsi" w:eastAsia="Batang" w:hAnsiTheme="minorHAnsi" w:cstheme="minorHAnsi"/>
+        </w:rPr>
+        <w:t>sitemax</w:t>
+      </w:r>
+      <w:proofErr w:type="spellEnd"/>
+      <w:r>
+        <w:rPr>
+          <w:rFonts w:asciiTheme="minorHAnsi" w:eastAsia="Batang" w:hAnsiTheme="minorHAnsi" w:cstheme="minorHAnsi"/>
+        </w:rPr>
+        <w:t xml:space="preserve">. </w:t>
       </w:r>
     </w:p>
     <w:p>
@@ -759,7 +931,21 @@
         <w:rPr>
           <w:rFonts w:asciiTheme="minorHAnsi" w:eastAsia="Batang" w:hAnsiTheme="minorHAnsi" w:cstheme="minorHAnsi"/>
         </w:rPr>
-        <w:t xml:space="preserve"> from different departments. Together, we’ve built over 300 forms and I could use this experience and experitise in benefit of company</w:t>
+        <w:t xml:space="preserve"> from different departments. Together, we’ve built over 300 forms and I could use this experience and </w:t>
+      </w:r>
+      <w:proofErr w:type="spellStart"/>
+      <w:r>
+        <w:rPr>
+          <w:rFonts w:asciiTheme="minorHAnsi" w:eastAsia="Batang" w:hAnsiTheme="minorHAnsi" w:cstheme="minorHAnsi"/>
+        </w:rPr>
+        <w:t>experitise</w:t>
+      </w:r>
+      <w:proofErr w:type="spellEnd"/>
+      <w:r>
+        <w:rPr>
+          <w:rFonts w:asciiTheme="minorHAnsi" w:eastAsia="Batang" w:hAnsiTheme="minorHAnsi" w:cstheme="minorHAnsi"/>
+        </w:rPr>
+        <w:t xml:space="preserve"> in benefit of company</w:t>
       </w:r>
     </w:p>
     <w:p>
@@ -805,11 +991,33 @@
           <w:rFonts w:asciiTheme="minorHAnsi" w:eastAsia="Batang" w:hAnsiTheme="minorHAnsi" w:cstheme="minorHAnsi"/>
         </w:rPr>
       </w:pPr>
-      <w:r>
-        <w:rPr>
-          <w:rFonts w:asciiTheme="minorHAnsi" w:eastAsia="Batang" w:hAnsiTheme="minorHAnsi" w:cstheme="minorHAnsi"/>
-        </w:rPr>
-        <w:t>Sitemax 3 and SiteMax 3.5 applications</w:t>
+      <w:proofErr w:type="spellStart"/>
+      <w:r>
+        <w:rPr>
+          <w:rFonts w:asciiTheme="minorHAnsi" w:eastAsia="Batang" w:hAnsiTheme="minorHAnsi" w:cstheme="minorHAnsi"/>
+        </w:rPr>
+        <w:t>Sitemax</w:t>
+      </w:r>
+      <w:proofErr w:type="spellEnd"/>
+      <w:r>
+        <w:rPr>
+          <w:rFonts w:asciiTheme="minorHAnsi" w:eastAsia="Batang" w:hAnsiTheme="minorHAnsi" w:cstheme="minorHAnsi"/>
+        </w:rPr>
+        <w:t xml:space="preserve"> 3 and </w:t>
+      </w:r>
+      <w:proofErr w:type="spellStart"/>
+      <w:r>
+        <w:rPr>
+          <w:rFonts w:asciiTheme="minorHAnsi" w:eastAsia="Batang" w:hAnsiTheme="minorHAnsi" w:cstheme="minorHAnsi"/>
+        </w:rPr>
+        <w:t>SiteMax</w:t>
+      </w:r>
+      <w:proofErr w:type="spellEnd"/>
+      <w:r>
+        <w:rPr>
+          <w:rFonts w:asciiTheme="minorHAnsi" w:eastAsia="Batang" w:hAnsiTheme="minorHAnsi" w:cstheme="minorHAnsi"/>
+        </w:rPr>
+        <w:t xml:space="preserve"> 3.5 applications</w:t>
       </w:r>
     </w:p>
     <w:p>
@@ -851,8 +1059,16 @@
         <w:rPr>
           <w:rFonts w:asciiTheme="minorHAnsi" w:eastAsia="Batang" w:hAnsiTheme="minorHAnsi" w:cstheme="minorHAnsi"/>
         </w:rPr>
-        <w:t>Improving UI of single page appliations</w:t>
-      </w:r>
+        <w:t xml:space="preserve">Improving UI of single page </w:t>
+      </w:r>
+      <w:proofErr w:type="spellStart"/>
+      <w:r>
+        <w:rPr>
+          <w:rFonts w:asciiTheme="minorHAnsi" w:eastAsia="Batang" w:hAnsiTheme="minorHAnsi" w:cstheme="minorHAnsi"/>
+        </w:rPr>
+        <w:t>appliations</w:t>
+      </w:r>
+      <w:proofErr w:type="spellEnd"/>
     </w:p>
     <w:p>
       <w:pPr>
@@ -882,7 +1098,23 @@
           <w:rFonts w:asciiTheme="minorHAnsi" w:hAnsiTheme="minorHAnsi"/>
           <w:color w:val="000000" w:themeColor="text1"/>
         </w:rPr>
-        <w:t xml:space="preserve"> with proven history of self-learning in web development and securing a job at SiteMax Systems</w:t>
+        <w:t xml:space="preserve"> with proven history of self-learning in web development and securing a job at </w:t>
+      </w:r>
+      <w:proofErr w:type="spellStart"/>
+      <w:r>
+        <w:rPr>
+          <w:rFonts w:asciiTheme="minorHAnsi" w:hAnsiTheme="minorHAnsi"/>
+          <w:color w:val="000000" w:themeColor="text1"/>
+        </w:rPr>
+        <w:t>SiteMax</w:t>
+      </w:r>
+      <w:proofErr w:type="spellEnd"/>
+      <w:r>
+        <w:rPr>
+          <w:rFonts w:asciiTheme="minorHAnsi" w:hAnsiTheme="minorHAnsi"/>
+          <w:color w:val="000000" w:themeColor="text1"/>
+        </w:rPr>
+        <w:t xml:space="preserve"> Systems</w:t>
       </w:r>
     </w:p>
     <w:p>
@@ -1426,12 +1658,14 @@
           <w:rFonts w:asciiTheme="minorHAnsi" w:eastAsia="Batang" w:hAnsiTheme="minorHAnsi" w:cstheme="minorHAnsi"/>
         </w:rPr>
       </w:pPr>
+      <w:proofErr w:type="spellStart"/>
       <w:r>
         <w:rPr>
           <w:rFonts w:asciiTheme="minorHAnsi" w:eastAsia="Batang" w:hAnsiTheme="minorHAnsi" w:cstheme="minorHAnsi"/>
         </w:rPr>
         <w:t>leetcode</w:t>
       </w:r>
+      <w:proofErr w:type="spellEnd"/>
       <w:r>
         <w:rPr>
           <w:rFonts w:asciiTheme="minorHAnsi" w:eastAsia="Batang" w:hAnsiTheme="minorHAnsi" w:cstheme="minorHAnsi" w:hint="eastAsia"/>
@@ -1444,6 +1678,7 @@
         </w:rPr>
         <w:t xml:space="preserve"> </w:t>
       </w:r>
+      <w:proofErr w:type="spellStart"/>
       <w:r>
         <w:rPr>
           <w:rFonts w:asciiTheme="minorHAnsi" w:eastAsia="Batang" w:hAnsiTheme="minorHAnsi" w:cstheme="minorHAnsi"/>
@@ -1456,6 +1691,7 @@
         </w:rPr>
         <w:t>를</w:t>
       </w:r>
+      <w:proofErr w:type="spellEnd"/>
       <w:r>
         <w:rPr>
           <w:rFonts w:asciiTheme="minorHAnsi" w:eastAsia="Batang" w:hAnsiTheme="minorHAnsi" w:cstheme="minorHAnsi" w:hint="eastAsia"/>
@@ -1510,12 +1746,14 @@
         </w:rPr>
         <w:t xml:space="preserve"> </w:t>
       </w:r>
+      <w:proofErr w:type="spellStart"/>
       <w:r>
         <w:rPr>
           <w:rFonts w:asciiTheme="minorHAnsi" w:eastAsia="Batang" w:hAnsiTheme="minorHAnsi" w:cstheme="minorHAnsi" w:hint="eastAsia"/>
         </w:rPr>
         <w:t>연습했었고</w:t>
       </w:r>
+      <w:proofErr w:type="spellEnd"/>
     </w:p>
     <w:p>
       <w:pPr>
@@ -1567,12 +1805,14 @@
         </w:rPr>
         <w:t xml:space="preserve"> </w:t>
       </w:r>
+      <w:proofErr w:type="spellStart"/>
       <w:r>
         <w:rPr>
           <w:rFonts w:asciiTheme="minorHAnsi" w:eastAsia="Batang" w:hAnsiTheme="minorHAnsi" w:cstheme="minorHAnsi" w:hint="eastAsia"/>
         </w:rPr>
         <w:t>돌아올때</w:t>
       </w:r>
+      <w:proofErr w:type="spellEnd"/>
       <w:r>
         <w:rPr>
           <w:rFonts w:asciiTheme="minorHAnsi" w:eastAsia="Batang" w:hAnsiTheme="minorHAnsi" w:cstheme="minorHAnsi" w:hint="eastAsia"/>
@@ -1591,12 +1831,14 @@
         </w:rPr>
         <w:t xml:space="preserve"> </w:t>
       </w:r>
+      <w:proofErr w:type="spellStart"/>
       <w:r>
         <w:rPr>
           <w:rFonts w:asciiTheme="minorHAnsi" w:eastAsia="Batang" w:hAnsiTheme="minorHAnsi" w:cstheme="minorHAnsi"/>
         </w:rPr>
         <w:t>pushup</w:t>
       </w:r>
+      <w:proofErr w:type="spellEnd"/>
       <w:r>
         <w:rPr>
           <w:rFonts w:asciiTheme="minorHAnsi" w:eastAsia="Batang" w:hAnsiTheme="minorHAnsi" w:cstheme="minorHAnsi" w:hint="eastAsia"/>
@@ -1705,12 +1947,14 @@
         </w:rPr>
         <w:t xml:space="preserve"> </w:t>
       </w:r>
+      <w:proofErr w:type="spellStart"/>
       <w:r>
         <w:rPr>
           <w:rFonts w:asciiTheme="minorHAnsi" w:eastAsia="Batang" w:hAnsiTheme="minorHAnsi" w:cstheme="minorHAnsi" w:hint="eastAsia"/>
         </w:rPr>
         <w:t>외었습니다</w:t>
       </w:r>
+      <w:proofErr w:type="spellEnd"/>
     </w:p>
     <w:p>
       <w:pPr>
@@ -1805,7 +2049,6 @@
           <w:b/>
           <w:bCs/>
         </w:rPr>
-        <w:lastRenderedPageBreak/>
         <w:t>Getting to the bottom of something and solving the problem</w:t>
       </w:r>
       <w:r>
@@ -1828,7 +2071,21 @@
         <w:rPr>
           <w:rFonts w:asciiTheme="minorHAnsi" w:eastAsia="Batang" w:hAnsiTheme="minorHAnsi" w:cstheme="minorHAnsi"/>
         </w:rPr>
-        <w:t xml:space="preserve"> This has been true at sitemax. </w:t>
+        <w:t xml:space="preserve"> This has been true at </w:t>
+      </w:r>
+      <w:proofErr w:type="spellStart"/>
+      <w:r>
+        <w:rPr>
+          <w:rFonts w:asciiTheme="minorHAnsi" w:eastAsia="Batang" w:hAnsiTheme="minorHAnsi" w:cstheme="minorHAnsi"/>
+        </w:rPr>
+        <w:t>sitemax</w:t>
+      </w:r>
+      <w:proofErr w:type="spellEnd"/>
+      <w:r>
+        <w:rPr>
+          <w:rFonts w:asciiTheme="minorHAnsi" w:eastAsia="Batang" w:hAnsiTheme="minorHAnsi" w:cstheme="minorHAnsi"/>
+        </w:rPr>
+        <w:t xml:space="preserve">. </w:t>
       </w:r>
     </w:p>
     <w:p>
@@ -1938,7 +2195,21 @@
         <w:rPr>
           <w:rFonts w:asciiTheme="minorHAnsi" w:eastAsia="Batang" w:hAnsiTheme="minorHAnsi" w:cstheme="minorHAnsi"/>
         </w:rPr>
-        <w:t xml:space="preserve"> from different departments. Together, we’ve built over 300 forms and I could use this experience and experitise in benefit of company</w:t>
+        <w:t xml:space="preserve"> from different departments. Together, we’ve built over 300 forms and I could use this experience and </w:t>
+      </w:r>
+      <w:proofErr w:type="spellStart"/>
+      <w:r>
+        <w:rPr>
+          <w:rFonts w:asciiTheme="minorHAnsi" w:eastAsia="Batang" w:hAnsiTheme="minorHAnsi" w:cstheme="minorHAnsi"/>
+        </w:rPr>
+        <w:t>experitise</w:t>
+      </w:r>
+      <w:proofErr w:type="spellEnd"/>
+      <w:r>
+        <w:rPr>
+          <w:rFonts w:asciiTheme="minorHAnsi" w:eastAsia="Batang" w:hAnsiTheme="minorHAnsi" w:cstheme="minorHAnsi"/>
+        </w:rPr>
+        <w:t xml:space="preserve"> in benefit of company</w:t>
       </w:r>
     </w:p>
     <w:p>
@@ -1984,11 +2255,33 @@
           <w:rFonts w:asciiTheme="minorHAnsi" w:eastAsia="Batang" w:hAnsiTheme="minorHAnsi" w:cstheme="minorHAnsi"/>
         </w:rPr>
       </w:pPr>
-      <w:r>
-        <w:rPr>
-          <w:rFonts w:asciiTheme="minorHAnsi" w:eastAsia="Batang" w:hAnsiTheme="minorHAnsi" w:cstheme="minorHAnsi"/>
-        </w:rPr>
-        <w:t>Sitemax 3 and SiteMax 3.5 applications</w:t>
+      <w:proofErr w:type="spellStart"/>
+      <w:r>
+        <w:rPr>
+          <w:rFonts w:asciiTheme="minorHAnsi" w:eastAsia="Batang" w:hAnsiTheme="minorHAnsi" w:cstheme="minorHAnsi"/>
+        </w:rPr>
+        <w:t>Sitemax</w:t>
+      </w:r>
+      <w:proofErr w:type="spellEnd"/>
+      <w:r>
+        <w:rPr>
+          <w:rFonts w:asciiTheme="minorHAnsi" w:eastAsia="Batang" w:hAnsiTheme="minorHAnsi" w:cstheme="minorHAnsi"/>
+        </w:rPr>
+        <w:t xml:space="preserve"> 3 and </w:t>
+      </w:r>
+      <w:proofErr w:type="spellStart"/>
+      <w:r>
+        <w:rPr>
+          <w:rFonts w:asciiTheme="minorHAnsi" w:eastAsia="Batang" w:hAnsiTheme="minorHAnsi" w:cstheme="minorHAnsi"/>
+        </w:rPr>
+        <w:t>SiteMax</w:t>
+      </w:r>
+      <w:proofErr w:type="spellEnd"/>
+      <w:r>
+        <w:rPr>
+          <w:rFonts w:asciiTheme="minorHAnsi" w:eastAsia="Batang" w:hAnsiTheme="minorHAnsi" w:cstheme="minorHAnsi"/>
+        </w:rPr>
+        <w:t xml:space="preserve"> 3.5 applications</w:t>
       </w:r>
     </w:p>
     <w:p>
@@ -2030,8 +2323,16 @@
         <w:rPr>
           <w:rFonts w:asciiTheme="minorHAnsi" w:eastAsia="Batang" w:hAnsiTheme="minorHAnsi" w:cstheme="minorHAnsi"/>
         </w:rPr>
-        <w:t>Improving UI of single page appliations</w:t>
-      </w:r>
+        <w:t xml:space="preserve">Improving UI of single page </w:t>
+      </w:r>
+      <w:proofErr w:type="spellStart"/>
+      <w:r>
+        <w:rPr>
+          <w:rFonts w:asciiTheme="minorHAnsi" w:eastAsia="Batang" w:hAnsiTheme="minorHAnsi" w:cstheme="minorHAnsi"/>
+        </w:rPr>
+        <w:t>appliations</w:t>
+      </w:r>
+      <w:proofErr w:type="spellEnd"/>
     </w:p>
     <w:p>
       <w:pPr>
@@ -2061,7 +2362,23 @@
           <w:rFonts w:asciiTheme="minorHAnsi" w:hAnsiTheme="minorHAnsi"/>
           <w:color w:val="000000" w:themeColor="text1"/>
         </w:rPr>
-        <w:t xml:space="preserve"> with proven history of self-learning in web development and securing a job at SiteMax Systems</w:t>
+        <w:t xml:space="preserve"> with proven history of self-learning in web development and securing a job at </w:t>
+      </w:r>
+      <w:proofErr w:type="spellStart"/>
+      <w:r>
+        <w:rPr>
+          <w:rFonts w:asciiTheme="minorHAnsi" w:hAnsiTheme="minorHAnsi"/>
+          <w:color w:val="000000" w:themeColor="text1"/>
+        </w:rPr>
+        <w:t>SiteMax</w:t>
+      </w:r>
+      <w:proofErr w:type="spellEnd"/>
+      <w:r>
+        <w:rPr>
+          <w:rFonts w:asciiTheme="minorHAnsi" w:hAnsiTheme="minorHAnsi"/>
+          <w:color w:val="000000" w:themeColor="text1"/>
+        </w:rPr>
+        <w:t xml:space="preserve"> Systems</w:t>
       </w:r>
     </w:p>
     <w:p>
@@ -2129,7 +2446,21 @@
         <w:rPr>
           <w:rFonts w:asciiTheme="minorHAnsi" w:eastAsia="Batang" w:hAnsiTheme="minorHAnsi" w:cstheme="minorHAnsi"/>
         </w:rPr>
-        <w:t>Story about building bash program for sitemax 3</w:t>
+        <w:t xml:space="preserve">Story about building bash program for </w:t>
+      </w:r>
+      <w:proofErr w:type="spellStart"/>
+      <w:r>
+        <w:rPr>
+          <w:rFonts w:asciiTheme="minorHAnsi" w:eastAsia="Batang" w:hAnsiTheme="minorHAnsi" w:cstheme="minorHAnsi"/>
+        </w:rPr>
+        <w:t>sitemax</w:t>
+      </w:r>
+      <w:proofErr w:type="spellEnd"/>
+      <w:r>
+        <w:rPr>
+          <w:rFonts w:asciiTheme="minorHAnsi" w:eastAsia="Batang" w:hAnsiTheme="minorHAnsi" w:cstheme="minorHAnsi"/>
+        </w:rPr>
+        <w:t xml:space="preserve"> 3</w:t>
       </w:r>
     </w:p>
     <w:p>
@@ -2342,7 +2673,23 @@
           <w:rFonts w:asciiTheme="minorHAnsi" w:hAnsiTheme="minorHAnsi"/>
           <w:color w:val="000000" w:themeColor="text1"/>
         </w:rPr>
-        <w:t>I have proven history of self-learning which I love and securing a job at SiteMax Systems</w:t>
+        <w:t xml:space="preserve">I have proven history of self-learning which I love and securing a job at </w:t>
+      </w:r>
+      <w:proofErr w:type="spellStart"/>
+      <w:r>
+        <w:rPr>
+          <w:rFonts w:asciiTheme="minorHAnsi" w:hAnsiTheme="minorHAnsi"/>
+          <w:color w:val="000000" w:themeColor="text1"/>
+        </w:rPr>
+        <w:t>SiteMax</w:t>
+      </w:r>
+      <w:proofErr w:type="spellEnd"/>
+      <w:r>
+        <w:rPr>
+          <w:rFonts w:asciiTheme="minorHAnsi" w:hAnsiTheme="minorHAnsi"/>
+          <w:color w:val="000000" w:themeColor="text1"/>
+        </w:rPr>
+        <w:t xml:space="preserve"> Systems</w:t>
       </w:r>
     </w:p>
     <w:p>
@@ -2364,8 +2711,17 @@
           <w:rFonts w:asciiTheme="minorHAnsi" w:hAnsiTheme="minorHAnsi"/>
           <w:color w:val="000000" w:themeColor="text1"/>
         </w:rPr>
-        <w:t>Story about Getting a job at SiteMax</w:t>
-      </w:r>
+        <w:t xml:space="preserve">Story about Getting a job at </w:t>
+      </w:r>
+      <w:proofErr w:type="spellStart"/>
+      <w:r>
+        <w:rPr>
+          <w:rFonts w:asciiTheme="minorHAnsi" w:hAnsiTheme="minorHAnsi"/>
+          <w:color w:val="000000" w:themeColor="text1"/>
+        </w:rPr>
+        <w:t>SiteMax</w:t>
+      </w:r>
+      <w:proofErr w:type="spellEnd"/>
     </w:p>
     <w:p>
       <w:pPr>
@@ -2386,8 +2742,17 @@
           <w:rFonts w:asciiTheme="minorHAnsi" w:hAnsiTheme="minorHAnsi"/>
           <w:color w:val="000000" w:themeColor="text1"/>
         </w:rPr>
-        <w:t>Story about practicing Algorithm at SiteMax</w:t>
-      </w:r>
+        <w:t xml:space="preserve">Story about practicing Algorithm at </w:t>
+      </w:r>
+      <w:proofErr w:type="spellStart"/>
+      <w:r>
+        <w:rPr>
+          <w:rFonts w:asciiTheme="minorHAnsi" w:hAnsiTheme="minorHAnsi"/>
+          <w:color w:val="000000" w:themeColor="text1"/>
+        </w:rPr>
+        <w:t>SiteMax</w:t>
+      </w:r>
+      <w:proofErr w:type="spellEnd"/>
     </w:p>
     <w:p>
       <w:pPr>
@@ -2487,7 +2852,15 @@
           <w:rFonts w:asciiTheme="minorHAnsi" w:hAnsiTheme="minorHAnsi"/>
           <w:color w:val="000000" w:themeColor="text1"/>
         </w:rPr>
-        <w:t>esponsibilities including managing my peers, taking leadership</w:t>
+        <w:t xml:space="preserve">esponsibilities including </w:t>
+      </w:r>
+      <w:r>
+        <w:rPr>
+          <w:rFonts w:asciiTheme="minorHAnsi" w:hAnsiTheme="minorHAnsi"/>
+          <w:color w:val="000000" w:themeColor="text1"/>
+        </w:rPr>
+        <w:lastRenderedPageBreak/>
+        <w:t>managing my peers, taking leadership</w:t>
       </w:r>
       <w:r>
         <w:rPr>
@@ -2522,7 +2895,23 @@
           <w:rFonts w:asciiTheme="minorHAnsi" w:hAnsiTheme="minorHAnsi"/>
           <w:color w:val="000000" w:themeColor="text1"/>
         </w:rPr>
-        <w:t>I want to work for an organization where I grow my career as software engineer, and be acknowledged that I am a valuable senior engineer.</w:t>
+        <w:t xml:space="preserve">I want to work for an organization where I grow my career as software </w:t>
+      </w:r>
+      <w:proofErr w:type="gramStart"/>
+      <w:r>
+        <w:rPr>
+          <w:rFonts w:asciiTheme="minorHAnsi" w:hAnsiTheme="minorHAnsi"/>
+          <w:color w:val="000000" w:themeColor="text1"/>
+        </w:rPr>
+        <w:t>engineer, and</w:t>
+      </w:r>
+      <w:proofErr w:type="gramEnd"/>
+      <w:r>
+        <w:rPr>
+          <w:rFonts w:asciiTheme="minorHAnsi" w:hAnsiTheme="minorHAnsi"/>
+          <w:color w:val="000000" w:themeColor="text1"/>
+        </w:rPr>
+        <w:t xml:space="preserve"> be acknowledged that I am a valuable senior engineer.</w:t>
       </w:r>
     </w:p>
     <w:p>
@@ -2769,8 +3158,17 @@
           <w:rFonts w:asciiTheme="minorHAnsi" w:hAnsiTheme="minorHAnsi"/>
           <w:color w:val="000000" w:themeColor="text1"/>
         </w:rPr>
-        <w:t>What qualities do you think are most important for someone to excel in this position</w:t>
-      </w:r>
+        <w:t xml:space="preserve">What qualities do you think are most important for someone to excel in this </w:t>
+      </w:r>
+      <w:proofErr w:type="gramStart"/>
+      <w:r>
+        <w:rPr>
+          <w:rFonts w:asciiTheme="minorHAnsi" w:hAnsiTheme="minorHAnsi"/>
+          <w:color w:val="000000" w:themeColor="text1"/>
+        </w:rPr>
+        <w:t>position</w:t>
+      </w:r>
+      <w:proofErr w:type="gramEnd"/>
     </w:p>
     <w:p>
       <w:pPr>
@@ -2897,9 +3295,17 @@
     </w:p>
     <w:p>
       <w:r>
-        <w:t xml:space="preserve">First Practice : </w:t>
-      </w:r>
-      <w:hyperlink r:id="rId7" w:history="1">
+        <w:t xml:space="preserve">First </w:t>
+      </w:r>
+      <w:proofErr w:type="gramStart"/>
+      <w:r>
+        <w:t>Practice :</w:t>
+      </w:r>
+      <w:proofErr w:type="gramEnd"/>
+      <w:r>
+        <w:t xml:space="preserve"> </w:t>
+      </w:r>
+      <w:hyperlink r:id="rId8" w:history="1">
         <w:r>
           <w:rPr>
             <w:rStyle w:val="Hyperlink"/>
@@ -2916,7 +3322,7 @@
       <w:r>
         <w:t xml:space="preserve">Second Practice: </w:t>
       </w:r>
-      <w:hyperlink r:id="rId8" w:history="1">
+      <w:hyperlink r:id="rId9" w:history="1">
         <w:r>
           <w:rPr>
             <w:rStyle w:val="Hyperlink"/>
@@ -2961,7 +3367,43 @@
           <w:szCs w:val="28"/>
         </w:rPr>
         <w:tab/>
-        <w:t xml:space="preserve"> experience. For the past 2 years in my previous workplace in SiteMax Systems Inc, I was responsible of developing and maintaining the features of the SiteMax system.</w:t>
+        <w:t xml:space="preserve"> experience. For the past 2 years in my previous workplace in </w:t>
+      </w:r>
+      <w:proofErr w:type="spellStart"/>
+      <w:r>
+        <w:rPr>
+          <w:rFonts w:asciiTheme="minorHAnsi" w:hAnsiTheme="minorHAnsi" w:cstheme="minorHAnsi"/>
+          <w:sz w:val="28"/>
+          <w:szCs w:val="28"/>
+        </w:rPr>
+        <w:t>SiteMax</w:t>
+      </w:r>
+      <w:proofErr w:type="spellEnd"/>
+      <w:r>
+        <w:rPr>
+          <w:rFonts w:asciiTheme="minorHAnsi" w:hAnsiTheme="minorHAnsi" w:cstheme="minorHAnsi"/>
+          <w:sz w:val="28"/>
+          <w:szCs w:val="28"/>
+        </w:rPr>
+        <w:t xml:space="preserve"> Systems Inc, I was responsible of developing and maintaining the features of the </w:t>
+      </w:r>
+      <w:proofErr w:type="spellStart"/>
+      <w:r>
+        <w:rPr>
+          <w:rFonts w:asciiTheme="minorHAnsi" w:hAnsiTheme="minorHAnsi" w:cstheme="minorHAnsi"/>
+          <w:sz w:val="28"/>
+          <w:szCs w:val="28"/>
+        </w:rPr>
+        <w:t>SiteMax</w:t>
+      </w:r>
+      <w:proofErr w:type="spellEnd"/>
+      <w:r>
+        <w:rPr>
+          <w:rFonts w:asciiTheme="minorHAnsi" w:hAnsiTheme="minorHAnsi" w:cstheme="minorHAnsi"/>
+          <w:sz w:val="28"/>
+          <w:szCs w:val="28"/>
+        </w:rPr>
+        <w:t xml:space="preserve"> system.</w:t>
       </w:r>
     </w:p>
     <w:p>
@@ -2993,7 +3435,61 @@
           <w:color w:val="1F314A"/>
           <w:shd w:val="clear" w:color="auto" w:fill="F2F7FE"/>
         </w:rPr>
-        <w:t>For the past two years, I worked with my teammates from different departemnts and built over 300 angularJS based single page applications, and maintained over  2000 of them. As well, I assisted my senior developers with developer There I was praised by my team members for building beautiful applications that delights customers and lots of fist bumps and high fives.</w:t>
+        <w:t xml:space="preserve">For the past two years, I worked with my teammates from different </w:t>
+      </w:r>
+      <w:proofErr w:type="spellStart"/>
+      <w:r>
+        <w:rPr>
+          <w:rFonts w:ascii="Arial" w:hAnsi="Arial" w:cs="Arial"/>
+          <w:color w:val="1F314A"/>
+          <w:shd w:val="clear" w:color="auto" w:fill="F2F7FE"/>
+        </w:rPr>
+        <w:t>departemnts</w:t>
+      </w:r>
+      <w:proofErr w:type="spellEnd"/>
+      <w:r>
+        <w:rPr>
+          <w:rFonts w:ascii="Arial" w:hAnsi="Arial" w:cs="Arial"/>
+          <w:color w:val="1F314A"/>
+          <w:shd w:val="clear" w:color="auto" w:fill="F2F7FE"/>
+        </w:rPr>
+        <w:t xml:space="preserve"> and built over 300 </w:t>
+      </w:r>
+      <w:proofErr w:type="spellStart"/>
+      <w:r>
+        <w:rPr>
+          <w:rFonts w:ascii="Arial" w:hAnsi="Arial" w:cs="Arial"/>
+          <w:color w:val="1F314A"/>
+          <w:shd w:val="clear" w:color="auto" w:fill="F2F7FE"/>
+        </w:rPr>
+        <w:t>angularJS</w:t>
+      </w:r>
+      <w:proofErr w:type="spellEnd"/>
+      <w:r>
+        <w:rPr>
+          <w:rFonts w:ascii="Arial" w:hAnsi="Arial" w:cs="Arial"/>
+          <w:color w:val="1F314A"/>
+          <w:shd w:val="clear" w:color="auto" w:fill="F2F7FE"/>
+        </w:rPr>
+        <w:t xml:space="preserve"> based single page applications, and maintained </w:t>
+      </w:r>
+      <w:proofErr w:type="gramStart"/>
+      <w:r>
+        <w:rPr>
+          <w:rFonts w:ascii="Arial" w:hAnsi="Arial" w:cs="Arial"/>
+          <w:color w:val="1F314A"/>
+          <w:shd w:val="clear" w:color="auto" w:fill="F2F7FE"/>
+        </w:rPr>
+        <w:t>over  2000</w:t>
+      </w:r>
+      <w:proofErr w:type="gramEnd"/>
+      <w:r>
+        <w:rPr>
+          <w:rFonts w:ascii="Arial" w:hAnsi="Arial" w:cs="Arial"/>
+          <w:color w:val="1F314A"/>
+          <w:shd w:val="clear" w:color="auto" w:fill="F2F7FE"/>
+        </w:rPr>
+        <w:t xml:space="preserve"> of them. As well, I assisted my senior developers with developer There I was praised by my team members for building beautiful applications that delights customers and lots of fist bumps and high fives.</w:t>
       </w:r>
     </w:p>
     <w:p>
@@ -3182,7 +3678,7 @@
                     <pic:cNvPicPr/>
                   </pic:nvPicPr>
                   <pic:blipFill>
-                    <a:blip r:embed="rId9"/>
+                    <a:blip r:embed="rId10"/>
                     <a:stretch>
                       <a:fillRect/>
                     </a:stretch>
@@ -3299,7 +3795,25 @@
           <w:color w:val="1F314A"/>
           <w:shd w:val="clear" w:color="auto" w:fill="F2F7FE"/>
         </w:rPr>
-        <w:t>I want to work in the environment of learning so I become better developer day after day</w:t>
+        <w:t xml:space="preserve">I want to work in the environment of </w:t>
+      </w:r>
+      <w:proofErr w:type="gramStart"/>
+      <w:r>
+        <w:rPr>
+          <w:rFonts w:ascii="Arial" w:hAnsi="Arial" w:cs="Arial"/>
+          <w:color w:val="1F314A"/>
+          <w:shd w:val="clear" w:color="auto" w:fill="F2F7FE"/>
+        </w:rPr>
+        <w:t>learning</w:t>
+      </w:r>
+      <w:proofErr w:type="gramEnd"/>
+      <w:r>
+        <w:rPr>
+          <w:rFonts w:ascii="Arial" w:hAnsi="Arial" w:cs="Arial"/>
+          <w:color w:val="1F314A"/>
+          <w:shd w:val="clear" w:color="auto" w:fill="F2F7FE"/>
+        </w:rPr>
+        <w:t xml:space="preserve"> so I become better developer day after day</w:t>
       </w:r>
     </w:p>
     <w:p>
@@ -3349,7 +3863,43 @@
           <w:color w:val="1F314A"/>
           <w:shd w:val="clear" w:color="auto" w:fill="F2F7FE"/>
         </w:rPr>
-        <w:t>The job description empahasizes two qualities --- passion for learning,  and obsessed with delivering customer value</w:t>
+        <w:t xml:space="preserve">The job description </w:t>
+      </w:r>
+      <w:proofErr w:type="spellStart"/>
+      <w:r>
+        <w:rPr>
+          <w:rFonts w:ascii="Arial" w:hAnsi="Arial" w:cs="Arial"/>
+          <w:color w:val="1F314A"/>
+          <w:shd w:val="clear" w:color="auto" w:fill="F2F7FE"/>
+        </w:rPr>
+        <w:t>empahasizes</w:t>
+      </w:r>
+      <w:proofErr w:type="spellEnd"/>
+      <w:r>
+        <w:rPr>
+          <w:rFonts w:ascii="Arial" w:hAnsi="Arial" w:cs="Arial"/>
+          <w:color w:val="1F314A"/>
+          <w:shd w:val="clear" w:color="auto" w:fill="F2F7FE"/>
+        </w:rPr>
+        <w:t xml:space="preserve"> two qualities --- passion for </w:t>
+      </w:r>
+      <w:proofErr w:type="gramStart"/>
+      <w:r>
+        <w:rPr>
+          <w:rFonts w:ascii="Arial" w:hAnsi="Arial" w:cs="Arial"/>
+          <w:color w:val="1F314A"/>
+          <w:shd w:val="clear" w:color="auto" w:fill="F2F7FE"/>
+        </w:rPr>
+        <w:t>learning,  and</w:t>
+      </w:r>
+      <w:proofErr w:type="gramEnd"/>
+      <w:r>
+        <w:rPr>
+          <w:rFonts w:ascii="Arial" w:hAnsi="Arial" w:cs="Arial"/>
+          <w:color w:val="1F314A"/>
+          <w:shd w:val="clear" w:color="auto" w:fill="F2F7FE"/>
+        </w:rPr>
+        <w:t xml:space="preserve"> obsessed with delivering customer value</w:t>
       </w:r>
     </w:p>
     <w:p>
@@ -3374,6 +3924,7 @@
           <w:color w:val="1F314A"/>
           <w:shd w:val="clear" w:color="auto" w:fill="F2F7FE"/>
         </w:rPr>
+        <w:lastRenderedPageBreak/>
         <w:t>I really feel that this organization is the place where I could excel</w:t>
       </w:r>
       <w:r>

</xml_diff>

<commit_message>
feat: Add progress #4 'Auth0'
</commit_message>
<xml_diff>
--- a/big-interview/auth0/summary notes.docx
+++ b/big-interview/auth0/summary notes.docx
@@ -251,25 +251,7 @@
           <w:sz w:val="28"/>
           <w:szCs w:val="28"/>
         </w:rPr>
-        <w:t xml:space="preserve">I worked at </w:t>
-      </w:r>
-      <w:proofErr w:type="spellStart"/>
-      <w:r>
-        <w:rPr>
-          <w:rFonts w:asciiTheme="minorHAnsi" w:hAnsiTheme="minorHAnsi" w:cstheme="minorHAnsi"/>
-          <w:sz w:val="28"/>
-          <w:szCs w:val="28"/>
-        </w:rPr>
-        <w:t>Sitemax</w:t>
-      </w:r>
-      <w:proofErr w:type="spellEnd"/>
-      <w:r>
-        <w:rPr>
-          <w:rFonts w:asciiTheme="minorHAnsi" w:hAnsiTheme="minorHAnsi" w:cstheme="minorHAnsi"/>
-          <w:sz w:val="28"/>
-          <w:szCs w:val="28"/>
-        </w:rPr>
-        <w:t xml:space="preserve"> Systems from January 2018 to December 2019 as Junior Front End Developer</w:t>
+        <w:t>I worked at Sitemax Systems from January 2018 to December 2019 as Junior Front End Developer</w:t>
       </w:r>
     </w:p>
     <w:p>
@@ -291,25 +273,7 @@
           <w:sz w:val="28"/>
           <w:szCs w:val="28"/>
         </w:rPr>
-        <w:t xml:space="preserve">There I was responsible for developing and maintaining features of the </w:t>
-      </w:r>
-      <w:proofErr w:type="spellStart"/>
-      <w:r>
-        <w:rPr>
-          <w:rFonts w:asciiTheme="minorHAnsi" w:hAnsiTheme="minorHAnsi" w:cstheme="minorHAnsi"/>
-          <w:sz w:val="28"/>
-          <w:szCs w:val="28"/>
-        </w:rPr>
-        <w:t>SiteMax</w:t>
-      </w:r>
-      <w:proofErr w:type="spellEnd"/>
-      <w:r>
-        <w:rPr>
-          <w:rFonts w:asciiTheme="minorHAnsi" w:hAnsiTheme="minorHAnsi" w:cstheme="minorHAnsi"/>
-          <w:sz w:val="28"/>
-          <w:szCs w:val="28"/>
-        </w:rPr>
-        <w:t xml:space="preserve"> Systems</w:t>
+        <w:t>There I was responsible for developing and maintaining features of the SiteMax Systems</w:t>
       </w:r>
     </w:p>
     <w:p>
@@ -331,87 +295,15 @@
           <w:sz w:val="28"/>
           <w:szCs w:val="28"/>
         </w:rPr>
-        <w:t xml:space="preserve">I assisted with the development of </w:t>
-      </w:r>
-      <w:proofErr w:type="spellStart"/>
+        <w:t xml:space="preserve">I assisted with the development of SItemax’s mission critical Sitemax 3 and Sitemax 3.5 mobile application, and </w:t>
+      </w:r>
       <w:r>
         <w:rPr>
           <w:rFonts w:asciiTheme="minorHAnsi" w:hAnsiTheme="minorHAnsi" w:cstheme="minorHAnsi"/>
           <w:sz w:val="28"/>
           <w:szCs w:val="28"/>
         </w:rPr>
-        <w:t>SItemax’s</w:t>
-      </w:r>
-      <w:proofErr w:type="spellEnd"/>
-      <w:r>
-        <w:rPr>
-          <w:rFonts w:asciiTheme="minorHAnsi" w:hAnsiTheme="minorHAnsi" w:cstheme="minorHAnsi"/>
-          <w:sz w:val="28"/>
-          <w:szCs w:val="28"/>
-        </w:rPr>
-        <w:t xml:space="preserve"> mission critical </w:t>
-      </w:r>
-      <w:proofErr w:type="spellStart"/>
-      <w:r>
-        <w:rPr>
-          <w:rFonts w:asciiTheme="minorHAnsi" w:hAnsiTheme="minorHAnsi" w:cstheme="minorHAnsi"/>
-          <w:sz w:val="28"/>
-          <w:szCs w:val="28"/>
-        </w:rPr>
-        <w:t>Sitemax</w:t>
-      </w:r>
-      <w:proofErr w:type="spellEnd"/>
-      <w:r>
-        <w:rPr>
-          <w:rFonts w:asciiTheme="minorHAnsi" w:hAnsiTheme="minorHAnsi" w:cstheme="minorHAnsi"/>
-          <w:sz w:val="28"/>
-          <w:szCs w:val="28"/>
-        </w:rPr>
-        <w:t xml:space="preserve"> 3 and </w:t>
-      </w:r>
-      <w:proofErr w:type="spellStart"/>
-      <w:r>
-        <w:rPr>
-          <w:rFonts w:asciiTheme="minorHAnsi" w:hAnsiTheme="minorHAnsi" w:cstheme="minorHAnsi"/>
-          <w:sz w:val="28"/>
-          <w:szCs w:val="28"/>
-        </w:rPr>
-        <w:t>Sitemax</w:t>
-      </w:r>
-      <w:proofErr w:type="spellEnd"/>
-      <w:r>
-        <w:rPr>
-          <w:rFonts w:asciiTheme="minorHAnsi" w:hAnsiTheme="minorHAnsi" w:cstheme="minorHAnsi"/>
-          <w:sz w:val="28"/>
-          <w:szCs w:val="28"/>
-        </w:rPr>
-        <w:t xml:space="preserve"> 3.5 mobile application, and </w:t>
-      </w:r>
-      <w:r>
-        <w:rPr>
-          <w:rFonts w:asciiTheme="minorHAnsi" w:hAnsiTheme="minorHAnsi" w:cstheme="minorHAnsi"/>
-          <w:sz w:val="28"/>
-          <w:szCs w:val="28"/>
-        </w:rPr>
-        <w:t xml:space="preserve">I took </w:t>
-      </w:r>
-      <w:proofErr w:type="gramStart"/>
-      <w:r>
-        <w:rPr>
-          <w:rFonts w:asciiTheme="minorHAnsi" w:hAnsiTheme="minorHAnsi" w:cstheme="minorHAnsi"/>
-          <w:sz w:val="28"/>
-          <w:szCs w:val="28"/>
-        </w:rPr>
-        <w:t>leadership</w:t>
-      </w:r>
-      <w:proofErr w:type="gramEnd"/>
-      <w:r>
-        <w:rPr>
-          <w:rFonts w:asciiTheme="minorHAnsi" w:hAnsiTheme="minorHAnsi" w:cstheme="minorHAnsi"/>
-          <w:sz w:val="28"/>
-          <w:szCs w:val="28"/>
-        </w:rPr>
-        <w:t xml:space="preserve"> so the company’s </w:t>
+        <w:t xml:space="preserve">I took leadership so the company’s </w:t>
       </w:r>
       <w:r>
         <w:rPr>
@@ -459,25 +351,7 @@
           <w:sz w:val="28"/>
           <w:szCs w:val="28"/>
         </w:rPr>
-        <w:t xml:space="preserve">I developed, and made sure that the app looked great and delivered on time so the clients would join and stay. During that time, I developed over 300 single page </w:t>
-      </w:r>
-      <w:proofErr w:type="spellStart"/>
-      <w:r>
-        <w:rPr>
-          <w:rFonts w:asciiTheme="minorHAnsi" w:hAnsiTheme="minorHAnsi" w:cstheme="minorHAnsi"/>
-          <w:sz w:val="28"/>
-          <w:szCs w:val="28"/>
-        </w:rPr>
-        <w:t>angularJS</w:t>
-      </w:r>
-      <w:proofErr w:type="spellEnd"/>
-      <w:r>
-        <w:rPr>
-          <w:rFonts w:asciiTheme="minorHAnsi" w:hAnsiTheme="minorHAnsi" w:cstheme="minorHAnsi"/>
-          <w:sz w:val="28"/>
-          <w:szCs w:val="28"/>
-        </w:rPr>
-        <w:t xml:space="preserve"> based applications and maintained over 2000 of them.</w:t>
+        <w:t>I developed, and made sure that the app looked great and delivered on time so the clients would join and stay. During that time, I developed over 300 single page angularJS based applications and maintained over 2000 of them.</w:t>
       </w:r>
     </w:p>
     <w:p>
@@ -672,76 +546,6 @@
     </w:p>
     <w:p>
       <w:pPr>
-        <w:rPr>
-          <w:rFonts w:asciiTheme="minorHAnsi" w:hAnsiTheme="minorHAnsi"/>
-          <w:b/>
-          <w:bCs/>
-          <w:color w:val="000000" w:themeColor="text1"/>
-        </w:rPr>
-      </w:pPr>
-    </w:p>
-    <w:p>
-      <w:pPr>
-        <w:rPr>
-          <w:rFonts w:asciiTheme="minorHAnsi" w:hAnsiTheme="minorHAnsi"/>
-          <w:b/>
-          <w:bCs/>
-          <w:color w:val="000000" w:themeColor="text1"/>
-        </w:rPr>
-      </w:pPr>
-    </w:p>
-    <w:p>
-      <w:pPr>
-        <w:rPr>
-          <w:rFonts w:asciiTheme="minorHAnsi" w:hAnsiTheme="minorHAnsi"/>
-          <w:b/>
-          <w:bCs/>
-          <w:color w:val="000000" w:themeColor="text1"/>
-        </w:rPr>
-      </w:pPr>
-    </w:p>
-    <w:p>
-      <w:pPr>
-        <w:rPr>
-          <w:rFonts w:asciiTheme="minorHAnsi" w:hAnsiTheme="minorHAnsi"/>
-          <w:b/>
-          <w:bCs/>
-          <w:color w:val="000000" w:themeColor="text1"/>
-        </w:rPr>
-      </w:pPr>
-    </w:p>
-    <w:p>
-      <w:pPr>
-        <w:rPr>
-          <w:rFonts w:asciiTheme="minorHAnsi" w:hAnsiTheme="minorHAnsi"/>
-          <w:b/>
-          <w:bCs/>
-          <w:color w:val="000000" w:themeColor="text1"/>
-        </w:rPr>
-      </w:pPr>
-    </w:p>
-    <w:p>
-      <w:pPr>
-        <w:rPr>
-          <w:rFonts w:asciiTheme="minorHAnsi" w:hAnsiTheme="minorHAnsi"/>
-          <w:b/>
-          <w:bCs/>
-          <w:color w:val="000000" w:themeColor="text1"/>
-        </w:rPr>
-      </w:pPr>
-    </w:p>
-    <w:p>
-      <w:pPr>
-        <w:rPr>
-          <w:rFonts w:asciiTheme="minorHAnsi" w:hAnsiTheme="minorHAnsi"/>
-          <w:b/>
-          <w:bCs/>
-          <w:color w:val="000000" w:themeColor="text1"/>
-        </w:rPr>
-      </w:pPr>
-    </w:p>
-    <w:p>
-      <w:pPr>
         <w:pStyle w:val="Heading5"/>
         <w:shd w:val="clear" w:color="auto" w:fill="FFFFFF"/>
         <w:spacing w:before="0" w:beforeAutospacing="0"/>
@@ -759,6 +563,7 @@
           <w:sz w:val="32"/>
           <w:szCs w:val="32"/>
         </w:rPr>
+        <w:lastRenderedPageBreak/>
         <w:t>What are your most relevant qualifications for this position?</w:t>
       </w:r>
       <w:r>
@@ -770,6 +575,61 @@
         </w:rPr>
         <w:tab/>
       </w:r>
+    </w:p>
+    <w:p>
+      <w:pPr>
+        <w:tabs>
+          <w:tab w:val="left" w:pos="5560"/>
+        </w:tabs>
+        <w:rPr>
+          <w:rFonts w:asciiTheme="minorHAnsi" w:eastAsia="Batang" w:hAnsiTheme="minorHAnsi" w:cstheme="minorHAnsi"/>
+          <w:b/>
+          <w:bCs/>
+        </w:rPr>
+      </w:pPr>
+    </w:p>
+    <w:p>
+      <w:pPr>
+        <w:tabs>
+          <w:tab w:val="left" w:pos="5560"/>
+        </w:tabs>
+        <w:rPr>
+          <w:rFonts w:asciiTheme="minorHAnsi" w:eastAsia="Batang" w:hAnsiTheme="minorHAnsi" w:cstheme="minorHAnsi"/>
+        </w:rPr>
+      </w:pPr>
+      <w:r>
+        <w:rPr>
+          <w:rFonts w:asciiTheme="minorHAnsi" w:eastAsia="Batang" w:hAnsiTheme="minorHAnsi" w:cstheme="minorHAnsi"/>
+        </w:rPr>
+        <w:t xml:space="preserve">First Practice: </w:t>
+      </w:r>
+      <w:hyperlink r:id="rId8" w:history="1">
+        <w:r>
+          <w:rPr>
+            <w:rStyle w:val="Hyperlink"/>
+            <w:rFonts w:asciiTheme="minorHAnsi" w:eastAsia="Batang" w:hAnsiTheme="minorHAnsi" w:cstheme="minorHAnsi"/>
+          </w:rPr>
+          <w:t>https://app.biginterview.com/s/dee5cf6799</w:t>
+        </w:r>
+      </w:hyperlink>
+      <w:r>
+        <w:rPr>
+          <w:rFonts w:asciiTheme="minorHAnsi" w:eastAsia="Batang" w:hAnsiTheme="minorHAnsi" w:cstheme="minorHAnsi"/>
+        </w:rPr>
+        <w:t xml:space="preserve"> </w:t>
+      </w:r>
+    </w:p>
+    <w:p>
+      <w:pPr>
+        <w:tabs>
+          <w:tab w:val="left" w:pos="5560"/>
+        </w:tabs>
+        <w:rPr>
+          <w:rFonts w:asciiTheme="minorHAnsi" w:eastAsia="Batang" w:hAnsiTheme="minorHAnsi" w:cstheme="minorHAnsi"/>
+          <w:b/>
+          <w:bCs/>
+        </w:rPr>
+      </w:pPr>
     </w:p>
     <w:p>
       <w:pPr>
@@ -807,21 +667,7 @@
         <w:rPr>
           <w:rFonts w:asciiTheme="minorHAnsi" w:eastAsia="Batang" w:hAnsiTheme="minorHAnsi" w:cstheme="minorHAnsi"/>
         </w:rPr>
-        <w:t xml:space="preserve"> This has been true at </w:t>
-      </w:r>
-      <w:proofErr w:type="spellStart"/>
-      <w:r>
-        <w:rPr>
-          <w:rFonts w:asciiTheme="minorHAnsi" w:eastAsia="Batang" w:hAnsiTheme="minorHAnsi" w:cstheme="minorHAnsi"/>
-        </w:rPr>
-        <w:t>sitemax</w:t>
-      </w:r>
-      <w:proofErr w:type="spellEnd"/>
-      <w:r>
-        <w:rPr>
-          <w:rFonts w:asciiTheme="minorHAnsi" w:eastAsia="Batang" w:hAnsiTheme="minorHAnsi" w:cstheme="minorHAnsi"/>
-        </w:rPr>
-        <w:t xml:space="preserve">. </w:t>
+        <w:t xml:space="preserve"> This has been true at sitemax. </w:t>
       </w:r>
     </w:p>
     <w:p>
@@ -931,21 +777,7 @@
         <w:rPr>
           <w:rFonts w:asciiTheme="minorHAnsi" w:eastAsia="Batang" w:hAnsiTheme="minorHAnsi" w:cstheme="minorHAnsi"/>
         </w:rPr>
-        <w:t xml:space="preserve"> from different departments. Together, we’ve built over 300 forms and I could use this experience and </w:t>
-      </w:r>
-      <w:proofErr w:type="spellStart"/>
-      <w:r>
-        <w:rPr>
-          <w:rFonts w:asciiTheme="minorHAnsi" w:eastAsia="Batang" w:hAnsiTheme="minorHAnsi" w:cstheme="minorHAnsi"/>
-        </w:rPr>
-        <w:t>experitise</w:t>
-      </w:r>
-      <w:proofErr w:type="spellEnd"/>
-      <w:r>
-        <w:rPr>
-          <w:rFonts w:asciiTheme="minorHAnsi" w:eastAsia="Batang" w:hAnsiTheme="minorHAnsi" w:cstheme="minorHAnsi"/>
-        </w:rPr>
-        <w:t xml:space="preserve"> in benefit of company</w:t>
+        <w:t xml:space="preserve"> from different departments. Together, we’ve built over 300 forms and I could use this experience and experitise in benefit of company</w:t>
       </w:r>
     </w:p>
     <w:p>
@@ -991,33 +823,11 @@
           <w:rFonts w:asciiTheme="minorHAnsi" w:eastAsia="Batang" w:hAnsiTheme="minorHAnsi" w:cstheme="minorHAnsi"/>
         </w:rPr>
       </w:pPr>
-      <w:proofErr w:type="spellStart"/>
-      <w:r>
-        <w:rPr>
-          <w:rFonts w:asciiTheme="minorHAnsi" w:eastAsia="Batang" w:hAnsiTheme="minorHAnsi" w:cstheme="minorHAnsi"/>
-        </w:rPr>
-        <w:t>Sitemax</w:t>
-      </w:r>
-      <w:proofErr w:type="spellEnd"/>
-      <w:r>
-        <w:rPr>
-          <w:rFonts w:asciiTheme="minorHAnsi" w:eastAsia="Batang" w:hAnsiTheme="minorHAnsi" w:cstheme="minorHAnsi"/>
-        </w:rPr>
-        <w:t xml:space="preserve"> 3 and </w:t>
-      </w:r>
-      <w:proofErr w:type="spellStart"/>
-      <w:r>
-        <w:rPr>
-          <w:rFonts w:asciiTheme="minorHAnsi" w:eastAsia="Batang" w:hAnsiTheme="minorHAnsi" w:cstheme="minorHAnsi"/>
-        </w:rPr>
-        <w:t>SiteMax</w:t>
-      </w:r>
-      <w:proofErr w:type="spellEnd"/>
-      <w:r>
-        <w:rPr>
-          <w:rFonts w:asciiTheme="minorHAnsi" w:eastAsia="Batang" w:hAnsiTheme="minorHAnsi" w:cstheme="minorHAnsi"/>
-        </w:rPr>
-        <w:t xml:space="preserve"> 3.5 applications</w:t>
+      <w:r>
+        <w:rPr>
+          <w:rFonts w:asciiTheme="minorHAnsi" w:eastAsia="Batang" w:hAnsiTheme="minorHAnsi" w:cstheme="minorHAnsi"/>
+        </w:rPr>
+        <w:t>Sitemax 3 and SiteMax 3.5 applications</w:t>
       </w:r>
     </w:p>
     <w:p>
@@ -1059,16 +869,8 @@
         <w:rPr>
           <w:rFonts w:asciiTheme="minorHAnsi" w:eastAsia="Batang" w:hAnsiTheme="minorHAnsi" w:cstheme="minorHAnsi"/>
         </w:rPr>
-        <w:t xml:space="preserve">Improving UI of single page </w:t>
-      </w:r>
-      <w:proofErr w:type="spellStart"/>
-      <w:r>
-        <w:rPr>
-          <w:rFonts w:asciiTheme="minorHAnsi" w:eastAsia="Batang" w:hAnsiTheme="minorHAnsi" w:cstheme="minorHAnsi"/>
-        </w:rPr>
-        <w:t>appliations</w:t>
-      </w:r>
-      <w:proofErr w:type="spellEnd"/>
+        <w:t>Improving UI of single page appliations</w:t>
+      </w:r>
     </w:p>
     <w:p>
       <w:pPr>
@@ -1098,23 +900,7 @@
           <w:rFonts w:asciiTheme="minorHAnsi" w:hAnsiTheme="minorHAnsi"/>
           <w:color w:val="000000" w:themeColor="text1"/>
         </w:rPr>
-        <w:t xml:space="preserve"> with proven history of self-learning in web development and securing a job at </w:t>
-      </w:r>
-      <w:proofErr w:type="spellStart"/>
-      <w:r>
-        <w:rPr>
-          <w:rFonts w:asciiTheme="minorHAnsi" w:hAnsiTheme="minorHAnsi"/>
-          <w:color w:val="000000" w:themeColor="text1"/>
-        </w:rPr>
-        <w:t>SiteMax</w:t>
-      </w:r>
-      <w:proofErr w:type="spellEnd"/>
-      <w:r>
-        <w:rPr>
-          <w:rFonts w:asciiTheme="minorHAnsi" w:hAnsiTheme="minorHAnsi"/>
-          <w:color w:val="000000" w:themeColor="text1"/>
-        </w:rPr>
-        <w:t xml:space="preserve"> Systems</w:t>
+        <w:t xml:space="preserve"> with proven history of self-learning in web development and securing a job at SiteMax Systems</w:t>
       </w:r>
     </w:p>
     <w:p>
@@ -1658,14 +1444,12 @@
           <w:rFonts w:asciiTheme="minorHAnsi" w:eastAsia="Batang" w:hAnsiTheme="minorHAnsi" w:cstheme="minorHAnsi"/>
         </w:rPr>
       </w:pPr>
-      <w:proofErr w:type="spellStart"/>
       <w:r>
         <w:rPr>
           <w:rFonts w:asciiTheme="minorHAnsi" w:eastAsia="Batang" w:hAnsiTheme="minorHAnsi" w:cstheme="minorHAnsi"/>
         </w:rPr>
         <w:t>leetcode</w:t>
       </w:r>
-      <w:proofErr w:type="spellEnd"/>
       <w:r>
         <w:rPr>
           <w:rFonts w:asciiTheme="minorHAnsi" w:eastAsia="Batang" w:hAnsiTheme="minorHAnsi" w:cstheme="minorHAnsi" w:hint="eastAsia"/>
@@ -1678,7 +1462,6 @@
         </w:rPr>
         <w:t xml:space="preserve"> </w:t>
       </w:r>
-      <w:proofErr w:type="spellStart"/>
       <w:r>
         <w:rPr>
           <w:rFonts w:asciiTheme="minorHAnsi" w:eastAsia="Batang" w:hAnsiTheme="minorHAnsi" w:cstheme="minorHAnsi"/>
@@ -1691,7 +1474,6 @@
         </w:rPr>
         <w:t>를</w:t>
       </w:r>
-      <w:proofErr w:type="spellEnd"/>
       <w:r>
         <w:rPr>
           <w:rFonts w:asciiTheme="minorHAnsi" w:eastAsia="Batang" w:hAnsiTheme="minorHAnsi" w:cstheme="minorHAnsi" w:hint="eastAsia"/>
@@ -1746,14 +1528,12 @@
         </w:rPr>
         <w:t xml:space="preserve"> </w:t>
       </w:r>
-      <w:proofErr w:type="spellStart"/>
       <w:r>
         <w:rPr>
           <w:rFonts w:asciiTheme="minorHAnsi" w:eastAsia="Batang" w:hAnsiTheme="minorHAnsi" w:cstheme="minorHAnsi" w:hint="eastAsia"/>
         </w:rPr>
         <w:t>연습했었고</w:t>
       </w:r>
-      <w:proofErr w:type="spellEnd"/>
     </w:p>
     <w:p>
       <w:pPr>
@@ -1805,14 +1585,12 @@
         </w:rPr>
         <w:t xml:space="preserve"> </w:t>
       </w:r>
-      <w:proofErr w:type="spellStart"/>
       <w:r>
         <w:rPr>
           <w:rFonts w:asciiTheme="minorHAnsi" w:eastAsia="Batang" w:hAnsiTheme="minorHAnsi" w:cstheme="minorHAnsi" w:hint="eastAsia"/>
         </w:rPr>
         <w:t>돌아올때</w:t>
       </w:r>
-      <w:proofErr w:type="spellEnd"/>
       <w:r>
         <w:rPr>
           <w:rFonts w:asciiTheme="minorHAnsi" w:eastAsia="Batang" w:hAnsiTheme="minorHAnsi" w:cstheme="minorHAnsi" w:hint="eastAsia"/>
@@ -1831,14 +1609,12 @@
         </w:rPr>
         <w:t xml:space="preserve"> </w:t>
       </w:r>
-      <w:proofErr w:type="spellStart"/>
       <w:r>
         <w:rPr>
           <w:rFonts w:asciiTheme="minorHAnsi" w:eastAsia="Batang" w:hAnsiTheme="minorHAnsi" w:cstheme="minorHAnsi"/>
         </w:rPr>
         <w:t>pushup</w:t>
       </w:r>
-      <w:proofErr w:type="spellEnd"/>
       <w:r>
         <w:rPr>
           <w:rFonts w:asciiTheme="minorHAnsi" w:eastAsia="Batang" w:hAnsiTheme="minorHAnsi" w:cstheme="minorHAnsi" w:hint="eastAsia"/>
@@ -1947,14 +1723,12 @@
         </w:rPr>
         <w:t xml:space="preserve"> </w:t>
       </w:r>
-      <w:proofErr w:type="spellStart"/>
       <w:r>
         <w:rPr>
           <w:rFonts w:asciiTheme="minorHAnsi" w:eastAsia="Batang" w:hAnsiTheme="minorHAnsi" w:cstheme="minorHAnsi" w:hint="eastAsia"/>
         </w:rPr>
         <w:t>외었습니다</w:t>
       </w:r>
-      <w:proofErr w:type="spellEnd"/>
     </w:p>
     <w:p>
       <w:pPr>
@@ -2049,6 +1823,7 @@
           <w:b/>
           <w:bCs/>
         </w:rPr>
+        <w:lastRenderedPageBreak/>
         <w:t>Getting to the bottom of something and solving the problem</w:t>
       </w:r>
       <w:r>
@@ -2071,21 +1846,7 @@
         <w:rPr>
           <w:rFonts w:asciiTheme="minorHAnsi" w:eastAsia="Batang" w:hAnsiTheme="minorHAnsi" w:cstheme="minorHAnsi"/>
         </w:rPr>
-        <w:t xml:space="preserve"> This has been true at </w:t>
-      </w:r>
-      <w:proofErr w:type="spellStart"/>
-      <w:r>
-        <w:rPr>
-          <w:rFonts w:asciiTheme="minorHAnsi" w:eastAsia="Batang" w:hAnsiTheme="minorHAnsi" w:cstheme="minorHAnsi"/>
-        </w:rPr>
-        <w:t>sitemax</w:t>
-      </w:r>
-      <w:proofErr w:type="spellEnd"/>
-      <w:r>
-        <w:rPr>
-          <w:rFonts w:asciiTheme="minorHAnsi" w:eastAsia="Batang" w:hAnsiTheme="minorHAnsi" w:cstheme="minorHAnsi"/>
-        </w:rPr>
-        <w:t xml:space="preserve">. </w:t>
+        <w:t xml:space="preserve"> This has been true at sitemax. </w:t>
       </w:r>
     </w:p>
     <w:p>
@@ -2195,21 +1956,7 @@
         <w:rPr>
           <w:rFonts w:asciiTheme="minorHAnsi" w:eastAsia="Batang" w:hAnsiTheme="minorHAnsi" w:cstheme="minorHAnsi"/>
         </w:rPr>
-        <w:t xml:space="preserve"> from different departments. Together, we’ve built over 300 forms and I could use this experience and </w:t>
-      </w:r>
-      <w:proofErr w:type="spellStart"/>
-      <w:r>
-        <w:rPr>
-          <w:rFonts w:asciiTheme="minorHAnsi" w:eastAsia="Batang" w:hAnsiTheme="minorHAnsi" w:cstheme="minorHAnsi"/>
-        </w:rPr>
-        <w:t>experitise</w:t>
-      </w:r>
-      <w:proofErr w:type="spellEnd"/>
-      <w:r>
-        <w:rPr>
-          <w:rFonts w:asciiTheme="minorHAnsi" w:eastAsia="Batang" w:hAnsiTheme="minorHAnsi" w:cstheme="minorHAnsi"/>
-        </w:rPr>
-        <w:t xml:space="preserve"> in benefit of company</w:t>
+        <w:t xml:space="preserve"> from different departments. Together, we’ve built over 300 forms and I could use this experience and experitise in benefit of company</w:t>
       </w:r>
     </w:p>
     <w:p>
@@ -2255,33 +2002,11 @@
           <w:rFonts w:asciiTheme="minorHAnsi" w:eastAsia="Batang" w:hAnsiTheme="minorHAnsi" w:cstheme="minorHAnsi"/>
         </w:rPr>
       </w:pPr>
-      <w:proofErr w:type="spellStart"/>
-      <w:r>
-        <w:rPr>
-          <w:rFonts w:asciiTheme="minorHAnsi" w:eastAsia="Batang" w:hAnsiTheme="minorHAnsi" w:cstheme="minorHAnsi"/>
-        </w:rPr>
-        <w:t>Sitemax</w:t>
-      </w:r>
-      <w:proofErr w:type="spellEnd"/>
-      <w:r>
-        <w:rPr>
-          <w:rFonts w:asciiTheme="minorHAnsi" w:eastAsia="Batang" w:hAnsiTheme="minorHAnsi" w:cstheme="minorHAnsi"/>
-        </w:rPr>
-        <w:t xml:space="preserve"> 3 and </w:t>
-      </w:r>
-      <w:proofErr w:type="spellStart"/>
-      <w:r>
-        <w:rPr>
-          <w:rFonts w:asciiTheme="minorHAnsi" w:eastAsia="Batang" w:hAnsiTheme="minorHAnsi" w:cstheme="minorHAnsi"/>
-        </w:rPr>
-        <w:t>SiteMax</w:t>
-      </w:r>
-      <w:proofErr w:type="spellEnd"/>
-      <w:r>
-        <w:rPr>
-          <w:rFonts w:asciiTheme="minorHAnsi" w:eastAsia="Batang" w:hAnsiTheme="minorHAnsi" w:cstheme="minorHAnsi"/>
-        </w:rPr>
-        <w:t xml:space="preserve"> 3.5 applications</w:t>
+      <w:r>
+        <w:rPr>
+          <w:rFonts w:asciiTheme="minorHAnsi" w:eastAsia="Batang" w:hAnsiTheme="minorHAnsi" w:cstheme="minorHAnsi"/>
+        </w:rPr>
+        <w:t>Sitemax 3 and SiteMax 3.5 applications</w:t>
       </w:r>
     </w:p>
     <w:p>
@@ -2323,16 +2048,8 @@
         <w:rPr>
           <w:rFonts w:asciiTheme="minorHAnsi" w:eastAsia="Batang" w:hAnsiTheme="minorHAnsi" w:cstheme="minorHAnsi"/>
         </w:rPr>
-        <w:t xml:space="preserve">Improving UI of single page </w:t>
-      </w:r>
-      <w:proofErr w:type="spellStart"/>
-      <w:r>
-        <w:rPr>
-          <w:rFonts w:asciiTheme="minorHAnsi" w:eastAsia="Batang" w:hAnsiTheme="minorHAnsi" w:cstheme="minorHAnsi"/>
-        </w:rPr>
-        <w:t>appliations</w:t>
-      </w:r>
-      <w:proofErr w:type="spellEnd"/>
+        <w:t>Improving UI of single page appliations</w:t>
+      </w:r>
     </w:p>
     <w:p>
       <w:pPr>
@@ -2362,23 +2079,7 @@
           <w:rFonts w:asciiTheme="minorHAnsi" w:hAnsiTheme="minorHAnsi"/>
           <w:color w:val="000000" w:themeColor="text1"/>
         </w:rPr>
-        <w:t xml:space="preserve"> with proven history of self-learning in web development and securing a job at </w:t>
-      </w:r>
-      <w:proofErr w:type="spellStart"/>
-      <w:r>
-        <w:rPr>
-          <w:rFonts w:asciiTheme="minorHAnsi" w:hAnsiTheme="minorHAnsi"/>
-          <w:color w:val="000000" w:themeColor="text1"/>
-        </w:rPr>
-        <w:t>SiteMax</w:t>
-      </w:r>
-      <w:proofErr w:type="spellEnd"/>
-      <w:r>
-        <w:rPr>
-          <w:rFonts w:asciiTheme="minorHAnsi" w:hAnsiTheme="minorHAnsi"/>
-          <w:color w:val="000000" w:themeColor="text1"/>
-        </w:rPr>
-        <w:t xml:space="preserve"> Systems</w:t>
+        <w:t xml:space="preserve"> with proven history of self-learning in web development and securing a job at SiteMax Systems</w:t>
       </w:r>
     </w:p>
     <w:p>
@@ -2446,21 +2147,7 @@
         <w:rPr>
           <w:rFonts w:asciiTheme="minorHAnsi" w:eastAsia="Batang" w:hAnsiTheme="minorHAnsi" w:cstheme="minorHAnsi"/>
         </w:rPr>
-        <w:t xml:space="preserve">Story about building bash program for </w:t>
-      </w:r>
-      <w:proofErr w:type="spellStart"/>
-      <w:r>
-        <w:rPr>
-          <w:rFonts w:asciiTheme="minorHAnsi" w:eastAsia="Batang" w:hAnsiTheme="minorHAnsi" w:cstheme="minorHAnsi"/>
-        </w:rPr>
-        <w:t>sitemax</w:t>
-      </w:r>
-      <w:proofErr w:type="spellEnd"/>
-      <w:r>
-        <w:rPr>
-          <w:rFonts w:asciiTheme="minorHAnsi" w:eastAsia="Batang" w:hAnsiTheme="minorHAnsi" w:cstheme="minorHAnsi"/>
-        </w:rPr>
-        <w:t xml:space="preserve"> 3</w:t>
+        <w:t>Story about building bash program for sitemax 3</w:t>
       </w:r>
     </w:p>
     <w:p>
@@ -2673,23 +2360,7 @@
           <w:rFonts w:asciiTheme="minorHAnsi" w:hAnsiTheme="minorHAnsi"/>
           <w:color w:val="000000" w:themeColor="text1"/>
         </w:rPr>
-        <w:t xml:space="preserve">I have proven history of self-learning which I love and securing a job at </w:t>
-      </w:r>
-      <w:proofErr w:type="spellStart"/>
-      <w:r>
-        <w:rPr>
-          <w:rFonts w:asciiTheme="minorHAnsi" w:hAnsiTheme="minorHAnsi"/>
-          <w:color w:val="000000" w:themeColor="text1"/>
-        </w:rPr>
-        <w:t>SiteMax</w:t>
-      </w:r>
-      <w:proofErr w:type="spellEnd"/>
-      <w:r>
-        <w:rPr>
-          <w:rFonts w:asciiTheme="minorHAnsi" w:hAnsiTheme="minorHAnsi"/>
-          <w:color w:val="000000" w:themeColor="text1"/>
-        </w:rPr>
-        <w:t xml:space="preserve"> Systems</w:t>
+        <w:t>I have proven history of self-learning which I love and securing a job at SiteMax Systems</w:t>
       </w:r>
     </w:p>
     <w:p>
@@ -2711,17 +2382,8 @@
           <w:rFonts w:asciiTheme="minorHAnsi" w:hAnsiTheme="minorHAnsi"/>
           <w:color w:val="000000" w:themeColor="text1"/>
         </w:rPr>
-        <w:t xml:space="preserve">Story about Getting a job at </w:t>
-      </w:r>
-      <w:proofErr w:type="spellStart"/>
-      <w:r>
-        <w:rPr>
-          <w:rFonts w:asciiTheme="minorHAnsi" w:hAnsiTheme="minorHAnsi"/>
-          <w:color w:val="000000" w:themeColor="text1"/>
-        </w:rPr>
-        <w:t>SiteMax</w:t>
-      </w:r>
-      <w:proofErr w:type="spellEnd"/>
+        <w:t>Story about Getting a job at SiteMax</w:t>
+      </w:r>
     </w:p>
     <w:p>
       <w:pPr>
@@ -2742,17 +2404,8 @@
           <w:rFonts w:asciiTheme="minorHAnsi" w:hAnsiTheme="minorHAnsi"/>
           <w:color w:val="000000" w:themeColor="text1"/>
         </w:rPr>
-        <w:t xml:space="preserve">Story about practicing Algorithm at </w:t>
-      </w:r>
-      <w:proofErr w:type="spellStart"/>
-      <w:r>
-        <w:rPr>
-          <w:rFonts w:asciiTheme="minorHAnsi" w:hAnsiTheme="minorHAnsi"/>
-          <w:color w:val="000000" w:themeColor="text1"/>
-        </w:rPr>
-        <w:t>SiteMax</w:t>
-      </w:r>
-      <w:proofErr w:type="spellEnd"/>
+        <w:t>Story about practicing Algorithm at SiteMax</w:t>
+      </w:r>
     </w:p>
     <w:p>
       <w:pPr>
@@ -2852,15 +2505,7 @@
           <w:rFonts w:asciiTheme="minorHAnsi" w:hAnsiTheme="minorHAnsi"/>
           <w:color w:val="000000" w:themeColor="text1"/>
         </w:rPr>
-        <w:t xml:space="preserve">esponsibilities including </w:t>
-      </w:r>
-      <w:r>
-        <w:rPr>
-          <w:rFonts w:asciiTheme="minorHAnsi" w:hAnsiTheme="minorHAnsi"/>
-          <w:color w:val="000000" w:themeColor="text1"/>
-        </w:rPr>
-        <w:lastRenderedPageBreak/>
-        <w:t>managing my peers, taking leadership</w:t>
+        <w:t>esponsibilities including managing my peers, taking leadership</w:t>
       </w:r>
       <w:r>
         <w:rPr>
@@ -2895,23 +2540,7 @@
           <w:rFonts w:asciiTheme="minorHAnsi" w:hAnsiTheme="minorHAnsi"/>
           <w:color w:val="000000" w:themeColor="text1"/>
         </w:rPr>
-        <w:t xml:space="preserve">I want to work for an organization where I grow my career as software </w:t>
-      </w:r>
-      <w:proofErr w:type="gramStart"/>
-      <w:r>
-        <w:rPr>
-          <w:rFonts w:asciiTheme="minorHAnsi" w:hAnsiTheme="minorHAnsi"/>
-          <w:color w:val="000000" w:themeColor="text1"/>
-        </w:rPr>
-        <w:t>engineer, and</w:t>
-      </w:r>
-      <w:proofErr w:type="gramEnd"/>
-      <w:r>
-        <w:rPr>
-          <w:rFonts w:asciiTheme="minorHAnsi" w:hAnsiTheme="minorHAnsi"/>
-          <w:color w:val="000000" w:themeColor="text1"/>
-        </w:rPr>
-        <w:t xml:space="preserve"> be acknowledged that I am a valuable senior engineer.</w:t>
+        <w:t>I want to work for an organization where I grow my career as software engineer, and be acknowledged that I am a valuable senior engineer.</w:t>
       </w:r>
     </w:p>
     <w:p>
@@ -3158,17 +2787,8 @@
           <w:rFonts w:asciiTheme="minorHAnsi" w:hAnsiTheme="minorHAnsi"/>
           <w:color w:val="000000" w:themeColor="text1"/>
         </w:rPr>
-        <w:t xml:space="preserve">What qualities do you think are most important for someone to excel in this </w:t>
-      </w:r>
-      <w:proofErr w:type="gramStart"/>
-      <w:r>
-        <w:rPr>
-          <w:rFonts w:asciiTheme="minorHAnsi" w:hAnsiTheme="minorHAnsi"/>
-          <w:color w:val="000000" w:themeColor="text1"/>
-        </w:rPr>
-        <w:t>position</w:t>
-      </w:r>
-      <w:proofErr w:type="gramEnd"/>
+        <w:t>What qualities do you think are most important for someone to excel in this position</w:t>
+      </w:r>
     </w:p>
     <w:p>
       <w:pPr>
@@ -3295,17 +2915,9 @@
     </w:p>
     <w:p>
       <w:r>
-        <w:t xml:space="preserve">First </w:t>
-      </w:r>
-      <w:proofErr w:type="gramStart"/>
-      <w:r>
-        <w:t>Practice :</w:t>
-      </w:r>
-      <w:proofErr w:type="gramEnd"/>
-      <w:r>
-        <w:t xml:space="preserve"> </w:t>
-      </w:r>
-      <w:hyperlink r:id="rId8" w:history="1">
+        <w:t xml:space="preserve">First Practice : </w:t>
+      </w:r>
+      <w:hyperlink r:id="rId9" w:history="1">
         <w:r>
           <w:rPr>
             <w:rStyle w:val="Hyperlink"/>
@@ -3322,7 +2934,7 @@
       <w:r>
         <w:t xml:space="preserve">Second Practice: </w:t>
       </w:r>
-      <w:hyperlink r:id="rId9" w:history="1">
+      <w:hyperlink r:id="rId10" w:history="1">
         <w:r>
           <w:rPr>
             <w:rStyle w:val="Hyperlink"/>
@@ -3367,43 +2979,7 @@
           <w:szCs w:val="28"/>
         </w:rPr>
         <w:tab/>
-        <w:t xml:space="preserve"> experience. For the past 2 years in my previous workplace in </w:t>
-      </w:r>
-      <w:proofErr w:type="spellStart"/>
-      <w:r>
-        <w:rPr>
-          <w:rFonts w:asciiTheme="minorHAnsi" w:hAnsiTheme="minorHAnsi" w:cstheme="minorHAnsi"/>
-          <w:sz w:val="28"/>
-          <w:szCs w:val="28"/>
-        </w:rPr>
-        <w:t>SiteMax</w:t>
-      </w:r>
-      <w:proofErr w:type="spellEnd"/>
-      <w:r>
-        <w:rPr>
-          <w:rFonts w:asciiTheme="minorHAnsi" w:hAnsiTheme="minorHAnsi" w:cstheme="minorHAnsi"/>
-          <w:sz w:val="28"/>
-          <w:szCs w:val="28"/>
-        </w:rPr>
-        <w:t xml:space="preserve"> Systems Inc, I was responsible of developing and maintaining the features of the </w:t>
-      </w:r>
-      <w:proofErr w:type="spellStart"/>
-      <w:r>
-        <w:rPr>
-          <w:rFonts w:asciiTheme="minorHAnsi" w:hAnsiTheme="minorHAnsi" w:cstheme="minorHAnsi"/>
-          <w:sz w:val="28"/>
-          <w:szCs w:val="28"/>
-        </w:rPr>
-        <w:t>SiteMax</w:t>
-      </w:r>
-      <w:proofErr w:type="spellEnd"/>
-      <w:r>
-        <w:rPr>
-          <w:rFonts w:asciiTheme="minorHAnsi" w:hAnsiTheme="minorHAnsi" w:cstheme="minorHAnsi"/>
-          <w:sz w:val="28"/>
-          <w:szCs w:val="28"/>
-        </w:rPr>
-        <w:t xml:space="preserve"> system.</w:t>
+        <w:t xml:space="preserve"> experience. For the past 2 years in my previous workplace in SiteMax Systems Inc, I was responsible of developing and maintaining the features of the SiteMax system.</w:t>
       </w:r>
     </w:p>
     <w:p>
@@ -3435,61 +3011,7 @@
           <w:color w:val="1F314A"/>
           <w:shd w:val="clear" w:color="auto" w:fill="F2F7FE"/>
         </w:rPr>
-        <w:t xml:space="preserve">For the past two years, I worked with my teammates from different </w:t>
-      </w:r>
-      <w:proofErr w:type="spellStart"/>
-      <w:r>
-        <w:rPr>
-          <w:rFonts w:ascii="Arial" w:hAnsi="Arial" w:cs="Arial"/>
-          <w:color w:val="1F314A"/>
-          <w:shd w:val="clear" w:color="auto" w:fill="F2F7FE"/>
-        </w:rPr>
-        <w:t>departemnts</w:t>
-      </w:r>
-      <w:proofErr w:type="spellEnd"/>
-      <w:r>
-        <w:rPr>
-          <w:rFonts w:ascii="Arial" w:hAnsi="Arial" w:cs="Arial"/>
-          <w:color w:val="1F314A"/>
-          <w:shd w:val="clear" w:color="auto" w:fill="F2F7FE"/>
-        </w:rPr>
-        <w:t xml:space="preserve"> and built over 300 </w:t>
-      </w:r>
-      <w:proofErr w:type="spellStart"/>
-      <w:r>
-        <w:rPr>
-          <w:rFonts w:ascii="Arial" w:hAnsi="Arial" w:cs="Arial"/>
-          <w:color w:val="1F314A"/>
-          <w:shd w:val="clear" w:color="auto" w:fill="F2F7FE"/>
-        </w:rPr>
-        <w:t>angularJS</w:t>
-      </w:r>
-      <w:proofErr w:type="spellEnd"/>
-      <w:r>
-        <w:rPr>
-          <w:rFonts w:ascii="Arial" w:hAnsi="Arial" w:cs="Arial"/>
-          <w:color w:val="1F314A"/>
-          <w:shd w:val="clear" w:color="auto" w:fill="F2F7FE"/>
-        </w:rPr>
-        <w:t xml:space="preserve"> based single page applications, and maintained </w:t>
-      </w:r>
-      <w:proofErr w:type="gramStart"/>
-      <w:r>
-        <w:rPr>
-          <w:rFonts w:ascii="Arial" w:hAnsi="Arial" w:cs="Arial"/>
-          <w:color w:val="1F314A"/>
-          <w:shd w:val="clear" w:color="auto" w:fill="F2F7FE"/>
-        </w:rPr>
-        <w:t>over  2000</w:t>
-      </w:r>
-      <w:proofErr w:type="gramEnd"/>
-      <w:r>
-        <w:rPr>
-          <w:rFonts w:ascii="Arial" w:hAnsi="Arial" w:cs="Arial"/>
-          <w:color w:val="1F314A"/>
-          <w:shd w:val="clear" w:color="auto" w:fill="F2F7FE"/>
-        </w:rPr>
-        <w:t xml:space="preserve"> of them. As well, I assisted my senior developers with developer There I was praised by my team members for building beautiful applications that delights customers and lots of fist bumps and high fives.</w:t>
+        <w:t>For the past two years, I worked with my teammates from different departemnts and built over 300 angularJS based single page applications, and maintained over  2000 of them. As well, I assisted my senior developers with developer There I was praised by my team members for building beautiful applications that delights customers and lots of fist bumps and high fives.</w:t>
       </w:r>
     </w:p>
     <w:p>
@@ -3678,7 +3200,7 @@
                     <pic:cNvPicPr/>
                   </pic:nvPicPr>
                   <pic:blipFill>
-                    <a:blip r:embed="rId10"/>
+                    <a:blip r:embed="rId11"/>
                     <a:stretch>
                       <a:fillRect/>
                     </a:stretch>
@@ -3795,25 +3317,7 @@
           <w:color w:val="1F314A"/>
           <w:shd w:val="clear" w:color="auto" w:fill="F2F7FE"/>
         </w:rPr>
-        <w:t xml:space="preserve">I want to work in the environment of </w:t>
-      </w:r>
-      <w:proofErr w:type="gramStart"/>
-      <w:r>
-        <w:rPr>
-          <w:rFonts w:ascii="Arial" w:hAnsi="Arial" w:cs="Arial"/>
-          <w:color w:val="1F314A"/>
-          <w:shd w:val="clear" w:color="auto" w:fill="F2F7FE"/>
-        </w:rPr>
-        <w:t>learning</w:t>
-      </w:r>
-      <w:proofErr w:type="gramEnd"/>
-      <w:r>
-        <w:rPr>
-          <w:rFonts w:ascii="Arial" w:hAnsi="Arial" w:cs="Arial"/>
-          <w:color w:val="1F314A"/>
-          <w:shd w:val="clear" w:color="auto" w:fill="F2F7FE"/>
-        </w:rPr>
-        <w:t xml:space="preserve"> so I become better developer day after day</w:t>
+        <w:t>I want to work in the environment of learning so I become better developer day after day</w:t>
       </w:r>
     </w:p>
     <w:p>
@@ -3863,43 +3367,7 @@
           <w:color w:val="1F314A"/>
           <w:shd w:val="clear" w:color="auto" w:fill="F2F7FE"/>
         </w:rPr>
-        <w:t xml:space="preserve">The job description </w:t>
-      </w:r>
-      <w:proofErr w:type="spellStart"/>
-      <w:r>
-        <w:rPr>
-          <w:rFonts w:ascii="Arial" w:hAnsi="Arial" w:cs="Arial"/>
-          <w:color w:val="1F314A"/>
-          <w:shd w:val="clear" w:color="auto" w:fill="F2F7FE"/>
-        </w:rPr>
-        <w:t>empahasizes</w:t>
-      </w:r>
-      <w:proofErr w:type="spellEnd"/>
-      <w:r>
-        <w:rPr>
-          <w:rFonts w:ascii="Arial" w:hAnsi="Arial" w:cs="Arial"/>
-          <w:color w:val="1F314A"/>
-          <w:shd w:val="clear" w:color="auto" w:fill="F2F7FE"/>
-        </w:rPr>
-        <w:t xml:space="preserve"> two qualities --- passion for </w:t>
-      </w:r>
-      <w:proofErr w:type="gramStart"/>
-      <w:r>
-        <w:rPr>
-          <w:rFonts w:ascii="Arial" w:hAnsi="Arial" w:cs="Arial"/>
-          <w:color w:val="1F314A"/>
-          <w:shd w:val="clear" w:color="auto" w:fill="F2F7FE"/>
-        </w:rPr>
-        <w:t>learning,  and</w:t>
-      </w:r>
-      <w:proofErr w:type="gramEnd"/>
-      <w:r>
-        <w:rPr>
-          <w:rFonts w:ascii="Arial" w:hAnsi="Arial" w:cs="Arial"/>
-          <w:color w:val="1F314A"/>
-          <w:shd w:val="clear" w:color="auto" w:fill="F2F7FE"/>
-        </w:rPr>
-        <w:t xml:space="preserve"> obsessed with delivering customer value</w:t>
+        <w:t>The job description empahasizes two qualities --- passion for learning,  and obsessed with delivering customer value</w:t>
       </w:r>
     </w:p>
     <w:p>
@@ -3924,7 +3392,6 @@
           <w:color w:val="1F314A"/>
           <w:shd w:val="clear" w:color="auto" w:fill="F2F7FE"/>
         </w:rPr>
-        <w:lastRenderedPageBreak/>
         <w:t>I really feel that this organization is the place where I could excel</w:t>
       </w:r>
       <w:r>

</xml_diff>

<commit_message>
feat: Add progress #5 'Auth0'
</commit_message>
<xml_diff>
--- a/big-interview/auth0/summary notes.docx
+++ b/big-interview/auth0/summary notes.docx
@@ -2931,6 +2931,12 @@
       </w:r>
     </w:p>
     <w:p>
+      <w:pPr>
+        <w:rPr>
+          <w:rStyle w:val="Hyperlink"/>
+          <w:rFonts w:eastAsiaTheme="majorEastAsia"/>
+        </w:rPr>
+      </w:pPr>
       <w:r>
         <w:t xml:space="preserve">Second Practice: </w:t>
       </w:r>
@@ -2946,6 +2952,35 @@
     </w:p>
     <w:p>
       <w:pPr>
+        <w:rPr>
+          <w:rFonts w:eastAsiaTheme="majorEastAsia"/>
+        </w:rPr>
+      </w:pPr>
+      <w:r>
+        <w:t>Third</w:t>
+      </w:r>
+      <w:r>
+        <w:t xml:space="preserve"> Practice: </w:t>
+      </w:r>
+      <w:hyperlink r:id="rId11" w:history="1">
+        <w:r>
+          <w:rPr>
+            <w:rStyle w:val="Hyperlink"/>
+          </w:rPr>
+          <w:t>https://app.biginterview.com/s/12a17c7b1d</w:t>
+        </w:r>
+      </w:hyperlink>
+      <w:r>
+        <w:t xml:space="preserve"> </w:t>
+      </w:r>
+    </w:p>
+    <w:p>
+      <w:r>
+        <w:t xml:space="preserve"> </w:t>
+      </w:r>
+    </w:p>
+    <w:p>
+      <w:pPr>
         <w:tabs>
           <w:tab w:val="left" w:pos="6440"/>
         </w:tabs>
@@ -3043,6 +3078,7 @@
           <w:color w:val="1F314A"/>
           <w:shd w:val="clear" w:color="auto" w:fill="F2F7FE"/>
         </w:rPr>
+        <w:lastRenderedPageBreak/>
         <w:t xml:space="preserve">Over the years, I felt the need for better growth and opportunities. I’ve been practicing over the years, and now that I am ready for a new role, this position </w:t>
       </w:r>
       <w:r>
@@ -3200,7 +3236,7 @@
                     <pic:cNvPicPr/>
                   </pic:nvPicPr>
                   <pic:blipFill>
-                    <a:blip r:embed="rId11"/>
+                    <a:blip r:embed="rId12"/>
                     <a:stretch>
                       <a:fillRect/>
                     </a:stretch>
@@ -3392,6 +3428,7 @@
           <w:color w:val="1F314A"/>
           <w:shd w:val="clear" w:color="auto" w:fill="F2F7FE"/>
         </w:rPr>
+        <w:lastRenderedPageBreak/>
         <w:t>I really feel that this organization is the place where I could excel</w:t>
       </w:r>
       <w:r>

</xml_diff>

<commit_message>
feat: Add progress #6 'Auth0'
</commit_message>
<xml_diff>
--- a/big-interview/auth0/summary notes.docx
+++ b/big-interview/auth0/summary notes.docx
@@ -251,7 +251,25 @@
           <w:sz w:val="28"/>
           <w:szCs w:val="28"/>
         </w:rPr>
-        <w:t>I worked at Sitemax Systems from January 2018 to December 2019 as Junior Front End Developer</w:t>
+        <w:t xml:space="preserve">I worked at </w:t>
+      </w:r>
+      <w:proofErr w:type="spellStart"/>
+      <w:r>
+        <w:rPr>
+          <w:rFonts w:asciiTheme="minorHAnsi" w:hAnsiTheme="minorHAnsi" w:cstheme="minorHAnsi"/>
+          <w:sz w:val="28"/>
+          <w:szCs w:val="28"/>
+        </w:rPr>
+        <w:t>Sitemax</w:t>
+      </w:r>
+      <w:proofErr w:type="spellEnd"/>
+      <w:r>
+        <w:rPr>
+          <w:rFonts w:asciiTheme="minorHAnsi" w:hAnsiTheme="minorHAnsi" w:cstheme="minorHAnsi"/>
+          <w:sz w:val="28"/>
+          <w:szCs w:val="28"/>
+        </w:rPr>
+        <w:t xml:space="preserve"> Systems from January 2018 to December 2019 as Junior Front End Developer</w:t>
       </w:r>
     </w:p>
     <w:p>
@@ -273,7 +291,25 @@
           <w:sz w:val="28"/>
           <w:szCs w:val="28"/>
         </w:rPr>
-        <w:t>There I was responsible for developing and maintaining features of the SiteMax Systems</w:t>
+        <w:t xml:space="preserve">There I was responsible for developing and maintaining features of the </w:t>
+      </w:r>
+      <w:proofErr w:type="spellStart"/>
+      <w:r>
+        <w:rPr>
+          <w:rFonts w:asciiTheme="minorHAnsi" w:hAnsiTheme="minorHAnsi" w:cstheme="minorHAnsi"/>
+          <w:sz w:val="28"/>
+          <w:szCs w:val="28"/>
+        </w:rPr>
+        <w:t>SiteMax</w:t>
+      </w:r>
+      <w:proofErr w:type="spellEnd"/>
+      <w:r>
+        <w:rPr>
+          <w:rFonts w:asciiTheme="minorHAnsi" w:hAnsiTheme="minorHAnsi" w:cstheme="minorHAnsi"/>
+          <w:sz w:val="28"/>
+          <w:szCs w:val="28"/>
+        </w:rPr>
+        <w:t xml:space="preserve"> Systems</w:t>
       </w:r>
     </w:p>
     <w:p>
@@ -295,15 +331,87 @@
           <w:sz w:val="28"/>
           <w:szCs w:val="28"/>
         </w:rPr>
-        <w:t xml:space="preserve">I assisted with the development of SItemax’s mission critical Sitemax 3 and Sitemax 3.5 mobile application, and </w:t>
-      </w:r>
+        <w:t xml:space="preserve">I assisted with the development of </w:t>
+      </w:r>
+      <w:proofErr w:type="spellStart"/>
       <w:r>
         <w:rPr>
           <w:rFonts w:asciiTheme="minorHAnsi" w:hAnsiTheme="minorHAnsi" w:cstheme="minorHAnsi"/>
           <w:sz w:val="28"/>
           <w:szCs w:val="28"/>
         </w:rPr>
-        <w:t xml:space="preserve">I took leadership so the company’s </w:t>
+        <w:t>SItemax’s</w:t>
+      </w:r>
+      <w:proofErr w:type="spellEnd"/>
+      <w:r>
+        <w:rPr>
+          <w:rFonts w:asciiTheme="minorHAnsi" w:hAnsiTheme="minorHAnsi" w:cstheme="minorHAnsi"/>
+          <w:sz w:val="28"/>
+          <w:szCs w:val="28"/>
+        </w:rPr>
+        <w:t xml:space="preserve"> mission critical </w:t>
+      </w:r>
+      <w:proofErr w:type="spellStart"/>
+      <w:r>
+        <w:rPr>
+          <w:rFonts w:asciiTheme="minorHAnsi" w:hAnsiTheme="minorHAnsi" w:cstheme="minorHAnsi"/>
+          <w:sz w:val="28"/>
+          <w:szCs w:val="28"/>
+        </w:rPr>
+        <w:t>Sitemax</w:t>
+      </w:r>
+      <w:proofErr w:type="spellEnd"/>
+      <w:r>
+        <w:rPr>
+          <w:rFonts w:asciiTheme="minorHAnsi" w:hAnsiTheme="minorHAnsi" w:cstheme="minorHAnsi"/>
+          <w:sz w:val="28"/>
+          <w:szCs w:val="28"/>
+        </w:rPr>
+        <w:t xml:space="preserve"> 3 and </w:t>
+      </w:r>
+      <w:proofErr w:type="spellStart"/>
+      <w:r>
+        <w:rPr>
+          <w:rFonts w:asciiTheme="minorHAnsi" w:hAnsiTheme="minorHAnsi" w:cstheme="minorHAnsi"/>
+          <w:sz w:val="28"/>
+          <w:szCs w:val="28"/>
+        </w:rPr>
+        <w:t>Sitemax</w:t>
+      </w:r>
+      <w:proofErr w:type="spellEnd"/>
+      <w:r>
+        <w:rPr>
+          <w:rFonts w:asciiTheme="minorHAnsi" w:hAnsiTheme="minorHAnsi" w:cstheme="minorHAnsi"/>
+          <w:sz w:val="28"/>
+          <w:szCs w:val="28"/>
+        </w:rPr>
+        <w:t xml:space="preserve"> 3.5 mobile application, and </w:t>
+      </w:r>
+      <w:r>
+        <w:rPr>
+          <w:rFonts w:asciiTheme="minorHAnsi" w:hAnsiTheme="minorHAnsi" w:cstheme="minorHAnsi"/>
+          <w:sz w:val="28"/>
+          <w:szCs w:val="28"/>
+        </w:rPr>
+        <w:t xml:space="preserve">I took </w:t>
+      </w:r>
+      <w:proofErr w:type="gramStart"/>
+      <w:r>
+        <w:rPr>
+          <w:rFonts w:asciiTheme="minorHAnsi" w:hAnsiTheme="minorHAnsi" w:cstheme="minorHAnsi"/>
+          <w:sz w:val="28"/>
+          <w:szCs w:val="28"/>
+        </w:rPr>
+        <w:t>leadership</w:t>
+      </w:r>
+      <w:proofErr w:type="gramEnd"/>
+      <w:r>
+        <w:rPr>
+          <w:rFonts w:asciiTheme="minorHAnsi" w:hAnsiTheme="minorHAnsi" w:cstheme="minorHAnsi"/>
+          <w:sz w:val="28"/>
+          <w:szCs w:val="28"/>
+        </w:rPr>
+        <w:t xml:space="preserve"> so the company’s </w:t>
       </w:r>
       <w:r>
         <w:rPr>
@@ -351,7 +459,25 @@
           <w:sz w:val="28"/>
           <w:szCs w:val="28"/>
         </w:rPr>
-        <w:t>I developed, and made sure that the app looked great and delivered on time so the clients would join and stay. During that time, I developed over 300 single page angularJS based applications and maintained over 2000 of them.</w:t>
+        <w:t xml:space="preserve">I developed, and made sure that the app looked great and delivered on time so the clients would join and stay. During that time, I developed over 300 single page </w:t>
+      </w:r>
+      <w:proofErr w:type="spellStart"/>
+      <w:r>
+        <w:rPr>
+          <w:rFonts w:asciiTheme="minorHAnsi" w:hAnsiTheme="minorHAnsi" w:cstheme="minorHAnsi"/>
+          <w:sz w:val="28"/>
+          <w:szCs w:val="28"/>
+        </w:rPr>
+        <w:t>angularJS</w:t>
+      </w:r>
+      <w:proofErr w:type="spellEnd"/>
+      <w:r>
+        <w:rPr>
+          <w:rFonts w:asciiTheme="minorHAnsi" w:hAnsiTheme="minorHAnsi" w:cstheme="minorHAnsi"/>
+          <w:sz w:val="28"/>
+          <w:szCs w:val="28"/>
+        </w:rPr>
+        <w:t xml:space="preserve"> based applications and maintained over 2000 of them.</w:t>
       </w:r>
     </w:p>
     <w:p>
@@ -667,7 +793,21 @@
         <w:rPr>
           <w:rFonts w:asciiTheme="minorHAnsi" w:eastAsia="Batang" w:hAnsiTheme="minorHAnsi" w:cstheme="minorHAnsi"/>
         </w:rPr>
-        <w:t xml:space="preserve"> This has been true at sitemax. </w:t>
+        <w:t xml:space="preserve"> This has been true at </w:t>
+      </w:r>
+      <w:proofErr w:type="spellStart"/>
+      <w:r>
+        <w:rPr>
+          <w:rFonts w:asciiTheme="minorHAnsi" w:eastAsia="Batang" w:hAnsiTheme="minorHAnsi" w:cstheme="minorHAnsi"/>
+        </w:rPr>
+        <w:t>sitemax</w:t>
+      </w:r>
+      <w:proofErr w:type="spellEnd"/>
+      <w:r>
+        <w:rPr>
+          <w:rFonts w:asciiTheme="minorHAnsi" w:eastAsia="Batang" w:hAnsiTheme="minorHAnsi" w:cstheme="minorHAnsi"/>
+        </w:rPr>
+        <w:t xml:space="preserve">. </w:t>
       </w:r>
     </w:p>
     <w:p>
@@ -777,7 +917,21 @@
         <w:rPr>
           <w:rFonts w:asciiTheme="minorHAnsi" w:eastAsia="Batang" w:hAnsiTheme="minorHAnsi" w:cstheme="minorHAnsi"/>
         </w:rPr>
-        <w:t xml:space="preserve"> from different departments. Together, we’ve built over 300 forms and I could use this experience and experitise in benefit of company</w:t>
+        <w:t xml:space="preserve"> from different departments. Together, we’ve built over 300 forms and I could use this experience and </w:t>
+      </w:r>
+      <w:proofErr w:type="spellStart"/>
+      <w:r>
+        <w:rPr>
+          <w:rFonts w:asciiTheme="minorHAnsi" w:eastAsia="Batang" w:hAnsiTheme="minorHAnsi" w:cstheme="minorHAnsi"/>
+        </w:rPr>
+        <w:t>experitise</w:t>
+      </w:r>
+      <w:proofErr w:type="spellEnd"/>
+      <w:r>
+        <w:rPr>
+          <w:rFonts w:asciiTheme="minorHAnsi" w:eastAsia="Batang" w:hAnsiTheme="minorHAnsi" w:cstheme="minorHAnsi"/>
+        </w:rPr>
+        <w:t xml:space="preserve"> in benefit of company</w:t>
       </w:r>
     </w:p>
     <w:p>
@@ -823,11 +977,33 @@
           <w:rFonts w:asciiTheme="minorHAnsi" w:eastAsia="Batang" w:hAnsiTheme="minorHAnsi" w:cstheme="minorHAnsi"/>
         </w:rPr>
       </w:pPr>
-      <w:r>
-        <w:rPr>
-          <w:rFonts w:asciiTheme="minorHAnsi" w:eastAsia="Batang" w:hAnsiTheme="minorHAnsi" w:cstheme="minorHAnsi"/>
-        </w:rPr>
-        <w:t>Sitemax 3 and SiteMax 3.5 applications</w:t>
+      <w:proofErr w:type="spellStart"/>
+      <w:r>
+        <w:rPr>
+          <w:rFonts w:asciiTheme="minorHAnsi" w:eastAsia="Batang" w:hAnsiTheme="minorHAnsi" w:cstheme="minorHAnsi"/>
+        </w:rPr>
+        <w:t>Sitemax</w:t>
+      </w:r>
+      <w:proofErr w:type="spellEnd"/>
+      <w:r>
+        <w:rPr>
+          <w:rFonts w:asciiTheme="minorHAnsi" w:eastAsia="Batang" w:hAnsiTheme="minorHAnsi" w:cstheme="minorHAnsi"/>
+        </w:rPr>
+        <w:t xml:space="preserve"> 3 and </w:t>
+      </w:r>
+      <w:proofErr w:type="spellStart"/>
+      <w:r>
+        <w:rPr>
+          <w:rFonts w:asciiTheme="minorHAnsi" w:eastAsia="Batang" w:hAnsiTheme="minorHAnsi" w:cstheme="minorHAnsi"/>
+        </w:rPr>
+        <w:t>SiteMax</w:t>
+      </w:r>
+      <w:proofErr w:type="spellEnd"/>
+      <w:r>
+        <w:rPr>
+          <w:rFonts w:asciiTheme="minorHAnsi" w:eastAsia="Batang" w:hAnsiTheme="minorHAnsi" w:cstheme="minorHAnsi"/>
+        </w:rPr>
+        <w:t xml:space="preserve"> 3.5 applications</w:t>
       </w:r>
     </w:p>
     <w:p>
@@ -869,8 +1045,16 @@
         <w:rPr>
           <w:rFonts w:asciiTheme="minorHAnsi" w:eastAsia="Batang" w:hAnsiTheme="minorHAnsi" w:cstheme="minorHAnsi"/>
         </w:rPr>
-        <w:t>Improving UI of single page appliations</w:t>
-      </w:r>
+        <w:t xml:space="preserve">Improving UI of single page </w:t>
+      </w:r>
+      <w:proofErr w:type="spellStart"/>
+      <w:r>
+        <w:rPr>
+          <w:rFonts w:asciiTheme="minorHAnsi" w:eastAsia="Batang" w:hAnsiTheme="minorHAnsi" w:cstheme="minorHAnsi"/>
+        </w:rPr>
+        <w:t>appliations</w:t>
+      </w:r>
+      <w:proofErr w:type="spellEnd"/>
     </w:p>
     <w:p>
       <w:pPr>
@@ -900,7 +1084,23 @@
           <w:rFonts w:asciiTheme="minorHAnsi" w:hAnsiTheme="minorHAnsi"/>
           <w:color w:val="000000" w:themeColor="text1"/>
         </w:rPr>
-        <w:t xml:space="preserve"> with proven history of self-learning in web development and securing a job at SiteMax Systems</w:t>
+        <w:t xml:space="preserve"> with proven history of self-learning in web development and securing a job at </w:t>
+      </w:r>
+      <w:proofErr w:type="spellStart"/>
+      <w:r>
+        <w:rPr>
+          <w:rFonts w:asciiTheme="minorHAnsi" w:hAnsiTheme="minorHAnsi"/>
+          <w:color w:val="000000" w:themeColor="text1"/>
+        </w:rPr>
+        <w:t>SiteMax</w:t>
+      </w:r>
+      <w:proofErr w:type="spellEnd"/>
+      <w:r>
+        <w:rPr>
+          <w:rFonts w:asciiTheme="minorHAnsi" w:hAnsiTheme="minorHAnsi"/>
+          <w:color w:val="000000" w:themeColor="text1"/>
+        </w:rPr>
+        <w:t xml:space="preserve"> Systems</w:t>
       </w:r>
     </w:p>
     <w:p>
@@ -1012,6 +1212,37 @@
     </w:p>
     <w:p>
       <w:pPr>
+        <w:tabs>
+          <w:tab w:val="left" w:pos="5560"/>
+        </w:tabs>
+        <w:rPr>
+          <w:rFonts w:asciiTheme="minorHAnsi" w:eastAsia="Batang" w:hAnsiTheme="minorHAnsi" w:cstheme="minorHAnsi"/>
+        </w:rPr>
+      </w:pPr>
+      <w:r>
+        <w:rPr>
+          <w:rFonts w:asciiTheme="minorHAnsi" w:eastAsia="Batang" w:hAnsiTheme="minorHAnsi" w:cstheme="minorHAnsi"/>
+        </w:rPr>
+        <w:t xml:space="preserve">First Practice: </w:t>
+      </w:r>
+      <w:hyperlink r:id="rId9" w:history="1">
+        <w:r>
+          <w:rPr>
+            <w:rStyle w:val="Hyperlink"/>
+            <w:rFonts w:asciiTheme="minorHAnsi" w:eastAsia="Batang" w:hAnsiTheme="minorHAnsi" w:cstheme="minorHAnsi"/>
+          </w:rPr>
+          <w:t>https://app.biginterview.com/s/3799a382c4</w:t>
+        </w:r>
+      </w:hyperlink>
+      <w:r>
+        <w:rPr>
+          <w:rFonts w:asciiTheme="minorHAnsi" w:eastAsia="Batang" w:hAnsiTheme="minorHAnsi" w:cstheme="minorHAnsi"/>
+        </w:rPr>
+        <w:t xml:space="preserve"> </w:t>
+      </w:r>
+    </w:p>
+    <w:p>
+      <w:pPr>
         <w:pStyle w:val="ListParagraph"/>
         <w:numPr>
           <w:ilvl w:val="0"/>
@@ -1444,12 +1675,14 @@
           <w:rFonts w:asciiTheme="minorHAnsi" w:eastAsia="Batang" w:hAnsiTheme="minorHAnsi" w:cstheme="minorHAnsi"/>
         </w:rPr>
       </w:pPr>
+      <w:proofErr w:type="spellStart"/>
       <w:r>
         <w:rPr>
           <w:rFonts w:asciiTheme="minorHAnsi" w:eastAsia="Batang" w:hAnsiTheme="minorHAnsi" w:cstheme="minorHAnsi"/>
         </w:rPr>
         <w:t>leetcode</w:t>
       </w:r>
+      <w:proofErr w:type="spellEnd"/>
       <w:r>
         <w:rPr>
           <w:rFonts w:asciiTheme="minorHAnsi" w:eastAsia="Batang" w:hAnsiTheme="minorHAnsi" w:cstheme="minorHAnsi" w:hint="eastAsia"/>
@@ -1462,6 +1695,7 @@
         </w:rPr>
         <w:t xml:space="preserve"> </w:t>
       </w:r>
+      <w:proofErr w:type="spellStart"/>
       <w:r>
         <w:rPr>
           <w:rFonts w:asciiTheme="minorHAnsi" w:eastAsia="Batang" w:hAnsiTheme="minorHAnsi" w:cstheme="minorHAnsi"/>
@@ -1474,6 +1708,7 @@
         </w:rPr>
         <w:t>를</w:t>
       </w:r>
+      <w:proofErr w:type="spellEnd"/>
       <w:r>
         <w:rPr>
           <w:rFonts w:asciiTheme="minorHAnsi" w:eastAsia="Batang" w:hAnsiTheme="minorHAnsi" w:cstheme="minorHAnsi" w:hint="eastAsia"/>
@@ -1528,12 +1763,14 @@
         </w:rPr>
         <w:t xml:space="preserve"> </w:t>
       </w:r>
+      <w:proofErr w:type="spellStart"/>
       <w:r>
         <w:rPr>
           <w:rFonts w:asciiTheme="minorHAnsi" w:eastAsia="Batang" w:hAnsiTheme="minorHAnsi" w:cstheme="minorHAnsi" w:hint="eastAsia"/>
         </w:rPr>
         <w:t>연습했었고</w:t>
       </w:r>
+      <w:proofErr w:type="spellEnd"/>
     </w:p>
     <w:p>
       <w:pPr>
@@ -1585,12 +1822,14 @@
         </w:rPr>
         <w:t xml:space="preserve"> </w:t>
       </w:r>
+      <w:proofErr w:type="spellStart"/>
       <w:r>
         <w:rPr>
           <w:rFonts w:asciiTheme="minorHAnsi" w:eastAsia="Batang" w:hAnsiTheme="minorHAnsi" w:cstheme="minorHAnsi" w:hint="eastAsia"/>
         </w:rPr>
         <w:t>돌아올때</w:t>
       </w:r>
+      <w:proofErr w:type="spellEnd"/>
       <w:r>
         <w:rPr>
           <w:rFonts w:asciiTheme="minorHAnsi" w:eastAsia="Batang" w:hAnsiTheme="minorHAnsi" w:cstheme="minorHAnsi" w:hint="eastAsia"/>
@@ -1609,12 +1848,14 @@
         </w:rPr>
         <w:t xml:space="preserve"> </w:t>
       </w:r>
+      <w:proofErr w:type="spellStart"/>
       <w:r>
         <w:rPr>
           <w:rFonts w:asciiTheme="minorHAnsi" w:eastAsia="Batang" w:hAnsiTheme="minorHAnsi" w:cstheme="minorHAnsi"/>
         </w:rPr>
         <w:t>pushup</w:t>
       </w:r>
+      <w:proofErr w:type="spellEnd"/>
       <w:r>
         <w:rPr>
           <w:rFonts w:asciiTheme="minorHAnsi" w:eastAsia="Batang" w:hAnsiTheme="minorHAnsi" w:cstheme="minorHAnsi" w:hint="eastAsia"/>
@@ -1723,12 +1964,14 @@
         </w:rPr>
         <w:t xml:space="preserve"> </w:t>
       </w:r>
+      <w:proofErr w:type="spellStart"/>
       <w:r>
         <w:rPr>
           <w:rFonts w:asciiTheme="minorHAnsi" w:eastAsia="Batang" w:hAnsiTheme="minorHAnsi" w:cstheme="minorHAnsi" w:hint="eastAsia"/>
         </w:rPr>
         <w:t>외었습니다</w:t>
       </w:r>
+      <w:proofErr w:type="spellEnd"/>
     </w:p>
     <w:p>
       <w:pPr>
@@ -1846,7 +2089,21 @@
         <w:rPr>
           <w:rFonts w:asciiTheme="minorHAnsi" w:eastAsia="Batang" w:hAnsiTheme="minorHAnsi" w:cstheme="minorHAnsi"/>
         </w:rPr>
-        <w:t xml:space="preserve"> This has been true at sitemax. </w:t>
+        <w:t xml:space="preserve"> This has been true at </w:t>
+      </w:r>
+      <w:proofErr w:type="spellStart"/>
+      <w:r>
+        <w:rPr>
+          <w:rFonts w:asciiTheme="minorHAnsi" w:eastAsia="Batang" w:hAnsiTheme="minorHAnsi" w:cstheme="minorHAnsi"/>
+        </w:rPr>
+        <w:t>sitemax</w:t>
+      </w:r>
+      <w:proofErr w:type="spellEnd"/>
+      <w:r>
+        <w:rPr>
+          <w:rFonts w:asciiTheme="minorHAnsi" w:eastAsia="Batang" w:hAnsiTheme="minorHAnsi" w:cstheme="minorHAnsi"/>
+        </w:rPr>
+        <w:t xml:space="preserve">. </w:t>
       </w:r>
     </w:p>
     <w:p>
@@ -1956,7 +2213,21 @@
         <w:rPr>
           <w:rFonts w:asciiTheme="minorHAnsi" w:eastAsia="Batang" w:hAnsiTheme="minorHAnsi" w:cstheme="minorHAnsi"/>
         </w:rPr>
-        <w:t xml:space="preserve"> from different departments. Together, we’ve built over 300 forms and I could use this experience and experitise in benefit of company</w:t>
+        <w:t xml:space="preserve"> from different departments. Together, we’ve built over 300 forms and I could use this experience and </w:t>
+      </w:r>
+      <w:proofErr w:type="spellStart"/>
+      <w:r>
+        <w:rPr>
+          <w:rFonts w:asciiTheme="minorHAnsi" w:eastAsia="Batang" w:hAnsiTheme="minorHAnsi" w:cstheme="minorHAnsi"/>
+        </w:rPr>
+        <w:t>experitise</w:t>
+      </w:r>
+      <w:proofErr w:type="spellEnd"/>
+      <w:r>
+        <w:rPr>
+          <w:rFonts w:asciiTheme="minorHAnsi" w:eastAsia="Batang" w:hAnsiTheme="minorHAnsi" w:cstheme="minorHAnsi"/>
+        </w:rPr>
+        <w:t xml:space="preserve"> in benefit of company</w:t>
       </w:r>
     </w:p>
     <w:p>
@@ -2002,11 +2273,33 @@
           <w:rFonts w:asciiTheme="minorHAnsi" w:eastAsia="Batang" w:hAnsiTheme="minorHAnsi" w:cstheme="minorHAnsi"/>
         </w:rPr>
       </w:pPr>
-      <w:r>
-        <w:rPr>
-          <w:rFonts w:asciiTheme="minorHAnsi" w:eastAsia="Batang" w:hAnsiTheme="minorHAnsi" w:cstheme="minorHAnsi"/>
-        </w:rPr>
-        <w:t>Sitemax 3 and SiteMax 3.5 applications</w:t>
+      <w:proofErr w:type="spellStart"/>
+      <w:r>
+        <w:rPr>
+          <w:rFonts w:asciiTheme="minorHAnsi" w:eastAsia="Batang" w:hAnsiTheme="minorHAnsi" w:cstheme="minorHAnsi"/>
+        </w:rPr>
+        <w:t>Sitemax</w:t>
+      </w:r>
+      <w:proofErr w:type="spellEnd"/>
+      <w:r>
+        <w:rPr>
+          <w:rFonts w:asciiTheme="minorHAnsi" w:eastAsia="Batang" w:hAnsiTheme="minorHAnsi" w:cstheme="minorHAnsi"/>
+        </w:rPr>
+        <w:t xml:space="preserve"> 3 and </w:t>
+      </w:r>
+      <w:proofErr w:type="spellStart"/>
+      <w:r>
+        <w:rPr>
+          <w:rFonts w:asciiTheme="minorHAnsi" w:eastAsia="Batang" w:hAnsiTheme="minorHAnsi" w:cstheme="minorHAnsi"/>
+        </w:rPr>
+        <w:t>SiteMax</w:t>
+      </w:r>
+      <w:proofErr w:type="spellEnd"/>
+      <w:r>
+        <w:rPr>
+          <w:rFonts w:asciiTheme="minorHAnsi" w:eastAsia="Batang" w:hAnsiTheme="minorHAnsi" w:cstheme="minorHAnsi"/>
+        </w:rPr>
+        <w:t xml:space="preserve"> 3.5 applications</w:t>
       </w:r>
     </w:p>
     <w:p>
@@ -2048,8 +2341,16 @@
         <w:rPr>
           <w:rFonts w:asciiTheme="minorHAnsi" w:eastAsia="Batang" w:hAnsiTheme="minorHAnsi" w:cstheme="minorHAnsi"/>
         </w:rPr>
-        <w:t>Improving UI of single page appliations</w:t>
-      </w:r>
+        <w:t xml:space="preserve">Improving UI of single page </w:t>
+      </w:r>
+      <w:proofErr w:type="spellStart"/>
+      <w:r>
+        <w:rPr>
+          <w:rFonts w:asciiTheme="minorHAnsi" w:eastAsia="Batang" w:hAnsiTheme="minorHAnsi" w:cstheme="minorHAnsi"/>
+        </w:rPr>
+        <w:t>appliations</w:t>
+      </w:r>
+      <w:proofErr w:type="spellEnd"/>
     </w:p>
     <w:p>
       <w:pPr>
@@ -2079,7 +2380,23 @@
           <w:rFonts w:asciiTheme="minorHAnsi" w:hAnsiTheme="minorHAnsi"/>
           <w:color w:val="000000" w:themeColor="text1"/>
         </w:rPr>
-        <w:t xml:space="preserve"> with proven history of self-learning in web development and securing a job at SiteMax Systems</w:t>
+        <w:t xml:space="preserve"> with proven history of self-learning in web development and securing a job at </w:t>
+      </w:r>
+      <w:proofErr w:type="spellStart"/>
+      <w:r>
+        <w:rPr>
+          <w:rFonts w:asciiTheme="minorHAnsi" w:hAnsiTheme="minorHAnsi"/>
+          <w:color w:val="000000" w:themeColor="text1"/>
+        </w:rPr>
+        <w:t>SiteMax</w:t>
+      </w:r>
+      <w:proofErr w:type="spellEnd"/>
+      <w:r>
+        <w:rPr>
+          <w:rFonts w:asciiTheme="minorHAnsi" w:hAnsiTheme="minorHAnsi"/>
+          <w:color w:val="000000" w:themeColor="text1"/>
+        </w:rPr>
+        <w:t xml:space="preserve"> Systems</w:t>
       </w:r>
     </w:p>
     <w:p>
@@ -2147,7 +2464,21 @@
         <w:rPr>
           <w:rFonts w:asciiTheme="minorHAnsi" w:eastAsia="Batang" w:hAnsiTheme="minorHAnsi" w:cstheme="minorHAnsi"/>
         </w:rPr>
-        <w:t>Story about building bash program for sitemax 3</w:t>
+        <w:t xml:space="preserve">Story about building bash program for </w:t>
+      </w:r>
+      <w:proofErr w:type="spellStart"/>
+      <w:r>
+        <w:rPr>
+          <w:rFonts w:asciiTheme="minorHAnsi" w:eastAsia="Batang" w:hAnsiTheme="minorHAnsi" w:cstheme="minorHAnsi"/>
+        </w:rPr>
+        <w:t>sitemax</w:t>
+      </w:r>
+      <w:proofErr w:type="spellEnd"/>
+      <w:r>
+        <w:rPr>
+          <w:rFonts w:asciiTheme="minorHAnsi" w:eastAsia="Batang" w:hAnsiTheme="minorHAnsi" w:cstheme="minorHAnsi"/>
+        </w:rPr>
+        <w:t xml:space="preserve"> 3</w:t>
       </w:r>
     </w:p>
     <w:p>
@@ -2360,7 +2691,23 @@
           <w:rFonts w:asciiTheme="minorHAnsi" w:hAnsiTheme="minorHAnsi"/>
           <w:color w:val="000000" w:themeColor="text1"/>
         </w:rPr>
-        <w:t>I have proven history of self-learning which I love and securing a job at SiteMax Systems</w:t>
+        <w:t xml:space="preserve">I have proven history of self-learning which I love and securing a job at </w:t>
+      </w:r>
+      <w:proofErr w:type="spellStart"/>
+      <w:r>
+        <w:rPr>
+          <w:rFonts w:asciiTheme="minorHAnsi" w:hAnsiTheme="minorHAnsi"/>
+          <w:color w:val="000000" w:themeColor="text1"/>
+        </w:rPr>
+        <w:t>SiteMax</w:t>
+      </w:r>
+      <w:proofErr w:type="spellEnd"/>
+      <w:r>
+        <w:rPr>
+          <w:rFonts w:asciiTheme="minorHAnsi" w:hAnsiTheme="minorHAnsi"/>
+          <w:color w:val="000000" w:themeColor="text1"/>
+        </w:rPr>
+        <w:t xml:space="preserve"> Systems</w:t>
       </w:r>
     </w:p>
     <w:p>
@@ -2382,8 +2729,17 @@
           <w:rFonts w:asciiTheme="minorHAnsi" w:hAnsiTheme="minorHAnsi"/>
           <w:color w:val="000000" w:themeColor="text1"/>
         </w:rPr>
-        <w:t>Story about Getting a job at SiteMax</w:t>
-      </w:r>
+        <w:t xml:space="preserve">Story about Getting a job at </w:t>
+      </w:r>
+      <w:proofErr w:type="spellStart"/>
+      <w:r>
+        <w:rPr>
+          <w:rFonts w:asciiTheme="minorHAnsi" w:hAnsiTheme="minorHAnsi"/>
+          <w:color w:val="000000" w:themeColor="text1"/>
+        </w:rPr>
+        <w:t>SiteMax</w:t>
+      </w:r>
+      <w:proofErr w:type="spellEnd"/>
     </w:p>
     <w:p>
       <w:pPr>
@@ -2404,8 +2760,17 @@
           <w:rFonts w:asciiTheme="minorHAnsi" w:hAnsiTheme="minorHAnsi"/>
           <w:color w:val="000000" w:themeColor="text1"/>
         </w:rPr>
-        <w:t>Story about practicing Algorithm at SiteMax</w:t>
-      </w:r>
+        <w:t xml:space="preserve">Story about practicing Algorithm at </w:t>
+      </w:r>
+      <w:proofErr w:type="spellStart"/>
+      <w:r>
+        <w:rPr>
+          <w:rFonts w:asciiTheme="minorHAnsi" w:hAnsiTheme="minorHAnsi"/>
+          <w:color w:val="000000" w:themeColor="text1"/>
+        </w:rPr>
+        <w:t>SiteMax</w:t>
+      </w:r>
+      <w:proofErr w:type="spellEnd"/>
     </w:p>
     <w:p>
       <w:pPr>
@@ -2540,7 +2905,23 @@
           <w:rFonts w:asciiTheme="minorHAnsi" w:hAnsiTheme="minorHAnsi"/>
           <w:color w:val="000000" w:themeColor="text1"/>
         </w:rPr>
-        <w:t>I want to work for an organization where I grow my career as software engineer, and be acknowledged that I am a valuable senior engineer.</w:t>
+        <w:t xml:space="preserve">I want to work for an organization where I grow my career as software </w:t>
+      </w:r>
+      <w:proofErr w:type="gramStart"/>
+      <w:r>
+        <w:rPr>
+          <w:rFonts w:asciiTheme="minorHAnsi" w:hAnsiTheme="minorHAnsi"/>
+          <w:color w:val="000000" w:themeColor="text1"/>
+        </w:rPr>
+        <w:t>engineer, and</w:t>
+      </w:r>
+      <w:proofErr w:type="gramEnd"/>
+      <w:r>
+        <w:rPr>
+          <w:rFonts w:asciiTheme="minorHAnsi" w:hAnsiTheme="minorHAnsi"/>
+          <w:color w:val="000000" w:themeColor="text1"/>
+        </w:rPr>
+        <w:t xml:space="preserve"> be acknowledged that I am a valuable senior engineer.</w:t>
       </w:r>
     </w:p>
     <w:p>
@@ -2787,8 +3168,17 @@
           <w:rFonts w:asciiTheme="minorHAnsi" w:hAnsiTheme="minorHAnsi"/>
           <w:color w:val="000000" w:themeColor="text1"/>
         </w:rPr>
-        <w:t>What qualities do you think are most important for someone to excel in this position</w:t>
-      </w:r>
+        <w:t xml:space="preserve">What qualities do you think are most important for someone to excel in this </w:t>
+      </w:r>
+      <w:proofErr w:type="gramStart"/>
+      <w:r>
+        <w:rPr>
+          <w:rFonts w:asciiTheme="minorHAnsi" w:hAnsiTheme="minorHAnsi"/>
+          <w:color w:val="000000" w:themeColor="text1"/>
+        </w:rPr>
+        <w:t>position</w:t>
+      </w:r>
+      <w:proofErr w:type="gramEnd"/>
     </w:p>
     <w:p>
       <w:pPr>
@@ -2915,9 +3305,17 @@
     </w:p>
     <w:p>
       <w:r>
-        <w:t xml:space="preserve">First Practice : </w:t>
-      </w:r>
-      <w:hyperlink r:id="rId9" w:history="1">
+        <w:t xml:space="preserve">First </w:t>
+      </w:r>
+      <w:proofErr w:type="gramStart"/>
+      <w:r>
+        <w:t>Practice :</w:t>
+      </w:r>
+      <w:proofErr w:type="gramEnd"/>
+      <w:r>
+        <w:t xml:space="preserve"> </w:t>
+      </w:r>
+      <w:hyperlink r:id="rId10" w:history="1">
         <w:r>
           <w:rPr>
             <w:rStyle w:val="Hyperlink"/>
@@ -2940,7 +3338,7 @@
       <w:r>
         <w:t xml:space="preserve">Second Practice: </w:t>
       </w:r>
-      <w:hyperlink r:id="rId10" w:history="1">
+      <w:hyperlink r:id="rId11" w:history="1">
         <w:r>
           <w:rPr>
             <w:rStyle w:val="Hyperlink"/>
@@ -2962,7 +3360,7 @@
       <w:r>
         <w:t xml:space="preserve"> Practice: </w:t>
       </w:r>
-      <w:hyperlink r:id="rId11" w:history="1">
+      <w:hyperlink r:id="rId12" w:history="1">
         <w:r>
           <w:rPr>
             <w:rStyle w:val="Hyperlink"/>
@@ -3014,7 +3412,43 @@
           <w:szCs w:val="28"/>
         </w:rPr>
         <w:tab/>
-        <w:t xml:space="preserve"> experience. For the past 2 years in my previous workplace in SiteMax Systems Inc, I was responsible of developing and maintaining the features of the SiteMax system.</w:t>
+        <w:t xml:space="preserve"> experience. For the past 2 years in my previous workplace in </w:t>
+      </w:r>
+      <w:proofErr w:type="spellStart"/>
+      <w:r>
+        <w:rPr>
+          <w:rFonts w:asciiTheme="minorHAnsi" w:hAnsiTheme="minorHAnsi" w:cstheme="minorHAnsi"/>
+          <w:sz w:val="28"/>
+          <w:szCs w:val="28"/>
+        </w:rPr>
+        <w:t>SiteMax</w:t>
+      </w:r>
+      <w:proofErr w:type="spellEnd"/>
+      <w:r>
+        <w:rPr>
+          <w:rFonts w:asciiTheme="minorHAnsi" w:hAnsiTheme="minorHAnsi" w:cstheme="minorHAnsi"/>
+          <w:sz w:val="28"/>
+          <w:szCs w:val="28"/>
+        </w:rPr>
+        <w:t xml:space="preserve"> Systems Inc, I was responsible of developing and maintaining the features of the </w:t>
+      </w:r>
+      <w:proofErr w:type="spellStart"/>
+      <w:r>
+        <w:rPr>
+          <w:rFonts w:asciiTheme="minorHAnsi" w:hAnsiTheme="minorHAnsi" w:cstheme="minorHAnsi"/>
+          <w:sz w:val="28"/>
+          <w:szCs w:val="28"/>
+        </w:rPr>
+        <w:t>SiteMax</w:t>
+      </w:r>
+      <w:proofErr w:type="spellEnd"/>
+      <w:r>
+        <w:rPr>
+          <w:rFonts w:asciiTheme="minorHAnsi" w:hAnsiTheme="minorHAnsi" w:cstheme="minorHAnsi"/>
+          <w:sz w:val="28"/>
+          <w:szCs w:val="28"/>
+        </w:rPr>
+        <w:t xml:space="preserve"> system.</w:t>
       </w:r>
     </w:p>
     <w:p>
@@ -3046,7 +3480,61 @@
           <w:color w:val="1F314A"/>
           <w:shd w:val="clear" w:color="auto" w:fill="F2F7FE"/>
         </w:rPr>
-        <w:t>For the past two years, I worked with my teammates from different departemnts and built over 300 angularJS based single page applications, and maintained over  2000 of them. As well, I assisted my senior developers with developer There I was praised by my team members for building beautiful applications that delights customers and lots of fist bumps and high fives.</w:t>
+        <w:t xml:space="preserve">For the past two years, I worked with my teammates from different </w:t>
+      </w:r>
+      <w:proofErr w:type="spellStart"/>
+      <w:r>
+        <w:rPr>
+          <w:rFonts w:ascii="Arial" w:hAnsi="Arial" w:cs="Arial"/>
+          <w:color w:val="1F314A"/>
+          <w:shd w:val="clear" w:color="auto" w:fill="F2F7FE"/>
+        </w:rPr>
+        <w:t>departemnts</w:t>
+      </w:r>
+      <w:proofErr w:type="spellEnd"/>
+      <w:r>
+        <w:rPr>
+          <w:rFonts w:ascii="Arial" w:hAnsi="Arial" w:cs="Arial"/>
+          <w:color w:val="1F314A"/>
+          <w:shd w:val="clear" w:color="auto" w:fill="F2F7FE"/>
+        </w:rPr>
+        <w:t xml:space="preserve"> and built over 300 </w:t>
+      </w:r>
+      <w:proofErr w:type="spellStart"/>
+      <w:r>
+        <w:rPr>
+          <w:rFonts w:ascii="Arial" w:hAnsi="Arial" w:cs="Arial"/>
+          <w:color w:val="1F314A"/>
+          <w:shd w:val="clear" w:color="auto" w:fill="F2F7FE"/>
+        </w:rPr>
+        <w:t>angularJS</w:t>
+      </w:r>
+      <w:proofErr w:type="spellEnd"/>
+      <w:r>
+        <w:rPr>
+          <w:rFonts w:ascii="Arial" w:hAnsi="Arial" w:cs="Arial"/>
+          <w:color w:val="1F314A"/>
+          <w:shd w:val="clear" w:color="auto" w:fill="F2F7FE"/>
+        </w:rPr>
+        <w:t xml:space="preserve"> based single page applications, and maintained </w:t>
+      </w:r>
+      <w:proofErr w:type="gramStart"/>
+      <w:r>
+        <w:rPr>
+          <w:rFonts w:ascii="Arial" w:hAnsi="Arial" w:cs="Arial"/>
+          <w:color w:val="1F314A"/>
+          <w:shd w:val="clear" w:color="auto" w:fill="F2F7FE"/>
+        </w:rPr>
+        <w:t>over  2000</w:t>
+      </w:r>
+      <w:proofErr w:type="gramEnd"/>
+      <w:r>
+        <w:rPr>
+          <w:rFonts w:ascii="Arial" w:hAnsi="Arial" w:cs="Arial"/>
+          <w:color w:val="1F314A"/>
+          <w:shd w:val="clear" w:color="auto" w:fill="F2F7FE"/>
+        </w:rPr>
+        <w:t xml:space="preserve"> of them. As well, I assisted my senior developers with developer There I was praised by my team members for building beautiful applications that delights customers and lots of fist bumps and high fives.</w:t>
       </w:r>
     </w:p>
     <w:p>
@@ -3236,7 +3724,7 @@
                     <pic:cNvPicPr/>
                   </pic:nvPicPr>
                   <pic:blipFill>
-                    <a:blip r:embed="rId12"/>
+                    <a:blip r:embed="rId13"/>
                     <a:stretch>
                       <a:fillRect/>
                     </a:stretch>
@@ -3353,7 +3841,25 @@
           <w:color w:val="1F314A"/>
           <w:shd w:val="clear" w:color="auto" w:fill="F2F7FE"/>
         </w:rPr>
-        <w:t>I want to work in the environment of learning so I become better developer day after day</w:t>
+        <w:t xml:space="preserve">I want to work in the environment of </w:t>
+      </w:r>
+      <w:proofErr w:type="gramStart"/>
+      <w:r>
+        <w:rPr>
+          <w:rFonts w:ascii="Arial" w:hAnsi="Arial" w:cs="Arial"/>
+          <w:color w:val="1F314A"/>
+          <w:shd w:val="clear" w:color="auto" w:fill="F2F7FE"/>
+        </w:rPr>
+        <w:t>learning</w:t>
+      </w:r>
+      <w:proofErr w:type="gramEnd"/>
+      <w:r>
+        <w:rPr>
+          <w:rFonts w:ascii="Arial" w:hAnsi="Arial" w:cs="Arial"/>
+          <w:color w:val="1F314A"/>
+          <w:shd w:val="clear" w:color="auto" w:fill="F2F7FE"/>
+        </w:rPr>
+        <w:t xml:space="preserve"> so I become better developer day after day</w:t>
       </w:r>
     </w:p>
     <w:p>
@@ -3403,7 +3909,43 @@
           <w:color w:val="1F314A"/>
           <w:shd w:val="clear" w:color="auto" w:fill="F2F7FE"/>
         </w:rPr>
-        <w:t>The job description empahasizes two qualities --- passion for learning,  and obsessed with delivering customer value</w:t>
+        <w:t xml:space="preserve">The job description </w:t>
+      </w:r>
+      <w:proofErr w:type="spellStart"/>
+      <w:r>
+        <w:rPr>
+          <w:rFonts w:ascii="Arial" w:hAnsi="Arial" w:cs="Arial"/>
+          <w:color w:val="1F314A"/>
+          <w:shd w:val="clear" w:color="auto" w:fill="F2F7FE"/>
+        </w:rPr>
+        <w:t>empahasizes</w:t>
+      </w:r>
+      <w:proofErr w:type="spellEnd"/>
+      <w:r>
+        <w:rPr>
+          <w:rFonts w:ascii="Arial" w:hAnsi="Arial" w:cs="Arial"/>
+          <w:color w:val="1F314A"/>
+          <w:shd w:val="clear" w:color="auto" w:fill="F2F7FE"/>
+        </w:rPr>
+        <w:t xml:space="preserve"> two qualities --- passion for </w:t>
+      </w:r>
+      <w:proofErr w:type="gramStart"/>
+      <w:r>
+        <w:rPr>
+          <w:rFonts w:ascii="Arial" w:hAnsi="Arial" w:cs="Arial"/>
+          <w:color w:val="1F314A"/>
+          <w:shd w:val="clear" w:color="auto" w:fill="F2F7FE"/>
+        </w:rPr>
+        <w:t>learning,  and</w:t>
+      </w:r>
+      <w:proofErr w:type="gramEnd"/>
+      <w:r>
+        <w:rPr>
+          <w:rFonts w:ascii="Arial" w:hAnsi="Arial" w:cs="Arial"/>
+          <w:color w:val="1F314A"/>
+          <w:shd w:val="clear" w:color="auto" w:fill="F2F7FE"/>
+        </w:rPr>
+        <w:t xml:space="preserve"> obsessed with delivering customer value</w:t>
       </w:r>
     </w:p>
     <w:p>

</xml_diff>

<commit_message>
feat: Add progress #7 'Auth0'
</commit_message>
<xml_diff>
--- a/big-interview/auth0/summary notes.docx
+++ b/big-interview/auth0/summary notes.docx
@@ -251,25 +251,7 @@
           <w:sz w:val="28"/>
           <w:szCs w:val="28"/>
         </w:rPr>
-        <w:t xml:space="preserve">I worked at </w:t>
-      </w:r>
-      <w:proofErr w:type="spellStart"/>
-      <w:r>
-        <w:rPr>
-          <w:rFonts w:asciiTheme="minorHAnsi" w:hAnsiTheme="minorHAnsi" w:cstheme="minorHAnsi"/>
-          <w:sz w:val="28"/>
-          <w:szCs w:val="28"/>
-        </w:rPr>
-        <w:t>Sitemax</w:t>
-      </w:r>
-      <w:proofErr w:type="spellEnd"/>
-      <w:r>
-        <w:rPr>
-          <w:rFonts w:asciiTheme="minorHAnsi" w:hAnsiTheme="minorHAnsi" w:cstheme="minorHAnsi"/>
-          <w:sz w:val="28"/>
-          <w:szCs w:val="28"/>
-        </w:rPr>
-        <w:t xml:space="preserve"> Systems from January 2018 to December 2019 as Junior Front End Developer</w:t>
+        <w:t>I worked at Sitemax Systems from January 2018 to December 2019 as Junior Front End Developer</w:t>
       </w:r>
     </w:p>
     <w:p>
@@ -291,25 +273,7 @@
           <w:sz w:val="28"/>
           <w:szCs w:val="28"/>
         </w:rPr>
-        <w:t xml:space="preserve">There I was responsible for developing and maintaining features of the </w:t>
-      </w:r>
-      <w:proofErr w:type="spellStart"/>
-      <w:r>
-        <w:rPr>
-          <w:rFonts w:asciiTheme="minorHAnsi" w:hAnsiTheme="minorHAnsi" w:cstheme="minorHAnsi"/>
-          <w:sz w:val="28"/>
-          <w:szCs w:val="28"/>
-        </w:rPr>
-        <w:t>SiteMax</w:t>
-      </w:r>
-      <w:proofErr w:type="spellEnd"/>
-      <w:r>
-        <w:rPr>
-          <w:rFonts w:asciiTheme="minorHAnsi" w:hAnsiTheme="minorHAnsi" w:cstheme="minorHAnsi"/>
-          <w:sz w:val="28"/>
-          <w:szCs w:val="28"/>
-        </w:rPr>
-        <w:t xml:space="preserve"> Systems</w:t>
+        <w:t>There I was responsible for developing and maintaining features of the SiteMax Systems</w:t>
       </w:r>
     </w:p>
     <w:p>
@@ -331,87 +295,15 @@
           <w:sz w:val="28"/>
           <w:szCs w:val="28"/>
         </w:rPr>
-        <w:t xml:space="preserve">I assisted with the development of </w:t>
-      </w:r>
-      <w:proofErr w:type="spellStart"/>
+        <w:t xml:space="preserve">I assisted with the development of SItemax’s mission critical Sitemax 3 and Sitemax 3.5 mobile application, and </w:t>
+      </w:r>
       <w:r>
         <w:rPr>
           <w:rFonts w:asciiTheme="minorHAnsi" w:hAnsiTheme="minorHAnsi" w:cstheme="minorHAnsi"/>
           <w:sz w:val="28"/>
           <w:szCs w:val="28"/>
         </w:rPr>
-        <w:t>SItemax’s</w:t>
-      </w:r>
-      <w:proofErr w:type="spellEnd"/>
-      <w:r>
-        <w:rPr>
-          <w:rFonts w:asciiTheme="minorHAnsi" w:hAnsiTheme="minorHAnsi" w:cstheme="minorHAnsi"/>
-          <w:sz w:val="28"/>
-          <w:szCs w:val="28"/>
-        </w:rPr>
-        <w:t xml:space="preserve"> mission critical </w:t>
-      </w:r>
-      <w:proofErr w:type="spellStart"/>
-      <w:r>
-        <w:rPr>
-          <w:rFonts w:asciiTheme="minorHAnsi" w:hAnsiTheme="minorHAnsi" w:cstheme="minorHAnsi"/>
-          <w:sz w:val="28"/>
-          <w:szCs w:val="28"/>
-        </w:rPr>
-        <w:t>Sitemax</w:t>
-      </w:r>
-      <w:proofErr w:type="spellEnd"/>
-      <w:r>
-        <w:rPr>
-          <w:rFonts w:asciiTheme="minorHAnsi" w:hAnsiTheme="minorHAnsi" w:cstheme="minorHAnsi"/>
-          <w:sz w:val="28"/>
-          <w:szCs w:val="28"/>
-        </w:rPr>
-        <w:t xml:space="preserve"> 3 and </w:t>
-      </w:r>
-      <w:proofErr w:type="spellStart"/>
-      <w:r>
-        <w:rPr>
-          <w:rFonts w:asciiTheme="minorHAnsi" w:hAnsiTheme="minorHAnsi" w:cstheme="minorHAnsi"/>
-          <w:sz w:val="28"/>
-          <w:szCs w:val="28"/>
-        </w:rPr>
-        <w:t>Sitemax</w:t>
-      </w:r>
-      <w:proofErr w:type="spellEnd"/>
-      <w:r>
-        <w:rPr>
-          <w:rFonts w:asciiTheme="minorHAnsi" w:hAnsiTheme="minorHAnsi" w:cstheme="minorHAnsi"/>
-          <w:sz w:val="28"/>
-          <w:szCs w:val="28"/>
-        </w:rPr>
-        <w:t xml:space="preserve"> 3.5 mobile application, and </w:t>
-      </w:r>
-      <w:r>
-        <w:rPr>
-          <w:rFonts w:asciiTheme="minorHAnsi" w:hAnsiTheme="minorHAnsi" w:cstheme="minorHAnsi"/>
-          <w:sz w:val="28"/>
-          <w:szCs w:val="28"/>
-        </w:rPr>
-        <w:t xml:space="preserve">I took </w:t>
-      </w:r>
-      <w:proofErr w:type="gramStart"/>
-      <w:r>
-        <w:rPr>
-          <w:rFonts w:asciiTheme="minorHAnsi" w:hAnsiTheme="minorHAnsi" w:cstheme="minorHAnsi"/>
-          <w:sz w:val="28"/>
-          <w:szCs w:val="28"/>
-        </w:rPr>
-        <w:t>leadership</w:t>
-      </w:r>
-      <w:proofErr w:type="gramEnd"/>
-      <w:r>
-        <w:rPr>
-          <w:rFonts w:asciiTheme="minorHAnsi" w:hAnsiTheme="minorHAnsi" w:cstheme="minorHAnsi"/>
-          <w:sz w:val="28"/>
-          <w:szCs w:val="28"/>
-        </w:rPr>
-        <w:t xml:space="preserve"> so the company’s </w:t>
+        <w:t xml:space="preserve">I took leadership so the company’s </w:t>
       </w:r>
       <w:r>
         <w:rPr>
@@ -459,25 +351,7 @@
           <w:sz w:val="28"/>
           <w:szCs w:val="28"/>
         </w:rPr>
-        <w:t xml:space="preserve">I developed, and made sure that the app looked great and delivered on time so the clients would join and stay. During that time, I developed over 300 single page </w:t>
-      </w:r>
-      <w:proofErr w:type="spellStart"/>
-      <w:r>
-        <w:rPr>
-          <w:rFonts w:asciiTheme="minorHAnsi" w:hAnsiTheme="minorHAnsi" w:cstheme="minorHAnsi"/>
-          <w:sz w:val="28"/>
-          <w:szCs w:val="28"/>
-        </w:rPr>
-        <w:t>angularJS</w:t>
-      </w:r>
-      <w:proofErr w:type="spellEnd"/>
-      <w:r>
-        <w:rPr>
-          <w:rFonts w:asciiTheme="minorHAnsi" w:hAnsiTheme="minorHAnsi" w:cstheme="minorHAnsi"/>
-          <w:sz w:val="28"/>
-          <w:szCs w:val="28"/>
-        </w:rPr>
-        <w:t xml:space="preserve"> based applications and maintained over 2000 of them.</w:t>
+        <w:t>I developed, and made sure that the app looked great and delivered on time so the clients would join and stay. During that time, I developed over 300 single page angularJS based applications and maintained over 2000 of them.</w:t>
       </w:r>
     </w:p>
     <w:p>
@@ -793,21 +667,7 @@
         <w:rPr>
           <w:rFonts w:asciiTheme="minorHAnsi" w:eastAsia="Batang" w:hAnsiTheme="minorHAnsi" w:cstheme="minorHAnsi"/>
         </w:rPr>
-        <w:t xml:space="preserve"> This has been true at </w:t>
-      </w:r>
-      <w:proofErr w:type="spellStart"/>
-      <w:r>
-        <w:rPr>
-          <w:rFonts w:asciiTheme="minorHAnsi" w:eastAsia="Batang" w:hAnsiTheme="minorHAnsi" w:cstheme="minorHAnsi"/>
-        </w:rPr>
-        <w:t>sitemax</w:t>
-      </w:r>
-      <w:proofErr w:type="spellEnd"/>
-      <w:r>
-        <w:rPr>
-          <w:rFonts w:asciiTheme="minorHAnsi" w:eastAsia="Batang" w:hAnsiTheme="minorHAnsi" w:cstheme="minorHAnsi"/>
-        </w:rPr>
-        <w:t xml:space="preserve">. </w:t>
+        <w:t xml:space="preserve"> This has been true at sitemax. </w:t>
       </w:r>
     </w:p>
     <w:p>
@@ -917,21 +777,7 @@
         <w:rPr>
           <w:rFonts w:asciiTheme="minorHAnsi" w:eastAsia="Batang" w:hAnsiTheme="minorHAnsi" w:cstheme="minorHAnsi"/>
         </w:rPr>
-        <w:t xml:space="preserve"> from different departments. Together, we’ve built over 300 forms and I could use this experience and </w:t>
-      </w:r>
-      <w:proofErr w:type="spellStart"/>
-      <w:r>
-        <w:rPr>
-          <w:rFonts w:asciiTheme="minorHAnsi" w:eastAsia="Batang" w:hAnsiTheme="minorHAnsi" w:cstheme="minorHAnsi"/>
-        </w:rPr>
-        <w:t>experitise</w:t>
-      </w:r>
-      <w:proofErr w:type="spellEnd"/>
-      <w:r>
-        <w:rPr>
-          <w:rFonts w:asciiTheme="minorHAnsi" w:eastAsia="Batang" w:hAnsiTheme="minorHAnsi" w:cstheme="minorHAnsi"/>
-        </w:rPr>
-        <w:t xml:space="preserve"> in benefit of company</w:t>
+        <w:t xml:space="preserve"> from different departments. Together, we’ve built over 300 forms and I could use this experience and experitise in benefit of company</w:t>
       </w:r>
     </w:p>
     <w:p>
@@ -977,33 +823,11 @@
           <w:rFonts w:asciiTheme="minorHAnsi" w:eastAsia="Batang" w:hAnsiTheme="minorHAnsi" w:cstheme="minorHAnsi"/>
         </w:rPr>
       </w:pPr>
-      <w:proofErr w:type="spellStart"/>
-      <w:r>
-        <w:rPr>
-          <w:rFonts w:asciiTheme="minorHAnsi" w:eastAsia="Batang" w:hAnsiTheme="minorHAnsi" w:cstheme="minorHAnsi"/>
-        </w:rPr>
-        <w:t>Sitemax</w:t>
-      </w:r>
-      <w:proofErr w:type="spellEnd"/>
-      <w:r>
-        <w:rPr>
-          <w:rFonts w:asciiTheme="minorHAnsi" w:eastAsia="Batang" w:hAnsiTheme="minorHAnsi" w:cstheme="minorHAnsi"/>
-        </w:rPr>
-        <w:t xml:space="preserve"> 3 and </w:t>
-      </w:r>
-      <w:proofErr w:type="spellStart"/>
-      <w:r>
-        <w:rPr>
-          <w:rFonts w:asciiTheme="minorHAnsi" w:eastAsia="Batang" w:hAnsiTheme="minorHAnsi" w:cstheme="minorHAnsi"/>
-        </w:rPr>
-        <w:t>SiteMax</w:t>
-      </w:r>
-      <w:proofErr w:type="spellEnd"/>
-      <w:r>
-        <w:rPr>
-          <w:rFonts w:asciiTheme="minorHAnsi" w:eastAsia="Batang" w:hAnsiTheme="minorHAnsi" w:cstheme="minorHAnsi"/>
-        </w:rPr>
-        <w:t xml:space="preserve"> 3.5 applications</w:t>
+      <w:r>
+        <w:rPr>
+          <w:rFonts w:asciiTheme="minorHAnsi" w:eastAsia="Batang" w:hAnsiTheme="minorHAnsi" w:cstheme="minorHAnsi"/>
+        </w:rPr>
+        <w:t>Sitemax 3 and SiteMax 3.5 applications</w:t>
       </w:r>
     </w:p>
     <w:p>
@@ -1045,16 +869,8 @@
         <w:rPr>
           <w:rFonts w:asciiTheme="minorHAnsi" w:eastAsia="Batang" w:hAnsiTheme="minorHAnsi" w:cstheme="minorHAnsi"/>
         </w:rPr>
-        <w:t xml:space="preserve">Improving UI of single page </w:t>
-      </w:r>
-      <w:proofErr w:type="spellStart"/>
-      <w:r>
-        <w:rPr>
-          <w:rFonts w:asciiTheme="minorHAnsi" w:eastAsia="Batang" w:hAnsiTheme="minorHAnsi" w:cstheme="minorHAnsi"/>
-        </w:rPr>
-        <w:t>appliations</w:t>
-      </w:r>
-      <w:proofErr w:type="spellEnd"/>
+        <w:t>Improving UI of single page appliations</w:t>
+      </w:r>
     </w:p>
     <w:p>
       <w:pPr>
@@ -1084,23 +900,7 @@
           <w:rFonts w:asciiTheme="minorHAnsi" w:hAnsiTheme="minorHAnsi"/>
           <w:color w:val="000000" w:themeColor="text1"/>
         </w:rPr>
-        <w:t xml:space="preserve"> with proven history of self-learning in web development and securing a job at </w:t>
-      </w:r>
-      <w:proofErr w:type="spellStart"/>
-      <w:r>
-        <w:rPr>
-          <w:rFonts w:asciiTheme="minorHAnsi" w:hAnsiTheme="minorHAnsi"/>
-          <w:color w:val="000000" w:themeColor="text1"/>
-        </w:rPr>
-        <w:t>SiteMax</w:t>
-      </w:r>
-      <w:proofErr w:type="spellEnd"/>
-      <w:r>
-        <w:rPr>
-          <w:rFonts w:asciiTheme="minorHAnsi" w:hAnsiTheme="minorHAnsi"/>
-          <w:color w:val="000000" w:themeColor="text1"/>
-        </w:rPr>
-        <w:t xml:space="preserve"> Systems</w:t>
+        <w:t xml:space="preserve"> with proven history of self-learning in web development and securing a job at SiteMax Systems</w:t>
       </w:r>
     </w:p>
     <w:p>
@@ -1675,14 +1475,12 @@
           <w:rFonts w:asciiTheme="minorHAnsi" w:eastAsia="Batang" w:hAnsiTheme="minorHAnsi" w:cstheme="minorHAnsi"/>
         </w:rPr>
       </w:pPr>
-      <w:proofErr w:type="spellStart"/>
       <w:r>
         <w:rPr>
           <w:rFonts w:asciiTheme="minorHAnsi" w:eastAsia="Batang" w:hAnsiTheme="minorHAnsi" w:cstheme="minorHAnsi"/>
         </w:rPr>
         <w:t>leetcode</w:t>
       </w:r>
-      <w:proofErr w:type="spellEnd"/>
       <w:r>
         <w:rPr>
           <w:rFonts w:asciiTheme="minorHAnsi" w:eastAsia="Batang" w:hAnsiTheme="minorHAnsi" w:cstheme="minorHAnsi" w:hint="eastAsia"/>
@@ -1695,7 +1493,6 @@
         </w:rPr>
         <w:t xml:space="preserve"> </w:t>
       </w:r>
-      <w:proofErr w:type="spellStart"/>
       <w:r>
         <w:rPr>
           <w:rFonts w:asciiTheme="minorHAnsi" w:eastAsia="Batang" w:hAnsiTheme="minorHAnsi" w:cstheme="minorHAnsi"/>
@@ -1708,7 +1505,6 @@
         </w:rPr>
         <w:t>를</w:t>
       </w:r>
-      <w:proofErr w:type="spellEnd"/>
       <w:r>
         <w:rPr>
           <w:rFonts w:asciiTheme="minorHAnsi" w:eastAsia="Batang" w:hAnsiTheme="minorHAnsi" w:cstheme="minorHAnsi" w:hint="eastAsia"/>
@@ -1763,14 +1559,12 @@
         </w:rPr>
         <w:t xml:space="preserve"> </w:t>
       </w:r>
-      <w:proofErr w:type="spellStart"/>
       <w:r>
         <w:rPr>
           <w:rFonts w:asciiTheme="minorHAnsi" w:eastAsia="Batang" w:hAnsiTheme="minorHAnsi" w:cstheme="minorHAnsi" w:hint="eastAsia"/>
         </w:rPr>
         <w:t>연습했었고</w:t>
       </w:r>
-      <w:proofErr w:type="spellEnd"/>
     </w:p>
     <w:p>
       <w:pPr>
@@ -1822,14 +1616,12 @@
         </w:rPr>
         <w:t xml:space="preserve"> </w:t>
       </w:r>
-      <w:proofErr w:type="spellStart"/>
       <w:r>
         <w:rPr>
           <w:rFonts w:asciiTheme="minorHAnsi" w:eastAsia="Batang" w:hAnsiTheme="minorHAnsi" w:cstheme="minorHAnsi" w:hint="eastAsia"/>
         </w:rPr>
         <w:t>돌아올때</w:t>
       </w:r>
-      <w:proofErr w:type="spellEnd"/>
       <w:r>
         <w:rPr>
           <w:rFonts w:asciiTheme="minorHAnsi" w:eastAsia="Batang" w:hAnsiTheme="minorHAnsi" w:cstheme="minorHAnsi" w:hint="eastAsia"/>
@@ -1848,14 +1640,12 @@
         </w:rPr>
         <w:t xml:space="preserve"> </w:t>
       </w:r>
-      <w:proofErr w:type="spellStart"/>
       <w:r>
         <w:rPr>
           <w:rFonts w:asciiTheme="minorHAnsi" w:eastAsia="Batang" w:hAnsiTheme="minorHAnsi" w:cstheme="minorHAnsi"/>
         </w:rPr>
         <w:t>pushup</w:t>
       </w:r>
-      <w:proofErr w:type="spellEnd"/>
       <w:r>
         <w:rPr>
           <w:rFonts w:asciiTheme="minorHAnsi" w:eastAsia="Batang" w:hAnsiTheme="minorHAnsi" w:cstheme="minorHAnsi" w:hint="eastAsia"/>
@@ -1964,14 +1754,12 @@
         </w:rPr>
         <w:t xml:space="preserve"> </w:t>
       </w:r>
-      <w:proofErr w:type="spellStart"/>
       <w:r>
         <w:rPr>
           <w:rFonts w:asciiTheme="minorHAnsi" w:eastAsia="Batang" w:hAnsiTheme="minorHAnsi" w:cstheme="minorHAnsi" w:hint="eastAsia"/>
         </w:rPr>
         <w:t>외었습니다</w:t>
       </w:r>
-      <w:proofErr w:type="spellEnd"/>
     </w:p>
     <w:p>
       <w:pPr>
@@ -2089,21 +1877,7 @@
         <w:rPr>
           <w:rFonts w:asciiTheme="minorHAnsi" w:eastAsia="Batang" w:hAnsiTheme="minorHAnsi" w:cstheme="minorHAnsi"/>
         </w:rPr>
-        <w:t xml:space="preserve"> This has been true at </w:t>
-      </w:r>
-      <w:proofErr w:type="spellStart"/>
-      <w:r>
-        <w:rPr>
-          <w:rFonts w:asciiTheme="minorHAnsi" w:eastAsia="Batang" w:hAnsiTheme="minorHAnsi" w:cstheme="minorHAnsi"/>
-        </w:rPr>
-        <w:t>sitemax</w:t>
-      </w:r>
-      <w:proofErr w:type="spellEnd"/>
-      <w:r>
-        <w:rPr>
-          <w:rFonts w:asciiTheme="minorHAnsi" w:eastAsia="Batang" w:hAnsiTheme="minorHAnsi" w:cstheme="minorHAnsi"/>
-        </w:rPr>
-        <w:t xml:space="preserve">. </w:t>
+        <w:t xml:space="preserve"> This has been true at sitemax. </w:t>
       </w:r>
     </w:p>
     <w:p>
@@ -2213,21 +1987,7 @@
         <w:rPr>
           <w:rFonts w:asciiTheme="minorHAnsi" w:eastAsia="Batang" w:hAnsiTheme="minorHAnsi" w:cstheme="minorHAnsi"/>
         </w:rPr>
-        <w:t xml:space="preserve"> from different departments. Together, we’ve built over 300 forms and I could use this experience and </w:t>
-      </w:r>
-      <w:proofErr w:type="spellStart"/>
-      <w:r>
-        <w:rPr>
-          <w:rFonts w:asciiTheme="minorHAnsi" w:eastAsia="Batang" w:hAnsiTheme="minorHAnsi" w:cstheme="minorHAnsi"/>
-        </w:rPr>
-        <w:t>experitise</w:t>
-      </w:r>
-      <w:proofErr w:type="spellEnd"/>
-      <w:r>
-        <w:rPr>
-          <w:rFonts w:asciiTheme="minorHAnsi" w:eastAsia="Batang" w:hAnsiTheme="minorHAnsi" w:cstheme="minorHAnsi"/>
-        </w:rPr>
-        <w:t xml:space="preserve"> in benefit of company</w:t>
+        <w:t xml:space="preserve"> from different departments. Together, we’ve built over 300 forms and I could use this experience and experitise in benefit of company</w:t>
       </w:r>
     </w:p>
     <w:p>
@@ -2273,33 +2033,11 @@
           <w:rFonts w:asciiTheme="minorHAnsi" w:eastAsia="Batang" w:hAnsiTheme="minorHAnsi" w:cstheme="minorHAnsi"/>
         </w:rPr>
       </w:pPr>
-      <w:proofErr w:type="spellStart"/>
-      <w:r>
-        <w:rPr>
-          <w:rFonts w:asciiTheme="minorHAnsi" w:eastAsia="Batang" w:hAnsiTheme="minorHAnsi" w:cstheme="minorHAnsi"/>
-        </w:rPr>
-        <w:t>Sitemax</w:t>
-      </w:r>
-      <w:proofErr w:type="spellEnd"/>
-      <w:r>
-        <w:rPr>
-          <w:rFonts w:asciiTheme="minorHAnsi" w:eastAsia="Batang" w:hAnsiTheme="minorHAnsi" w:cstheme="minorHAnsi"/>
-        </w:rPr>
-        <w:t xml:space="preserve"> 3 and </w:t>
-      </w:r>
-      <w:proofErr w:type="spellStart"/>
-      <w:r>
-        <w:rPr>
-          <w:rFonts w:asciiTheme="minorHAnsi" w:eastAsia="Batang" w:hAnsiTheme="minorHAnsi" w:cstheme="minorHAnsi"/>
-        </w:rPr>
-        <w:t>SiteMax</w:t>
-      </w:r>
-      <w:proofErr w:type="spellEnd"/>
-      <w:r>
-        <w:rPr>
-          <w:rFonts w:asciiTheme="minorHAnsi" w:eastAsia="Batang" w:hAnsiTheme="minorHAnsi" w:cstheme="minorHAnsi"/>
-        </w:rPr>
-        <w:t xml:space="preserve"> 3.5 applications</w:t>
+      <w:r>
+        <w:rPr>
+          <w:rFonts w:asciiTheme="minorHAnsi" w:eastAsia="Batang" w:hAnsiTheme="minorHAnsi" w:cstheme="minorHAnsi"/>
+        </w:rPr>
+        <w:t>Sitemax 3 and SiteMax 3.5 applications</w:t>
       </w:r>
     </w:p>
     <w:p>
@@ -2341,16 +2079,8 @@
         <w:rPr>
           <w:rFonts w:asciiTheme="minorHAnsi" w:eastAsia="Batang" w:hAnsiTheme="minorHAnsi" w:cstheme="minorHAnsi"/>
         </w:rPr>
-        <w:t xml:space="preserve">Improving UI of single page </w:t>
-      </w:r>
-      <w:proofErr w:type="spellStart"/>
-      <w:r>
-        <w:rPr>
-          <w:rFonts w:asciiTheme="minorHAnsi" w:eastAsia="Batang" w:hAnsiTheme="minorHAnsi" w:cstheme="minorHAnsi"/>
-        </w:rPr>
-        <w:t>appliations</w:t>
-      </w:r>
-      <w:proofErr w:type="spellEnd"/>
+        <w:t>Improving UI of single page appliations</w:t>
+      </w:r>
     </w:p>
     <w:p>
       <w:pPr>
@@ -2380,23 +2110,7 @@
           <w:rFonts w:asciiTheme="minorHAnsi" w:hAnsiTheme="minorHAnsi"/>
           <w:color w:val="000000" w:themeColor="text1"/>
         </w:rPr>
-        <w:t xml:space="preserve"> with proven history of self-learning in web development and securing a job at </w:t>
-      </w:r>
-      <w:proofErr w:type="spellStart"/>
-      <w:r>
-        <w:rPr>
-          <w:rFonts w:asciiTheme="minorHAnsi" w:hAnsiTheme="minorHAnsi"/>
-          <w:color w:val="000000" w:themeColor="text1"/>
-        </w:rPr>
-        <w:t>SiteMax</w:t>
-      </w:r>
-      <w:proofErr w:type="spellEnd"/>
-      <w:r>
-        <w:rPr>
-          <w:rFonts w:asciiTheme="minorHAnsi" w:hAnsiTheme="minorHAnsi"/>
-          <w:color w:val="000000" w:themeColor="text1"/>
-        </w:rPr>
-        <w:t xml:space="preserve"> Systems</w:t>
+        <w:t xml:space="preserve"> with proven history of self-learning in web development and securing a job at SiteMax Systems</w:t>
       </w:r>
     </w:p>
     <w:p>
@@ -2464,21 +2178,7 @@
         <w:rPr>
           <w:rFonts w:asciiTheme="minorHAnsi" w:eastAsia="Batang" w:hAnsiTheme="minorHAnsi" w:cstheme="minorHAnsi"/>
         </w:rPr>
-        <w:t xml:space="preserve">Story about building bash program for </w:t>
-      </w:r>
-      <w:proofErr w:type="spellStart"/>
-      <w:r>
-        <w:rPr>
-          <w:rFonts w:asciiTheme="minorHAnsi" w:eastAsia="Batang" w:hAnsiTheme="minorHAnsi" w:cstheme="minorHAnsi"/>
-        </w:rPr>
-        <w:t>sitemax</w:t>
-      </w:r>
-      <w:proofErr w:type="spellEnd"/>
-      <w:r>
-        <w:rPr>
-          <w:rFonts w:asciiTheme="minorHAnsi" w:eastAsia="Batang" w:hAnsiTheme="minorHAnsi" w:cstheme="minorHAnsi"/>
-        </w:rPr>
-        <w:t xml:space="preserve"> 3</w:t>
+        <w:t>Story about building bash program for sitemax 3</w:t>
       </w:r>
     </w:p>
     <w:p>
@@ -2691,23 +2391,7 @@
           <w:rFonts w:asciiTheme="minorHAnsi" w:hAnsiTheme="minorHAnsi"/>
           <w:color w:val="000000" w:themeColor="text1"/>
         </w:rPr>
-        <w:t xml:space="preserve">I have proven history of self-learning which I love and securing a job at </w:t>
-      </w:r>
-      <w:proofErr w:type="spellStart"/>
-      <w:r>
-        <w:rPr>
-          <w:rFonts w:asciiTheme="minorHAnsi" w:hAnsiTheme="minorHAnsi"/>
-          <w:color w:val="000000" w:themeColor="text1"/>
-        </w:rPr>
-        <w:t>SiteMax</w:t>
-      </w:r>
-      <w:proofErr w:type="spellEnd"/>
-      <w:r>
-        <w:rPr>
-          <w:rFonts w:asciiTheme="minorHAnsi" w:hAnsiTheme="minorHAnsi"/>
-          <w:color w:val="000000" w:themeColor="text1"/>
-        </w:rPr>
-        <w:t xml:space="preserve"> Systems</w:t>
+        <w:t>I have proven history of self-learning which I love and securing a job at SiteMax Systems</w:t>
       </w:r>
     </w:p>
     <w:p>
@@ -2729,17 +2413,8 @@
           <w:rFonts w:asciiTheme="minorHAnsi" w:hAnsiTheme="minorHAnsi"/>
           <w:color w:val="000000" w:themeColor="text1"/>
         </w:rPr>
-        <w:t xml:space="preserve">Story about Getting a job at </w:t>
-      </w:r>
-      <w:proofErr w:type="spellStart"/>
-      <w:r>
-        <w:rPr>
-          <w:rFonts w:asciiTheme="minorHAnsi" w:hAnsiTheme="minorHAnsi"/>
-          <w:color w:val="000000" w:themeColor="text1"/>
-        </w:rPr>
-        <w:t>SiteMax</w:t>
-      </w:r>
-      <w:proofErr w:type="spellEnd"/>
+        <w:t>Story about Getting a job at SiteMax</w:t>
+      </w:r>
     </w:p>
     <w:p>
       <w:pPr>
@@ -2760,17 +2435,8 @@
           <w:rFonts w:asciiTheme="minorHAnsi" w:hAnsiTheme="minorHAnsi"/>
           <w:color w:val="000000" w:themeColor="text1"/>
         </w:rPr>
-        <w:t xml:space="preserve">Story about practicing Algorithm at </w:t>
-      </w:r>
-      <w:proofErr w:type="spellStart"/>
-      <w:r>
-        <w:rPr>
-          <w:rFonts w:asciiTheme="minorHAnsi" w:hAnsiTheme="minorHAnsi"/>
-          <w:color w:val="000000" w:themeColor="text1"/>
-        </w:rPr>
-        <w:t>SiteMax</w:t>
-      </w:r>
-      <w:proofErr w:type="spellEnd"/>
+        <w:t>Story about practicing Algorithm at SiteMax</w:t>
+      </w:r>
     </w:p>
     <w:p>
       <w:pPr>
@@ -2814,6 +2480,45 @@
           <w:szCs w:val="32"/>
         </w:rPr>
         <w:t>Where do you see yourself in 5 years?</w:t>
+      </w:r>
+    </w:p>
+    <w:p>
+      <w:pPr>
+        <w:rPr>
+          <w:rFonts w:asciiTheme="minorHAnsi" w:hAnsiTheme="minorHAnsi"/>
+          <w:color w:val="000000" w:themeColor="text1"/>
+        </w:rPr>
+      </w:pPr>
+    </w:p>
+    <w:p>
+      <w:pPr>
+        <w:rPr>
+          <w:rFonts w:asciiTheme="minorHAnsi" w:hAnsiTheme="minorHAnsi"/>
+          <w:color w:val="000000" w:themeColor="text1"/>
+        </w:rPr>
+      </w:pPr>
+      <w:r>
+        <w:rPr>
+          <w:rFonts w:asciiTheme="minorHAnsi" w:hAnsiTheme="minorHAnsi"/>
+          <w:color w:val="000000" w:themeColor="text1"/>
+        </w:rPr>
+        <w:t xml:space="preserve">First Practice: </w:t>
+      </w:r>
+      <w:hyperlink r:id="rId10" w:history="1">
+        <w:r>
+          <w:rPr>
+            <w:rStyle w:val="Hyperlink"/>
+            <w:rFonts w:asciiTheme="minorHAnsi" w:hAnsiTheme="minorHAnsi"/>
+          </w:rPr>
+          <w:t>https://app.biginterview.com/s/4e19f3e295</w:t>
+        </w:r>
+      </w:hyperlink>
+      <w:r>
+        <w:rPr>
+          <w:rFonts w:asciiTheme="minorHAnsi" w:hAnsiTheme="minorHAnsi"/>
+          <w:color w:val="000000" w:themeColor="text1"/>
+        </w:rPr>
+        <w:t xml:space="preserve"> </w:t>
       </w:r>
     </w:p>
     <w:p>
@@ -2905,23 +2610,8 @@
           <w:rFonts w:asciiTheme="minorHAnsi" w:hAnsiTheme="minorHAnsi"/>
           <w:color w:val="000000" w:themeColor="text1"/>
         </w:rPr>
-        <w:t xml:space="preserve">I want to work for an organization where I grow my career as software </w:t>
-      </w:r>
-      <w:proofErr w:type="gramStart"/>
-      <w:r>
-        <w:rPr>
-          <w:rFonts w:asciiTheme="minorHAnsi" w:hAnsiTheme="minorHAnsi"/>
-          <w:color w:val="000000" w:themeColor="text1"/>
-        </w:rPr>
-        <w:t>engineer, and</w:t>
-      </w:r>
-      <w:proofErr w:type="gramEnd"/>
-      <w:r>
-        <w:rPr>
-          <w:rFonts w:asciiTheme="minorHAnsi" w:hAnsiTheme="minorHAnsi"/>
-          <w:color w:val="000000" w:themeColor="text1"/>
-        </w:rPr>
-        <w:t xml:space="preserve"> be acknowledged that I am a valuable senior engineer.</w:t>
+        <w:lastRenderedPageBreak/>
+        <w:t>I want to work for an organization where I grow my career as software engineer, and be acknowledged that I am a valuable senior engineer.</w:t>
       </w:r>
     </w:p>
     <w:p>
@@ -3168,17 +2858,8 @@
           <w:rFonts w:asciiTheme="minorHAnsi" w:hAnsiTheme="minorHAnsi"/>
           <w:color w:val="000000" w:themeColor="text1"/>
         </w:rPr>
-        <w:t xml:space="preserve">What qualities do you think are most important for someone to excel in this </w:t>
-      </w:r>
-      <w:proofErr w:type="gramStart"/>
-      <w:r>
-        <w:rPr>
-          <w:rFonts w:asciiTheme="minorHAnsi" w:hAnsiTheme="minorHAnsi"/>
-          <w:color w:val="000000" w:themeColor="text1"/>
-        </w:rPr>
-        <w:t>position</w:t>
-      </w:r>
-      <w:proofErr w:type="gramEnd"/>
+        <w:t>What qualities do you think are most important for someone to excel in this position</w:t>
+      </w:r>
     </w:p>
     <w:p>
       <w:pPr>
@@ -3305,17 +2986,9 @@
     </w:p>
     <w:p>
       <w:r>
-        <w:t xml:space="preserve">First </w:t>
-      </w:r>
-      <w:proofErr w:type="gramStart"/>
-      <w:r>
-        <w:t>Practice :</w:t>
-      </w:r>
-      <w:proofErr w:type="gramEnd"/>
-      <w:r>
-        <w:t xml:space="preserve"> </w:t>
-      </w:r>
-      <w:hyperlink r:id="rId10" w:history="1">
+        <w:t xml:space="preserve">First Practice : </w:t>
+      </w:r>
+      <w:hyperlink r:id="rId11" w:history="1">
         <w:r>
           <w:rPr>
             <w:rStyle w:val="Hyperlink"/>
@@ -3338,7 +3011,7 @@
       <w:r>
         <w:t xml:space="preserve">Second Practice: </w:t>
       </w:r>
-      <w:hyperlink r:id="rId11" w:history="1">
+      <w:hyperlink r:id="rId12" w:history="1">
         <w:r>
           <w:rPr>
             <w:rStyle w:val="Hyperlink"/>
@@ -3360,7 +3033,7 @@
       <w:r>
         <w:t xml:space="preserve"> Practice: </w:t>
       </w:r>
-      <w:hyperlink r:id="rId12" w:history="1">
+      <w:hyperlink r:id="rId13" w:history="1">
         <w:r>
           <w:rPr>
             <w:rStyle w:val="Hyperlink"/>
@@ -3412,43 +3085,7 @@
           <w:szCs w:val="28"/>
         </w:rPr>
         <w:tab/>
-        <w:t xml:space="preserve"> experience. For the past 2 years in my previous workplace in </w:t>
-      </w:r>
-      <w:proofErr w:type="spellStart"/>
-      <w:r>
-        <w:rPr>
-          <w:rFonts w:asciiTheme="minorHAnsi" w:hAnsiTheme="minorHAnsi" w:cstheme="minorHAnsi"/>
-          <w:sz w:val="28"/>
-          <w:szCs w:val="28"/>
-        </w:rPr>
-        <w:t>SiteMax</w:t>
-      </w:r>
-      <w:proofErr w:type="spellEnd"/>
-      <w:r>
-        <w:rPr>
-          <w:rFonts w:asciiTheme="minorHAnsi" w:hAnsiTheme="minorHAnsi" w:cstheme="minorHAnsi"/>
-          <w:sz w:val="28"/>
-          <w:szCs w:val="28"/>
-        </w:rPr>
-        <w:t xml:space="preserve"> Systems Inc, I was responsible of developing and maintaining the features of the </w:t>
-      </w:r>
-      <w:proofErr w:type="spellStart"/>
-      <w:r>
-        <w:rPr>
-          <w:rFonts w:asciiTheme="minorHAnsi" w:hAnsiTheme="minorHAnsi" w:cstheme="minorHAnsi"/>
-          <w:sz w:val="28"/>
-          <w:szCs w:val="28"/>
-        </w:rPr>
-        <w:t>SiteMax</w:t>
-      </w:r>
-      <w:proofErr w:type="spellEnd"/>
-      <w:r>
-        <w:rPr>
-          <w:rFonts w:asciiTheme="minorHAnsi" w:hAnsiTheme="minorHAnsi" w:cstheme="minorHAnsi"/>
-          <w:sz w:val="28"/>
-          <w:szCs w:val="28"/>
-        </w:rPr>
-        <w:t xml:space="preserve"> system.</w:t>
+        <w:t xml:space="preserve"> experience. For the past 2 years in my previous workplace in SiteMax Systems Inc, I was responsible of developing and maintaining the features of the SiteMax system.</w:t>
       </w:r>
     </w:p>
     <w:p>
@@ -3480,93 +3117,38 @@
           <w:color w:val="1F314A"/>
           <w:shd w:val="clear" w:color="auto" w:fill="F2F7FE"/>
         </w:rPr>
-        <w:t xml:space="preserve">For the past two years, I worked with my teammates from different </w:t>
-      </w:r>
-      <w:proofErr w:type="spellStart"/>
-      <w:r>
+        <w:t>For the past two years, I worked with my teammates from different departemnts and built over 300 angularJS based single page applications, and maintained over  2000 of them. As well, I assisted my senior developers with developer There I was praised by my team members for building beautiful applications that delights customers and lots of fist bumps and high fives.</w:t>
+      </w:r>
+    </w:p>
+    <w:p>
+      <w:pPr>
+        <w:tabs>
+          <w:tab w:val="left" w:pos="6440"/>
+        </w:tabs>
         <w:rPr>
           <w:rFonts w:ascii="Arial" w:hAnsi="Arial" w:cs="Arial"/>
           <w:color w:val="1F314A"/>
           <w:shd w:val="clear" w:color="auto" w:fill="F2F7FE"/>
         </w:rPr>
-        <w:t>departemnts</w:t>
-      </w:r>
-      <w:proofErr w:type="spellEnd"/>
-      <w:r>
+      </w:pPr>
+    </w:p>
+    <w:p>
+      <w:pPr>
+        <w:tabs>
+          <w:tab w:val="left" w:pos="6440"/>
+        </w:tabs>
         <w:rPr>
           <w:rFonts w:ascii="Arial" w:hAnsi="Arial" w:cs="Arial"/>
           <w:color w:val="1F314A"/>
           <w:shd w:val="clear" w:color="auto" w:fill="F2F7FE"/>
         </w:rPr>
-        <w:t xml:space="preserve"> and built over 300 </w:t>
-      </w:r>
-      <w:proofErr w:type="spellStart"/>
+      </w:pPr>
       <w:r>
         <w:rPr>
           <w:rFonts w:ascii="Arial" w:hAnsi="Arial" w:cs="Arial"/>
           <w:color w:val="1F314A"/>
           <w:shd w:val="clear" w:color="auto" w:fill="F2F7FE"/>
         </w:rPr>
-        <w:t>angularJS</w:t>
-      </w:r>
-      <w:proofErr w:type="spellEnd"/>
-      <w:r>
-        <w:rPr>
-          <w:rFonts w:ascii="Arial" w:hAnsi="Arial" w:cs="Arial"/>
-          <w:color w:val="1F314A"/>
-          <w:shd w:val="clear" w:color="auto" w:fill="F2F7FE"/>
-        </w:rPr>
-        <w:t xml:space="preserve"> based single page applications, and maintained </w:t>
-      </w:r>
-      <w:proofErr w:type="gramStart"/>
-      <w:r>
-        <w:rPr>
-          <w:rFonts w:ascii="Arial" w:hAnsi="Arial" w:cs="Arial"/>
-          <w:color w:val="1F314A"/>
-          <w:shd w:val="clear" w:color="auto" w:fill="F2F7FE"/>
-        </w:rPr>
-        <w:t>over  2000</w:t>
-      </w:r>
-      <w:proofErr w:type="gramEnd"/>
-      <w:r>
-        <w:rPr>
-          <w:rFonts w:ascii="Arial" w:hAnsi="Arial" w:cs="Arial"/>
-          <w:color w:val="1F314A"/>
-          <w:shd w:val="clear" w:color="auto" w:fill="F2F7FE"/>
-        </w:rPr>
-        <w:t xml:space="preserve"> of them. As well, I assisted my senior developers with developer There I was praised by my team members for building beautiful applications that delights customers and lots of fist bumps and high fives.</w:t>
-      </w:r>
-    </w:p>
-    <w:p>
-      <w:pPr>
-        <w:tabs>
-          <w:tab w:val="left" w:pos="6440"/>
-        </w:tabs>
-        <w:rPr>
-          <w:rFonts w:ascii="Arial" w:hAnsi="Arial" w:cs="Arial"/>
-          <w:color w:val="1F314A"/>
-          <w:shd w:val="clear" w:color="auto" w:fill="F2F7FE"/>
-        </w:rPr>
-      </w:pPr>
-    </w:p>
-    <w:p>
-      <w:pPr>
-        <w:tabs>
-          <w:tab w:val="left" w:pos="6440"/>
-        </w:tabs>
-        <w:rPr>
-          <w:rFonts w:ascii="Arial" w:hAnsi="Arial" w:cs="Arial"/>
-          <w:color w:val="1F314A"/>
-          <w:shd w:val="clear" w:color="auto" w:fill="F2F7FE"/>
-        </w:rPr>
-      </w:pPr>
-      <w:r>
-        <w:rPr>
-          <w:rFonts w:ascii="Arial" w:hAnsi="Arial" w:cs="Arial"/>
-          <w:color w:val="1F314A"/>
-          <w:shd w:val="clear" w:color="auto" w:fill="F2F7FE"/>
-        </w:rPr>
-        <w:lastRenderedPageBreak/>
         <w:t xml:space="preserve">Over the years, I felt the need for better growth and opportunities. I’ve been practicing over the years, and now that I am ready for a new role, this position </w:t>
       </w:r>
       <w:r>
@@ -3724,7 +3306,7 @@
                     <pic:cNvPicPr/>
                   </pic:nvPicPr>
                   <pic:blipFill>
-                    <a:blip r:embed="rId13"/>
+                    <a:blip r:embed="rId14"/>
                     <a:stretch>
                       <a:fillRect/>
                     </a:stretch>
@@ -3841,25 +3423,7 @@
           <w:color w:val="1F314A"/>
           <w:shd w:val="clear" w:color="auto" w:fill="F2F7FE"/>
         </w:rPr>
-        <w:t xml:space="preserve">I want to work in the environment of </w:t>
-      </w:r>
-      <w:proofErr w:type="gramStart"/>
-      <w:r>
-        <w:rPr>
-          <w:rFonts w:ascii="Arial" w:hAnsi="Arial" w:cs="Arial"/>
-          <w:color w:val="1F314A"/>
-          <w:shd w:val="clear" w:color="auto" w:fill="F2F7FE"/>
-        </w:rPr>
-        <w:t>learning</w:t>
-      </w:r>
-      <w:proofErr w:type="gramEnd"/>
-      <w:r>
-        <w:rPr>
-          <w:rFonts w:ascii="Arial" w:hAnsi="Arial" w:cs="Arial"/>
-          <w:color w:val="1F314A"/>
-          <w:shd w:val="clear" w:color="auto" w:fill="F2F7FE"/>
-        </w:rPr>
-        <w:t xml:space="preserve"> so I become better developer day after day</w:t>
+        <w:t>I want to work in the environment of learning so I become better developer day after day</w:t>
       </w:r>
     </w:p>
     <w:p>
@@ -3909,43 +3473,7 @@
           <w:color w:val="1F314A"/>
           <w:shd w:val="clear" w:color="auto" w:fill="F2F7FE"/>
         </w:rPr>
-        <w:t xml:space="preserve">The job description </w:t>
-      </w:r>
-      <w:proofErr w:type="spellStart"/>
-      <w:r>
-        <w:rPr>
-          <w:rFonts w:ascii="Arial" w:hAnsi="Arial" w:cs="Arial"/>
-          <w:color w:val="1F314A"/>
-          <w:shd w:val="clear" w:color="auto" w:fill="F2F7FE"/>
-        </w:rPr>
-        <w:t>empahasizes</w:t>
-      </w:r>
-      <w:proofErr w:type="spellEnd"/>
-      <w:r>
-        <w:rPr>
-          <w:rFonts w:ascii="Arial" w:hAnsi="Arial" w:cs="Arial"/>
-          <w:color w:val="1F314A"/>
-          <w:shd w:val="clear" w:color="auto" w:fill="F2F7FE"/>
-        </w:rPr>
-        <w:t xml:space="preserve"> two qualities --- passion for </w:t>
-      </w:r>
-      <w:proofErr w:type="gramStart"/>
-      <w:r>
-        <w:rPr>
-          <w:rFonts w:ascii="Arial" w:hAnsi="Arial" w:cs="Arial"/>
-          <w:color w:val="1F314A"/>
-          <w:shd w:val="clear" w:color="auto" w:fill="F2F7FE"/>
-        </w:rPr>
-        <w:t>learning,  and</w:t>
-      </w:r>
-      <w:proofErr w:type="gramEnd"/>
-      <w:r>
-        <w:rPr>
-          <w:rFonts w:ascii="Arial" w:hAnsi="Arial" w:cs="Arial"/>
-          <w:color w:val="1F314A"/>
-          <w:shd w:val="clear" w:color="auto" w:fill="F2F7FE"/>
-        </w:rPr>
-        <w:t xml:space="preserve"> obsessed with delivering customer value</w:t>
+        <w:t>The job description empahasizes two qualities --- passion for learning,  and obsessed with delivering customer value</w:t>
       </w:r>
     </w:p>
     <w:p>

</xml_diff>

<commit_message>
feat: Add progress #8 'Auth0'
</commit_message>
<xml_diff>
--- a/big-interview/auth0/summary notes.docx
+++ b/big-interview/auth0/summary notes.docx
@@ -3022,11 +3022,6 @@
       </w:hyperlink>
     </w:p>
     <w:p>
-      <w:pPr>
-        <w:rPr>
-          <w:rFonts w:eastAsiaTheme="majorEastAsia"/>
-        </w:rPr>
-      </w:pPr>
       <w:r>
         <w:t>Third</w:t>
       </w:r>
@@ -3047,9 +3042,21 @@
     </w:p>
     <w:p>
       <w:r>
+        <w:t xml:space="preserve">Fourth Practice : </w:t>
+      </w:r>
+      <w:hyperlink r:id="rId14" w:history="1">
+        <w:r>
+          <w:rPr>
+            <w:rStyle w:val="Hyperlink"/>
+          </w:rPr>
+          <w:t>https://app.biginterview.com/s/3f4d1378e6</w:t>
+        </w:r>
+      </w:hyperlink>
+      <w:r>
         <w:t xml:space="preserve"> </w:t>
       </w:r>
     </w:p>
+    <w:p/>
     <w:p>
       <w:pPr>
         <w:tabs>
@@ -3117,7 +3124,16 @@
           <w:color w:val="1F314A"/>
           <w:shd w:val="clear" w:color="auto" w:fill="F2F7FE"/>
         </w:rPr>
-        <w:t>For the past two years, I worked with my teammates from different departemnts and built over 300 angularJS based single page applications, and maintained over  2000 of them. As well, I assisted my senior developers with developer There I was praised by my team members for building beautiful applications that delights customers and lots of fist bumps and high fives.</w:t>
+        <w:t xml:space="preserve">For the past two years, I worked with my teammates from different departemnts and built over 300 angularJS based single page applications, and maintained over  2000 of them. As well, I assisted my senior developers with developer There I was praised by </w:t>
+      </w:r>
+      <w:r>
+        <w:rPr>
+          <w:rFonts w:ascii="Arial" w:hAnsi="Arial" w:cs="Arial"/>
+          <w:color w:val="1F314A"/>
+          <w:shd w:val="clear" w:color="auto" w:fill="F2F7FE"/>
+        </w:rPr>
+        <w:lastRenderedPageBreak/>
+        <w:t>my team members for building beautiful applications that delights customers and lots of fist bumps and high fives.</w:t>
       </w:r>
     </w:p>
     <w:p>
@@ -3306,7 +3322,7 @@
                     <pic:cNvPicPr/>
                   </pic:nvPicPr>
                   <pic:blipFill>
-                    <a:blip r:embed="rId14"/>
+                    <a:blip r:embed="rId15"/>
                     <a:stretch>
                       <a:fillRect/>
                     </a:stretch>
@@ -3473,6 +3489,7 @@
           <w:color w:val="1F314A"/>
           <w:shd w:val="clear" w:color="auto" w:fill="F2F7FE"/>
         </w:rPr>
+        <w:lastRenderedPageBreak/>
         <w:t>The job description empahasizes two qualities --- passion for learning,  and obsessed with delivering customer value</w:t>
       </w:r>
     </w:p>
@@ -3498,7 +3515,6 @@
           <w:color w:val="1F314A"/>
           <w:shd w:val="clear" w:color="auto" w:fill="F2F7FE"/>
         </w:rPr>
-        <w:lastRenderedPageBreak/>
         <w:t>I really feel that this organization is the place where I could excel</w:t>
       </w:r>
       <w:r>
@@ -6627,7 +6643,7 @@
   <w:style w:type="paragraph" w:default="1" w:styleId="Normal">
     <w:name w:val="Normal"/>
     <w:qFormat/>
-    <w:rsid w:val="009E57F1"/>
+    <w:rsid w:val="007B6EFF"/>
     <w:rPr>
       <w:rFonts w:ascii="Times New Roman" w:eastAsia="Times New Roman" w:hAnsi="Times New Roman" w:cs="Times New Roman"/>
     </w:rPr>

</xml_diff>

<commit_message>
feat: Add progress 'Chat Application'
</commit_message>
<xml_diff>
--- a/big-interview/auth0/summary notes.docx
+++ b/big-interview/auth0/summary notes.docx
@@ -251,7 +251,25 @@
           <w:sz w:val="28"/>
           <w:szCs w:val="28"/>
         </w:rPr>
-        <w:t>I worked at Sitemax Systems from January 2018 to December 2019 as Junior Front End Developer</w:t>
+        <w:t xml:space="preserve">I worked at </w:t>
+      </w:r>
+      <w:proofErr w:type="spellStart"/>
+      <w:r>
+        <w:rPr>
+          <w:rFonts w:asciiTheme="minorHAnsi" w:hAnsiTheme="minorHAnsi" w:cstheme="minorHAnsi"/>
+          <w:sz w:val="28"/>
+          <w:szCs w:val="28"/>
+        </w:rPr>
+        <w:t>Sitemax</w:t>
+      </w:r>
+      <w:proofErr w:type="spellEnd"/>
+      <w:r>
+        <w:rPr>
+          <w:rFonts w:asciiTheme="minorHAnsi" w:hAnsiTheme="minorHAnsi" w:cstheme="minorHAnsi"/>
+          <w:sz w:val="28"/>
+          <w:szCs w:val="28"/>
+        </w:rPr>
+        <w:t xml:space="preserve"> Systems from January 2018 to December 2019 as Junior Front End Developer</w:t>
       </w:r>
     </w:p>
     <w:p>
@@ -273,7 +291,25 @@
           <w:sz w:val="28"/>
           <w:szCs w:val="28"/>
         </w:rPr>
-        <w:t>There I was responsible for developing and maintaining features of the SiteMax Systems</w:t>
+        <w:t xml:space="preserve">There I was responsible for developing and maintaining features of the </w:t>
+      </w:r>
+      <w:proofErr w:type="spellStart"/>
+      <w:r>
+        <w:rPr>
+          <w:rFonts w:asciiTheme="minorHAnsi" w:hAnsiTheme="minorHAnsi" w:cstheme="minorHAnsi"/>
+          <w:sz w:val="28"/>
+          <w:szCs w:val="28"/>
+        </w:rPr>
+        <w:t>SiteMax</w:t>
+      </w:r>
+      <w:proofErr w:type="spellEnd"/>
+      <w:r>
+        <w:rPr>
+          <w:rFonts w:asciiTheme="minorHAnsi" w:hAnsiTheme="minorHAnsi" w:cstheme="minorHAnsi"/>
+          <w:sz w:val="28"/>
+          <w:szCs w:val="28"/>
+        </w:rPr>
+        <w:t xml:space="preserve"> Systems</w:t>
       </w:r>
     </w:p>
     <w:p>
@@ -295,15 +331,87 @@
           <w:sz w:val="28"/>
           <w:szCs w:val="28"/>
         </w:rPr>
-        <w:t xml:space="preserve">I assisted with the development of SItemax’s mission critical Sitemax 3 and Sitemax 3.5 mobile application, and </w:t>
-      </w:r>
+        <w:t xml:space="preserve">I assisted with the development of </w:t>
+      </w:r>
+      <w:proofErr w:type="spellStart"/>
       <w:r>
         <w:rPr>
           <w:rFonts w:asciiTheme="minorHAnsi" w:hAnsiTheme="minorHAnsi" w:cstheme="minorHAnsi"/>
           <w:sz w:val="28"/>
           <w:szCs w:val="28"/>
         </w:rPr>
-        <w:t xml:space="preserve">I took leadership so the company’s </w:t>
+        <w:t>SItemax’s</w:t>
+      </w:r>
+      <w:proofErr w:type="spellEnd"/>
+      <w:r>
+        <w:rPr>
+          <w:rFonts w:asciiTheme="minorHAnsi" w:hAnsiTheme="minorHAnsi" w:cstheme="minorHAnsi"/>
+          <w:sz w:val="28"/>
+          <w:szCs w:val="28"/>
+        </w:rPr>
+        <w:t xml:space="preserve"> mission critical </w:t>
+      </w:r>
+      <w:proofErr w:type="spellStart"/>
+      <w:r>
+        <w:rPr>
+          <w:rFonts w:asciiTheme="minorHAnsi" w:hAnsiTheme="minorHAnsi" w:cstheme="minorHAnsi"/>
+          <w:sz w:val="28"/>
+          <w:szCs w:val="28"/>
+        </w:rPr>
+        <w:t>Sitemax</w:t>
+      </w:r>
+      <w:proofErr w:type="spellEnd"/>
+      <w:r>
+        <w:rPr>
+          <w:rFonts w:asciiTheme="minorHAnsi" w:hAnsiTheme="minorHAnsi" w:cstheme="minorHAnsi"/>
+          <w:sz w:val="28"/>
+          <w:szCs w:val="28"/>
+        </w:rPr>
+        <w:t xml:space="preserve"> 3 and </w:t>
+      </w:r>
+      <w:proofErr w:type="spellStart"/>
+      <w:r>
+        <w:rPr>
+          <w:rFonts w:asciiTheme="minorHAnsi" w:hAnsiTheme="minorHAnsi" w:cstheme="minorHAnsi"/>
+          <w:sz w:val="28"/>
+          <w:szCs w:val="28"/>
+        </w:rPr>
+        <w:t>Sitemax</w:t>
+      </w:r>
+      <w:proofErr w:type="spellEnd"/>
+      <w:r>
+        <w:rPr>
+          <w:rFonts w:asciiTheme="minorHAnsi" w:hAnsiTheme="minorHAnsi" w:cstheme="minorHAnsi"/>
+          <w:sz w:val="28"/>
+          <w:szCs w:val="28"/>
+        </w:rPr>
+        <w:t xml:space="preserve"> 3.5 mobile application, and </w:t>
+      </w:r>
+      <w:r>
+        <w:rPr>
+          <w:rFonts w:asciiTheme="minorHAnsi" w:hAnsiTheme="minorHAnsi" w:cstheme="minorHAnsi"/>
+          <w:sz w:val="28"/>
+          <w:szCs w:val="28"/>
+        </w:rPr>
+        <w:t xml:space="preserve">I took </w:t>
+      </w:r>
+      <w:proofErr w:type="gramStart"/>
+      <w:r>
+        <w:rPr>
+          <w:rFonts w:asciiTheme="minorHAnsi" w:hAnsiTheme="minorHAnsi" w:cstheme="minorHAnsi"/>
+          <w:sz w:val="28"/>
+          <w:szCs w:val="28"/>
+        </w:rPr>
+        <w:t>leadership</w:t>
+      </w:r>
+      <w:proofErr w:type="gramEnd"/>
+      <w:r>
+        <w:rPr>
+          <w:rFonts w:asciiTheme="minorHAnsi" w:hAnsiTheme="minorHAnsi" w:cstheme="minorHAnsi"/>
+          <w:sz w:val="28"/>
+          <w:szCs w:val="28"/>
+        </w:rPr>
+        <w:t xml:space="preserve"> so the company’s </w:t>
       </w:r>
       <w:r>
         <w:rPr>
@@ -351,7 +459,25 @@
           <w:sz w:val="28"/>
           <w:szCs w:val="28"/>
         </w:rPr>
-        <w:t>I developed, and made sure that the app looked great and delivered on time so the clients would join and stay. During that time, I developed over 300 single page angularJS based applications and maintained over 2000 of them.</w:t>
+        <w:t xml:space="preserve">I developed, and made sure that the app looked great and delivered on time so the clients would join and stay. During that time, I developed over 300 single page </w:t>
+      </w:r>
+      <w:proofErr w:type="spellStart"/>
+      <w:r>
+        <w:rPr>
+          <w:rFonts w:asciiTheme="minorHAnsi" w:hAnsiTheme="minorHAnsi" w:cstheme="minorHAnsi"/>
+          <w:sz w:val="28"/>
+          <w:szCs w:val="28"/>
+        </w:rPr>
+        <w:t>angularJS</w:t>
+      </w:r>
+      <w:proofErr w:type="spellEnd"/>
+      <w:r>
+        <w:rPr>
+          <w:rFonts w:asciiTheme="minorHAnsi" w:hAnsiTheme="minorHAnsi" w:cstheme="minorHAnsi"/>
+          <w:sz w:val="28"/>
+          <w:szCs w:val="28"/>
+        </w:rPr>
+        <w:t xml:space="preserve"> based applications and maintained over 2000 of them.</w:t>
       </w:r>
     </w:p>
     <w:p>
@@ -667,7 +793,21 @@
         <w:rPr>
           <w:rFonts w:asciiTheme="minorHAnsi" w:eastAsia="Batang" w:hAnsiTheme="minorHAnsi" w:cstheme="minorHAnsi"/>
         </w:rPr>
-        <w:t xml:space="preserve"> This has been true at sitemax. </w:t>
+        <w:t xml:space="preserve"> This has been true at </w:t>
+      </w:r>
+      <w:proofErr w:type="spellStart"/>
+      <w:r>
+        <w:rPr>
+          <w:rFonts w:asciiTheme="minorHAnsi" w:eastAsia="Batang" w:hAnsiTheme="minorHAnsi" w:cstheme="minorHAnsi"/>
+        </w:rPr>
+        <w:t>sitemax</w:t>
+      </w:r>
+      <w:proofErr w:type="spellEnd"/>
+      <w:r>
+        <w:rPr>
+          <w:rFonts w:asciiTheme="minorHAnsi" w:eastAsia="Batang" w:hAnsiTheme="minorHAnsi" w:cstheme="minorHAnsi"/>
+        </w:rPr>
+        <w:t xml:space="preserve">. </w:t>
       </w:r>
     </w:p>
     <w:p>
@@ -777,7 +917,21 @@
         <w:rPr>
           <w:rFonts w:asciiTheme="minorHAnsi" w:eastAsia="Batang" w:hAnsiTheme="minorHAnsi" w:cstheme="minorHAnsi"/>
         </w:rPr>
-        <w:t xml:space="preserve"> from different departments. Together, we’ve built over 300 forms and I could use this experience and experitise in benefit of company</w:t>
+        <w:t xml:space="preserve"> from different departments. Together, we’ve built over 300 forms and I could use this experience and </w:t>
+      </w:r>
+      <w:proofErr w:type="spellStart"/>
+      <w:r>
+        <w:rPr>
+          <w:rFonts w:asciiTheme="minorHAnsi" w:eastAsia="Batang" w:hAnsiTheme="minorHAnsi" w:cstheme="minorHAnsi"/>
+        </w:rPr>
+        <w:t>experitise</w:t>
+      </w:r>
+      <w:proofErr w:type="spellEnd"/>
+      <w:r>
+        <w:rPr>
+          <w:rFonts w:asciiTheme="minorHAnsi" w:eastAsia="Batang" w:hAnsiTheme="minorHAnsi" w:cstheme="minorHAnsi"/>
+        </w:rPr>
+        <w:t xml:space="preserve"> in benefit of company</w:t>
       </w:r>
     </w:p>
     <w:p>
@@ -823,11 +977,33 @@
           <w:rFonts w:asciiTheme="minorHAnsi" w:eastAsia="Batang" w:hAnsiTheme="minorHAnsi" w:cstheme="minorHAnsi"/>
         </w:rPr>
       </w:pPr>
-      <w:r>
-        <w:rPr>
-          <w:rFonts w:asciiTheme="minorHAnsi" w:eastAsia="Batang" w:hAnsiTheme="minorHAnsi" w:cstheme="minorHAnsi"/>
-        </w:rPr>
-        <w:t>Sitemax 3 and SiteMax 3.5 applications</w:t>
+      <w:proofErr w:type="spellStart"/>
+      <w:r>
+        <w:rPr>
+          <w:rFonts w:asciiTheme="minorHAnsi" w:eastAsia="Batang" w:hAnsiTheme="minorHAnsi" w:cstheme="minorHAnsi"/>
+        </w:rPr>
+        <w:t>Sitemax</w:t>
+      </w:r>
+      <w:proofErr w:type="spellEnd"/>
+      <w:r>
+        <w:rPr>
+          <w:rFonts w:asciiTheme="minorHAnsi" w:eastAsia="Batang" w:hAnsiTheme="minorHAnsi" w:cstheme="minorHAnsi"/>
+        </w:rPr>
+        <w:t xml:space="preserve"> 3 and </w:t>
+      </w:r>
+      <w:proofErr w:type="spellStart"/>
+      <w:r>
+        <w:rPr>
+          <w:rFonts w:asciiTheme="minorHAnsi" w:eastAsia="Batang" w:hAnsiTheme="minorHAnsi" w:cstheme="minorHAnsi"/>
+        </w:rPr>
+        <w:t>SiteMax</w:t>
+      </w:r>
+      <w:proofErr w:type="spellEnd"/>
+      <w:r>
+        <w:rPr>
+          <w:rFonts w:asciiTheme="minorHAnsi" w:eastAsia="Batang" w:hAnsiTheme="minorHAnsi" w:cstheme="minorHAnsi"/>
+        </w:rPr>
+        <w:t xml:space="preserve"> 3.5 applications</w:t>
       </w:r>
     </w:p>
     <w:p>
@@ -869,8 +1045,16 @@
         <w:rPr>
           <w:rFonts w:asciiTheme="minorHAnsi" w:eastAsia="Batang" w:hAnsiTheme="minorHAnsi" w:cstheme="minorHAnsi"/>
         </w:rPr>
-        <w:t>Improving UI of single page appliations</w:t>
-      </w:r>
+        <w:t xml:space="preserve">Improving UI of single page </w:t>
+      </w:r>
+      <w:proofErr w:type="spellStart"/>
+      <w:r>
+        <w:rPr>
+          <w:rFonts w:asciiTheme="minorHAnsi" w:eastAsia="Batang" w:hAnsiTheme="minorHAnsi" w:cstheme="minorHAnsi"/>
+        </w:rPr>
+        <w:t>appliations</w:t>
+      </w:r>
+      <w:proofErr w:type="spellEnd"/>
     </w:p>
     <w:p>
       <w:pPr>
@@ -900,7 +1084,23 @@
           <w:rFonts w:asciiTheme="minorHAnsi" w:hAnsiTheme="minorHAnsi"/>
           <w:color w:val="000000" w:themeColor="text1"/>
         </w:rPr>
-        <w:t xml:space="preserve"> with proven history of self-learning in web development and securing a job at SiteMax Systems</w:t>
+        <w:t xml:space="preserve"> with proven history of self-learning in web development and securing a job at </w:t>
+      </w:r>
+      <w:proofErr w:type="spellStart"/>
+      <w:r>
+        <w:rPr>
+          <w:rFonts w:asciiTheme="minorHAnsi" w:hAnsiTheme="minorHAnsi"/>
+          <w:color w:val="000000" w:themeColor="text1"/>
+        </w:rPr>
+        <w:t>SiteMax</w:t>
+      </w:r>
+      <w:proofErr w:type="spellEnd"/>
+      <w:r>
+        <w:rPr>
+          <w:rFonts w:asciiTheme="minorHAnsi" w:hAnsiTheme="minorHAnsi"/>
+          <w:color w:val="000000" w:themeColor="text1"/>
+        </w:rPr>
+        <w:t xml:space="preserve"> Systems</w:t>
       </w:r>
     </w:p>
     <w:p>
@@ -1475,12 +1675,14 @@
           <w:rFonts w:asciiTheme="minorHAnsi" w:eastAsia="Batang" w:hAnsiTheme="minorHAnsi" w:cstheme="minorHAnsi"/>
         </w:rPr>
       </w:pPr>
+      <w:proofErr w:type="spellStart"/>
       <w:r>
         <w:rPr>
           <w:rFonts w:asciiTheme="minorHAnsi" w:eastAsia="Batang" w:hAnsiTheme="minorHAnsi" w:cstheme="minorHAnsi"/>
         </w:rPr>
         <w:t>leetcode</w:t>
       </w:r>
+      <w:proofErr w:type="spellEnd"/>
       <w:r>
         <w:rPr>
           <w:rFonts w:asciiTheme="minorHAnsi" w:eastAsia="Batang" w:hAnsiTheme="minorHAnsi" w:cstheme="minorHAnsi" w:hint="eastAsia"/>
@@ -1493,6 +1695,7 @@
         </w:rPr>
         <w:t xml:space="preserve"> </w:t>
       </w:r>
+      <w:proofErr w:type="spellStart"/>
       <w:r>
         <w:rPr>
           <w:rFonts w:asciiTheme="minorHAnsi" w:eastAsia="Batang" w:hAnsiTheme="minorHAnsi" w:cstheme="minorHAnsi"/>
@@ -1505,6 +1708,7 @@
         </w:rPr>
         <w:t>를</w:t>
       </w:r>
+      <w:proofErr w:type="spellEnd"/>
       <w:r>
         <w:rPr>
           <w:rFonts w:asciiTheme="minorHAnsi" w:eastAsia="Batang" w:hAnsiTheme="minorHAnsi" w:cstheme="minorHAnsi" w:hint="eastAsia"/>
@@ -1559,12 +1763,14 @@
         </w:rPr>
         <w:t xml:space="preserve"> </w:t>
       </w:r>
+      <w:proofErr w:type="spellStart"/>
       <w:r>
         <w:rPr>
           <w:rFonts w:asciiTheme="minorHAnsi" w:eastAsia="Batang" w:hAnsiTheme="minorHAnsi" w:cstheme="minorHAnsi" w:hint="eastAsia"/>
         </w:rPr>
         <w:t>연습했었고</w:t>
       </w:r>
+      <w:proofErr w:type="spellEnd"/>
     </w:p>
     <w:p>
       <w:pPr>
@@ -1616,12 +1822,14 @@
         </w:rPr>
         <w:t xml:space="preserve"> </w:t>
       </w:r>
+      <w:proofErr w:type="spellStart"/>
       <w:r>
         <w:rPr>
           <w:rFonts w:asciiTheme="minorHAnsi" w:eastAsia="Batang" w:hAnsiTheme="minorHAnsi" w:cstheme="minorHAnsi" w:hint="eastAsia"/>
         </w:rPr>
         <w:t>돌아올때</w:t>
       </w:r>
+      <w:proofErr w:type="spellEnd"/>
       <w:r>
         <w:rPr>
           <w:rFonts w:asciiTheme="minorHAnsi" w:eastAsia="Batang" w:hAnsiTheme="minorHAnsi" w:cstheme="minorHAnsi" w:hint="eastAsia"/>
@@ -1640,12 +1848,14 @@
         </w:rPr>
         <w:t xml:space="preserve"> </w:t>
       </w:r>
+      <w:proofErr w:type="spellStart"/>
       <w:r>
         <w:rPr>
           <w:rFonts w:asciiTheme="minorHAnsi" w:eastAsia="Batang" w:hAnsiTheme="minorHAnsi" w:cstheme="minorHAnsi"/>
         </w:rPr>
         <w:t>pushup</w:t>
       </w:r>
+      <w:proofErr w:type="spellEnd"/>
       <w:r>
         <w:rPr>
           <w:rFonts w:asciiTheme="minorHAnsi" w:eastAsia="Batang" w:hAnsiTheme="minorHAnsi" w:cstheme="minorHAnsi" w:hint="eastAsia"/>
@@ -1754,12 +1964,14 @@
         </w:rPr>
         <w:t xml:space="preserve"> </w:t>
       </w:r>
+      <w:proofErr w:type="spellStart"/>
       <w:r>
         <w:rPr>
           <w:rFonts w:asciiTheme="minorHAnsi" w:eastAsia="Batang" w:hAnsiTheme="minorHAnsi" w:cstheme="minorHAnsi" w:hint="eastAsia"/>
         </w:rPr>
         <w:t>외었습니다</w:t>
       </w:r>
+      <w:proofErr w:type="spellEnd"/>
     </w:p>
     <w:p>
       <w:pPr>
@@ -1877,7 +2089,21 @@
         <w:rPr>
           <w:rFonts w:asciiTheme="minorHAnsi" w:eastAsia="Batang" w:hAnsiTheme="minorHAnsi" w:cstheme="minorHAnsi"/>
         </w:rPr>
-        <w:t xml:space="preserve"> This has been true at sitemax. </w:t>
+        <w:t xml:space="preserve"> This has been true at </w:t>
+      </w:r>
+      <w:proofErr w:type="spellStart"/>
+      <w:r>
+        <w:rPr>
+          <w:rFonts w:asciiTheme="minorHAnsi" w:eastAsia="Batang" w:hAnsiTheme="minorHAnsi" w:cstheme="minorHAnsi"/>
+        </w:rPr>
+        <w:t>sitemax</w:t>
+      </w:r>
+      <w:proofErr w:type="spellEnd"/>
+      <w:r>
+        <w:rPr>
+          <w:rFonts w:asciiTheme="minorHAnsi" w:eastAsia="Batang" w:hAnsiTheme="minorHAnsi" w:cstheme="minorHAnsi"/>
+        </w:rPr>
+        <w:t xml:space="preserve">. </w:t>
       </w:r>
     </w:p>
     <w:p>
@@ -1987,7 +2213,21 @@
         <w:rPr>
           <w:rFonts w:asciiTheme="minorHAnsi" w:eastAsia="Batang" w:hAnsiTheme="minorHAnsi" w:cstheme="minorHAnsi"/>
         </w:rPr>
-        <w:t xml:space="preserve"> from different departments. Together, we’ve built over 300 forms and I could use this experience and experitise in benefit of company</w:t>
+        <w:t xml:space="preserve"> from different departments. Together, we’ve built over 300 forms and I could use this experience and </w:t>
+      </w:r>
+      <w:proofErr w:type="spellStart"/>
+      <w:r>
+        <w:rPr>
+          <w:rFonts w:asciiTheme="minorHAnsi" w:eastAsia="Batang" w:hAnsiTheme="minorHAnsi" w:cstheme="minorHAnsi"/>
+        </w:rPr>
+        <w:t>experitise</w:t>
+      </w:r>
+      <w:proofErr w:type="spellEnd"/>
+      <w:r>
+        <w:rPr>
+          <w:rFonts w:asciiTheme="minorHAnsi" w:eastAsia="Batang" w:hAnsiTheme="minorHAnsi" w:cstheme="minorHAnsi"/>
+        </w:rPr>
+        <w:t xml:space="preserve"> in benefit of company</w:t>
       </w:r>
     </w:p>
     <w:p>
@@ -2033,11 +2273,33 @@
           <w:rFonts w:asciiTheme="minorHAnsi" w:eastAsia="Batang" w:hAnsiTheme="minorHAnsi" w:cstheme="minorHAnsi"/>
         </w:rPr>
       </w:pPr>
-      <w:r>
-        <w:rPr>
-          <w:rFonts w:asciiTheme="minorHAnsi" w:eastAsia="Batang" w:hAnsiTheme="minorHAnsi" w:cstheme="minorHAnsi"/>
-        </w:rPr>
-        <w:t>Sitemax 3 and SiteMax 3.5 applications</w:t>
+      <w:proofErr w:type="spellStart"/>
+      <w:r>
+        <w:rPr>
+          <w:rFonts w:asciiTheme="minorHAnsi" w:eastAsia="Batang" w:hAnsiTheme="minorHAnsi" w:cstheme="minorHAnsi"/>
+        </w:rPr>
+        <w:t>Sitemax</w:t>
+      </w:r>
+      <w:proofErr w:type="spellEnd"/>
+      <w:r>
+        <w:rPr>
+          <w:rFonts w:asciiTheme="minorHAnsi" w:eastAsia="Batang" w:hAnsiTheme="minorHAnsi" w:cstheme="minorHAnsi"/>
+        </w:rPr>
+        <w:t xml:space="preserve"> 3 and </w:t>
+      </w:r>
+      <w:proofErr w:type="spellStart"/>
+      <w:r>
+        <w:rPr>
+          <w:rFonts w:asciiTheme="minorHAnsi" w:eastAsia="Batang" w:hAnsiTheme="minorHAnsi" w:cstheme="minorHAnsi"/>
+        </w:rPr>
+        <w:t>SiteMax</w:t>
+      </w:r>
+      <w:proofErr w:type="spellEnd"/>
+      <w:r>
+        <w:rPr>
+          <w:rFonts w:asciiTheme="minorHAnsi" w:eastAsia="Batang" w:hAnsiTheme="minorHAnsi" w:cstheme="minorHAnsi"/>
+        </w:rPr>
+        <w:t xml:space="preserve"> 3.5 applications</w:t>
       </w:r>
     </w:p>
     <w:p>
@@ -2079,8 +2341,16 @@
         <w:rPr>
           <w:rFonts w:asciiTheme="minorHAnsi" w:eastAsia="Batang" w:hAnsiTheme="minorHAnsi" w:cstheme="minorHAnsi"/>
         </w:rPr>
-        <w:t>Improving UI of single page appliations</w:t>
-      </w:r>
+        <w:t xml:space="preserve">Improving UI of single page </w:t>
+      </w:r>
+      <w:proofErr w:type="spellStart"/>
+      <w:r>
+        <w:rPr>
+          <w:rFonts w:asciiTheme="minorHAnsi" w:eastAsia="Batang" w:hAnsiTheme="minorHAnsi" w:cstheme="minorHAnsi"/>
+        </w:rPr>
+        <w:t>appliations</w:t>
+      </w:r>
+      <w:proofErr w:type="spellEnd"/>
     </w:p>
     <w:p>
       <w:pPr>
@@ -2110,7 +2380,23 @@
           <w:rFonts w:asciiTheme="minorHAnsi" w:hAnsiTheme="minorHAnsi"/>
           <w:color w:val="000000" w:themeColor="text1"/>
         </w:rPr>
-        <w:t xml:space="preserve"> with proven history of self-learning in web development and securing a job at SiteMax Systems</w:t>
+        <w:t xml:space="preserve"> with proven history of self-learning in web development and securing a job at </w:t>
+      </w:r>
+      <w:proofErr w:type="spellStart"/>
+      <w:r>
+        <w:rPr>
+          <w:rFonts w:asciiTheme="minorHAnsi" w:hAnsiTheme="minorHAnsi"/>
+          <w:color w:val="000000" w:themeColor="text1"/>
+        </w:rPr>
+        <w:t>SiteMax</w:t>
+      </w:r>
+      <w:proofErr w:type="spellEnd"/>
+      <w:r>
+        <w:rPr>
+          <w:rFonts w:asciiTheme="minorHAnsi" w:hAnsiTheme="minorHAnsi"/>
+          <w:color w:val="000000" w:themeColor="text1"/>
+        </w:rPr>
+        <w:t xml:space="preserve"> Systems</w:t>
       </w:r>
     </w:p>
     <w:p>
@@ -2178,7 +2464,21 @@
         <w:rPr>
           <w:rFonts w:asciiTheme="minorHAnsi" w:eastAsia="Batang" w:hAnsiTheme="minorHAnsi" w:cstheme="minorHAnsi"/>
         </w:rPr>
-        <w:t>Story about building bash program for sitemax 3</w:t>
+        <w:t xml:space="preserve">Story about building bash program for </w:t>
+      </w:r>
+      <w:proofErr w:type="spellStart"/>
+      <w:r>
+        <w:rPr>
+          <w:rFonts w:asciiTheme="minorHAnsi" w:eastAsia="Batang" w:hAnsiTheme="minorHAnsi" w:cstheme="minorHAnsi"/>
+        </w:rPr>
+        <w:t>sitemax</w:t>
+      </w:r>
+      <w:proofErr w:type="spellEnd"/>
+      <w:r>
+        <w:rPr>
+          <w:rFonts w:asciiTheme="minorHAnsi" w:eastAsia="Batang" w:hAnsiTheme="minorHAnsi" w:cstheme="minorHAnsi"/>
+        </w:rPr>
+        <w:t xml:space="preserve"> 3</w:t>
       </w:r>
     </w:p>
     <w:p>
@@ -2391,7 +2691,23 @@
           <w:rFonts w:asciiTheme="minorHAnsi" w:hAnsiTheme="minorHAnsi"/>
           <w:color w:val="000000" w:themeColor="text1"/>
         </w:rPr>
-        <w:t>I have proven history of self-learning which I love and securing a job at SiteMax Systems</w:t>
+        <w:t xml:space="preserve">I have proven history of self-learning which I love and securing a job at </w:t>
+      </w:r>
+      <w:proofErr w:type="spellStart"/>
+      <w:r>
+        <w:rPr>
+          <w:rFonts w:asciiTheme="minorHAnsi" w:hAnsiTheme="minorHAnsi"/>
+          <w:color w:val="000000" w:themeColor="text1"/>
+        </w:rPr>
+        <w:t>SiteMax</w:t>
+      </w:r>
+      <w:proofErr w:type="spellEnd"/>
+      <w:r>
+        <w:rPr>
+          <w:rFonts w:asciiTheme="minorHAnsi" w:hAnsiTheme="minorHAnsi"/>
+          <w:color w:val="000000" w:themeColor="text1"/>
+        </w:rPr>
+        <w:t xml:space="preserve"> Systems</w:t>
       </w:r>
     </w:p>
     <w:p>
@@ -2413,8 +2729,17 @@
           <w:rFonts w:asciiTheme="minorHAnsi" w:hAnsiTheme="minorHAnsi"/>
           <w:color w:val="000000" w:themeColor="text1"/>
         </w:rPr>
-        <w:t>Story about Getting a job at SiteMax</w:t>
-      </w:r>
+        <w:t xml:space="preserve">Story about Getting a job at </w:t>
+      </w:r>
+      <w:proofErr w:type="spellStart"/>
+      <w:r>
+        <w:rPr>
+          <w:rFonts w:asciiTheme="minorHAnsi" w:hAnsiTheme="minorHAnsi"/>
+          <w:color w:val="000000" w:themeColor="text1"/>
+        </w:rPr>
+        <w:t>SiteMax</w:t>
+      </w:r>
+      <w:proofErr w:type="spellEnd"/>
     </w:p>
     <w:p>
       <w:pPr>
@@ -2435,8 +2760,17 @@
           <w:rFonts w:asciiTheme="minorHAnsi" w:hAnsiTheme="minorHAnsi"/>
           <w:color w:val="000000" w:themeColor="text1"/>
         </w:rPr>
-        <w:t>Story about practicing Algorithm at SiteMax</w:t>
-      </w:r>
+        <w:t xml:space="preserve">Story about practicing Algorithm at </w:t>
+      </w:r>
+      <w:proofErr w:type="spellStart"/>
+      <w:r>
+        <w:rPr>
+          <w:rFonts w:asciiTheme="minorHAnsi" w:hAnsiTheme="minorHAnsi"/>
+          <w:color w:val="000000" w:themeColor="text1"/>
+        </w:rPr>
+        <w:t>SiteMax</w:t>
+      </w:r>
+      <w:proofErr w:type="spellEnd"/>
     </w:p>
     <w:p>
       <w:pPr>
@@ -2611,7 +2945,23 @@
           <w:color w:val="000000" w:themeColor="text1"/>
         </w:rPr>
         <w:lastRenderedPageBreak/>
-        <w:t>I want to work for an organization where I grow my career as software engineer, and be acknowledged that I am a valuable senior engineer.</w:t>
+        <w:t xml:space="preserve">I want to work for an organization where I grow my career as software </w:t>
+      </w:r>
+      <w:proofErr w:type="gramStart"/>
+      <w:r>
+        <w:rPr>
+          <w:rFonts w:asciiTheme="minorHAnsi" w:hAnsiTheme="minorHAnsi"/>
+          <w:color w:val="000000" w:themeColor="text1"/>
+        </w:rPr>
+        <w:t>engineer, and</w:t>
+      </w:r>
+      <w:proofErr w:type="gramEnd"/>
+      <w:r>
+        <w:rPr>
+          <w:rFonts w:asciiTheme="minorHAnsi" w:hAnsiTheme="minorHAnsi"/>
+          <w:color w:val="000000" w:themeColor="text1"/>
+        </w:rPr>
+        <w:t xml:space="preserve"> be acknowledged that I am a valuable senior engineer.</w:t>
       </w:r>
     </w:p>
     <w:p>
@@ -2858,8 +3208,17 @@
           <w:rFonts w:asciiTheme="minorHAnsi" w:hAnsiTheme="minorHAnsi"/>
           <w:color w:val="000000" w:themeColor="text1"/>
         </w:rPr>
-        <w:t>What qualities do you think are most important for someone to excel in this position</w:t>
-      </w:r>
+        <w:t xml:space="preserve">What qualities do you think are most important for someone to excel in this </w:t>
+      </w:r>
+      <w:proofErr w:type="gramStart"/>
+      <w:r>
+        <w:rPr>
+          <w:rFonts w:asciiTheme="minorHAnsi" w:hAnsiTheme="minorHAnsi"/>
+          <w:color w:val="000000" w:themeColor="text1"/>
+        </w:rPr>
+        <w:t>position</w:t>
+      </w:r>
+      <w:proofErr w:type="gramEnd"/>
     </w:p>
     <w:p>
       <w:pPr>
@@ -2986,7 +3345,15 @@
     </w:p>
     <w:p>
       <w:r>
-        <w:t xml:space="preserve">First Practice : </w:t>
+        <w:t xml:space="preserve">First </w:t>
+      </w:r>
+      <w:proofErr w:type="gramStart"/>
+      <w:r>
+        <w:t>Practice :</w:t>
+      </w:r>
+      <w:proofErr w:type="gramEnd"/>
+      <w:r>
+        <w:t xml:space="preserve"> </w:t>
       </w:r>
       <w:hyperlink r:id="rId11" w:history="1">
         <w:r>
@@ -3042,7 +3409,15 @@
     </w:p>
     <w:p>
       <w:r>
-        <w:t xml:space="preserve">Fourth Practice : </w:t>
+        <w:t xml:space="preserve">Fourth </w:t>
+      </w:r>
+      <w:proofErr w:type="gramStart"/>
+      <w:r>
+        <w:t>Practice :</w:t>
+      </w:r>
+      <w:proofErr w:type="gramEnd"/>
+      <w:r>
+        <w:t xml:space="preserve"> </w:t>
       </w:r>
       <w:hyperlink r:id="rId14" w:history="1">
         <w:r>
@@ -3092,7 +3467,43 @@
           <w:szCs w:val="28"/>
         </w:rPr>
         <w:tab/>
-        <w:t xml:space="preserve"> experience. For the past 2 years in my previous workplace in SiteMax Systems Inc, I was responsible of developing and maintaining the features of the SiteMax system.</w:t>
+        <w:t xml:space="preserve"> experience. For the past 2 years in my previous workplace in </w:t>
+      </w:r>
+      <w:proofErr w:type="spellStart"/>
+      <w:r>
+        <w:rPr>
+          <w:rFonts w:asciiTheme="minorHAnsi" w:hAnsiTheme="minorHAnsi" w:cstheme="minorHAnsi"/>
+          <w:sz w:val="28"/>
+          <w:szCs w:val="28"/>
+        </w:rPr>
+        <w:t>SiteMax</w:t>
+      </w:r>
+      <w:proofErr w:type="spellEnd"/>
+      <w:r>
+        <w:rPr>
+          <w:rFonts w:asciiTheme="minorHAnsi" w:hAnsiTheme="minorHAnsi" w:cstheme="minorHAnsi"/>
+          <w:sz w:val="28"/>
+          <w:szCs w:val="28"/>
+        </w:rPr>
+        <w:t xml:space="preserve"> Systems Inc, I was responsible of developing and maintaining the features of the </w:t>
+      </w:r>
+      <w:proofErr w:type="spellStart"/>
+      <w:r>
+        <w:rPr>
+          <w:rFonts w:asciiTheme="minorHAnsi" w:hAnsiTheme="minorHAnsi" w:cstheme="minorHAnsi"/>
+          <w:sz w:val="28"/>
+          <w:szCs w:val="28"/>
+        </w:rPr>
+        <w:t>SiteMax</w:t>
+      </w:r>
+      <w:proofErr w:type="spellEnd"/>
+      <w:r>
+        <w:rPr>
+          <w:rFonts w:asciiTheme="minorHAnsi" w:hAnsiTheme="minorHAnsi" w:cstheme="minorHAnsi"/>
+          <w:sz w:val="28"/>
+          <w:szCs w:val="28"/>
+        </w:rPr>
+        <w:t xml:space="preserve"> system.</w:t>
       </w:r>
     </w:p>
     <w:p>
@@ -3124,7 +3535,61 @@
           <w:color w:val="1F314A"/>
           <w:shd w:val="clear" w:color="auto" w:fill="F2F7FE"/>
         </w:rPr>
-        <w:t xml:space="preserve">For the past two years, I worked with my teammates from different departemnts and built over 300 angularJS based single page applications, and maintained over  2000 of them. As well, I assisted my senior developers with developer There I was praised by </w:t>
+        <w:t xml:space="preserve">For the past two years, I worked with my teammates from different </w:t>
+      </w:r>
+      <w:proofErr w:type="spellStart"/>
+      <w:r>
+        <w:rPr>
+          <w:rFonts w:ascii="Arial" w:hAnsi="Arial" w:cs="Arial"/>
+          <w:color w:val="1F314A"/>
+          <w:shd w:val="clear" w:color="auto" w:fill="F2F7FE"/>
+        </w:rPr>
+        <w:t>departemnts</w:t>
+      </w:r>
+      <w:proofErr w:type="spellEnd"/>
+      <w:r>
+        <w:rPr>
+          <w:rFonts w:ascii="Arial" w:hAnsi="Arial" w:cs="Arial"/>
+          <w:color w:val="1F314A"/>
+          <w:shd w:val="clear" w:color="auto" w:fill="F2F7FE"/>
+        </w:rPr>
+        <w:t xml:space="preserve"> and built over 300 </w:t>
+      </w:r>
+      <w:proofErr w:type="spellStart"/>
+      <w:r>
+        <w:rPr>
+          <w:rFonts w:ascii="Arial" w:hAnsi="Arial" w:cs="Arial"/>
+          <w:color w:val="1F314A"/>
+          <w:shd w:val="clear" w:color="auto" w:fill="F2F7FE"/>
+        </w:rPr>
+        <w:t>angularJS</w:t>
+      </w:r>
+      <w:proofErr w:type="spellEnd"/>
+      <w:r>
+        <w:rPr>
+          <w:rFonts w:ascii="Arial" w:hAnsi="Arial" w:cs="Arial"/>
+          <w:color w:val="1F314A"/>
+          <w:shd w:val="clear" w:color="auto" w:fill="F2F7FE"/>
+        </w:rPr>
+        <w:t xml:space="preserve"> based single page applications, and maintained </w:t>
+      </w:r>
+      <w:proofErr w:type="gramStart"/>
+      <w:r>
+        <w:rPr>
+          <w:rFonts w:ascii="Arial" w:hAnsi="Arial" w:cs="Arial"/>
+          <w:color w:val="1F314A"/>
+          <w:shd w:val="clear" w:color="auto" w:fill="F2F7FE"/>
+        </w:rPr>
+        <w:t>over  2000</w:t>
+      </w:r>
+      <w:proofErr w:type="gramEnd"/>
+      <w:r>
+        <w:rPr>
+          <w:rFonts w:ascii="Arial" w:hAnsi="Arial" w:cs="Arial"/>
+          <w:color w:val="1F314A"/>
+          <w:shd w:val="clear" w:color="auto" w:fill="F2F7FE"/>
+        </w:rPr>
+        <w:t xml:space="preserve"> of them. As well, I assisted my senior developers with developer There I was praised by </w:t>
       </w:r>
       <w:r>
         <w:rPr>
@@ -3439,7 +3904,25 @@
           <w:color w:val="1F314A"/>
           <w:shd w:val="clear" w:color="auto" w:fill="F2F7FE"/>
         </w:rPr>
-        <w:t>I want to work in the environment of learning so I become better developer day after day</w:t>
+        <w:t xml:space="preserve">I want to work in the environment of </w:t>
+      </w:r>
+      <w:proofErr w:type="gramStart"/>
+      <w:r>
+        <w:rPr>
+          <w:rFonts w:ascii="Arial" w:hAnsi="Arial" w:cs="Arial"/>
+          <w:color w:val="1F314A"/>
+          <w:shd w:val="clear" w:color="auto" w:fill="F2F7FE"/>
+        </w:rPr>
+        <w:t>learning</w:t>
+      </w:r>
+      <w:proofErr w:type="gramEnd"/>
+      <w:r>
+        <w:rPr>
+          <w:rFonts w:ascii="Arial" w:hAnsi="Arial" w:cs="Arial"/>
+          <w:color w:val="1F314A"/>
+          <w:shd w:val="clear" w:color="auto" w:fill="F2F7FE"/>
+        </w:rPr>
+        <w:t xml:space="preserve"> so I become better developer day after day</w:t>
       </w:r>
     </w:p>
     <w:p>
@@ -3490,7 +3973,51 @@
           <w:shd w:val="clear" w:color="auto" w:fill="F2F7FE"/>
         </w:rPr>
         <w:lastRenderedPageBreak/>
-        <w:t>The job description empahasizes two qualities --- passion for learning,  and obsessed with delivering customer value</w:t>
+        <w:t xml:space="preserve">The job description </w:t>
+      </w:r>
+      <w:proofErr w:type="spellStart"/>
+      <w:r>
+        <w:rPr>
+          <w:rFonts w:ascii="Arial" w:hAnsi="Arial" w:cs="Arial"/>
+          <w:color w:val="1F314A"/>
+          <w:shd w:val="clear" w:color="auto" w:fill="F2F7FE"/>
+        </w:rPr>
+        <w:t>empahasizes</w:t>
+      </w:r>
+      <w:proofErr w:type="spellEnd"/>
+      <w:r>
+        <w:rPr>
+          <w:rFonts w:ascii="Arial" w:hAnsi="Arial" w:cs="Arial"/>
+          <w:color w:val="1F314A"/>
+          <w:shd w:val="clear" w:color="auto" w:fill="F2F7FE"/>
+        </w:rPr>
+        <w:t xml:space="preserve"> two qualities --- passion for </w:t>
+      </w:r>
+      <w:proofErr w:type="gramStart"/>
+      <w:r>
+        <w:rPr>
+          <w:rFonts w:ascii="Arial" w:hAnsi="Arial" w:cs="Arial"/>
+          <w:color w:val="1F314A"/>
+          <w:shd w:val="clear" w:color="auto" w:fill="F2F7FE"/>
+        </w:rPr>
+        <w:t xml:space="preserve">learning,  </w:t>
+      </w:r>
+      <w:r>
+        <w:rPr>
+          <w:rFonts w:ascii="Arial" w:hAnsi="Arial" w:cs="Arial"/>
+          <w:color w:val="1F314A"/>
+          <w:shd w:val="clear" w:color="auto" w:fill="F2F7FE"/>
+        </w:rPr>
+        <w:softHyphen/>
+      </w:r>
+      <w:proofErr w:type="gramEnd"/>
+      <w:r>
+        <w:rPr>
+          <w:rFonts w:ascii="Arial" w:hAnsi="Arial" w:cs="Arial"/>
+          <w:color w:val="1F314A"/>
+          <w:shd w:val="clear" w:color="auto" w:fill="F2F7FE"/>
+        </w:rPr>
+        <w:t>and obsessed with delivering customer value</w:t>
       </w:r>
     </w:p>
     <w:p>

</xml_diff>